<commit_message>
Fills table with tasks/names
</commit_message>
<xml_diff>
--- a/Project Plan.docx
+++ b/Project Plan.docx
@@ -38,9 +38,6 @@
     <w:p>
       <w:pPr>
         <w:pStyle w:val="2"/>
-        <w:rPr>
-          <w:lang w:val="en-US"/>
-        </w:rPr>
       </w:pPr>
       <w:r>
         <w:rPr>
@@ -59,21 +56,7 @@
         <w:rPr>
           <w:lang w:val="en-US"/>
         </w:rPr>
-        <w:t xml:space="preserve"> </w:t>
-      </w:r>
-      <w:proofErr w:type="gramStart"/>
-      <w:r>
-        <w:rPr>
-          <w:lang w:val="en-US"/>
-        </w:rPr>
-        <w:t>(?%</w:t>
-      </w:r>
-      <w:proofErr w:type="gramEnd"/>
-      <w:r>
-        <w:rPr>
-          <w:lang w:val="en-US"/>
-        </w:rPr>
-        <w:t xml:space="preserve"> </w:t>
+        <w:t xml:space="preserve"> (?% </w:t>
       </w:r>
       <w:r>
         <w:t>Βασίλης</w:t>
@@ -88,18 +71,10 @@
         <w:t>Άρης</w:t>
       </w:r>
       <w:r>
-        <w:rPr>
-          <w:lang w:val="en-US"/>
-        </w:rPr>
         <w:t>)</w:t>
       </w:r>
     </w:p>
     <w:p>
-      <w:pPr>
-        <w:rPr>
-          <w:lang w:val="en-US"/>
-        </w:rPr>
-      </w:pPr>
       <w:r>
         <w:rPr>
           <w:noProof/>
@@ -339,9 +314,6 @@
     <w:p>
       <w:pPr>
         <w:pStyle w:val="2"/>
-        <w:rPr>
-          <w:lang w:val="en-US"/>
-        </w:rPr>
         <w:sectPr>
           <w:pgSz w:w="16838" w:h="11906" w:orient="landscape" w:code="9"/>
           <w:pgMar w:top="1800" w:right="1440" w:bottom="1800" w:left="1440" w:header="706" w:footer="706" w:gutter="0"/>
@@ -353,33 +325,34 @@
     <w:p>
       <w:pPr>
         <w:pStyle w:val="2"/>
-        <w:rPr>
-          <w:lang w:val="en-US"/>
-        </w:rPr>
       </w:pPr>
       <w:r>
         <w:rPr>
           <w:lang w:val="en-US"/>
         </w:rPr>
         <w:lastRenderedPageBreak/>
-        <w:t>Pert Chart: (</w:t>
+        <w:t>Pert</w:t>
+      </w:r>
+      <w:r>
+        <w:t xml:space="preserve"> </w:t>
+      </w:r>
+      <w:r>
+        <w:rPr>
+          <w:lang w:val="en-US"/>
+        </w:rPr>
+        <w:t>Chart</w:t>
+      </w:r>
+      <w:r>
+        <w:t>: (</w:t>
       </w:r>
       <w:r>
         <w:t>Βασίλης</w:t>
       </w:r>
       <w:r>
-        <w:rPr>
-          <w:lang w:val="en-US"/>
-        </w:rPr>
         <w:t>)</w:t>
       </w:r>
     </w:p>
     <w:p>
-      <w:pPr>
-        <w:rPr>
-          <w:lang w:val="en-US"/>
-        </w:rPr>
-      </w:pPr>
       <w:r>
         <w:rPr>
           <w:noProof/>
@@ -473,45 +446,16 @@
         </w:drawing>
       </w:r>
     </w:p>
+    <w:p/>
+    <w:p/>
+    <w:p/>
     <w:p>
-      <w:pPr>
-        <w:rPr>
-          <w:lang w:val="en-US"/>
-        </w:rPr>
-      </w:pPr>
+      <w:r>
+        <w:br w:type="page"/>
+      </w:r>
     </w:p>
     <w:p>
       <w:pPr>
-        <w:rPr>
-          <w:lang w:val="en-US"/>
-        </w:rPr>
-      </w:pPr>
-    </w:p>
-    <w:p>
-      <w:pPr>
-        <w:rPr>
-          <w:lang w:val="en-US"/>
-        </w:rPr>
-      </w:pPr>
-    </w:p>
-    <w:p>
-      <w:pPr>
-        <w:rPr>
-          <w:lang w:val="en-US"/>
-        </w:rPr>
-      </w:pPr>
-      <w:r>
-        <w:rPr>
-          <w:lang w:val="en-US"/>
-        </w:rPr>
-        <w:br w:type="page"/>
-      </w:r>
-    </w:p>
-    <w:p>
-      <w:pPr>
-        <w:rPr>
-          <w:lang w:val="en-US"/>
-        </w:rPr>
         <w:sectPr>
           <w:pgSz w:w="31680" w:h="11909" w:orient="landscape" w:code="9"/>
           <w:pgMar w:top="1800" w:right="1440" w:bottom="1800" w:left="1440" w:header="706" w:footer="706" w:gutter="0"/>
@@ -532,9 +476,6 @@
     <w:p/>
     <w:p>
       <w:r>
-        <w:rPr>
-          <w:lang w:val="en-US"/>
-        </w:rPr>
         <w:tab/>
       </w:r>
       <w:r>
@@ -652,13 +593,8 @@
         <w:t>ουν</w:t>
       </w:r>
       <w:r>
-        <w:t xml:space="preserve"> ο Αλέξης </w:t>
-      </w:r>
-      <w:proofErr w:type="spellStart"/>
-      <w:r>
-        <w:t>Παπαθανασίου</w:t>
-      </w:r>
-      <w:proofErr w:type="spellEnd"/>
+        <w:t xml:space="preserve"> ο Αλέξης Παπαθανασίου</w:t>
+      </w:r>
       <w:r>
         <w:t>,</w:t>
       </w:r>
@@ -666,23 +602,7 @@
         <w:t xml:space="preserve"> και ο Βασίλης Μηλιώνης, μιας και ήταν εκείνοι που είχαν την ιδέα ανάπτυξης μιας τέτοιας εφαρμογής.</w:t>
       </w:r>
       <w:r>
-        <w:t xml:space="preserve"> Παράλληλα ο Αλέξανδρος </w:t>
-      </w:r>
-      <w:proofErr w:type="spellStart"/>
-      <w:r>
-        <w:t>Καβούλας</w:t>
-      </w:r>
-      <w:proofErr w:type="spellEnd"/>
-      <w:r>
-        <w:t xml:space="preserve">, μαζί με τον Άρη </w:t>
-      </w:r>
-      <w:proofErr w:type="spellStart"/>
-      <w:r>
-        <w:t>Μπολιά</w:t>
-      </w:r>
-      <w:proofErr w:type="spellEnd"/>
-      <w:r>
-        <w:t>, μπορούν να πραγματοποιούν έρευνα για παρόμοιες εφαρμογές και υπηρεσίες</w:t>
+        <w:t xml:space="preserve"> Παράλληλα ο Αλέξανδρος Καβούλας, μαζί με τον Άρη Μπολιά, μπορούν να πραγματοποιούν έρευνα για παρόμοιες εφαρμογές και υπηρεσίες</w:t>
       </w:r>
       <w:r>
         <w:t xml:space="preserve"> (</w:t>
@@ -699,14 +619,12 @@
       <w:r>
         <w:t xml:space="preserve">, ώστε να είμαστε σίγουροι ότι το </w:t>
       </w:r>
-      <w:proofErr w:type="spellStart"/>
       <w:r>
         <w:rPr>
           <w:lang w:val="en-US"/>
         </w:rPr>
         <w:t>GymBuddy</w:t>
       </w:r>
-      <w:proofErr w:type="spellEnd"/>
       <w:r>
         <w:t xml:space="preserve"> </w:t>
       </w:r>
@@ -885,23 +803,7 @@
         <w:t xml:space="preserve">004. </w:t>
       </w:r>
       <w:r>
-        <w:t xml:space="preserve">Αυτό θα το αναλάβουν οι Αλέξανδρος </w:t>
-      </w:r>
-      <w:proofErr w:type="spellStart"/>
-      <w:r>
-        <w:t>Καβούλας</w:t>
-      </w:r>
-      <w:proofErr w:type="spellEnd"/>
-      <w:r>
-        <w:t xml:space="preserve"> και Αλέξης </w:t>
-      </w:r>
-      <w:proofErr w:type="spellStart"/>
-      <w:r>
-        <w:t>Παπαθανασίου</w:t>
-      </w:r>
-      <w:proofErr w:type="spellEnd"/>
-      <w:r>
-        <w:t xml:space="preserve">, μιας και μέσω του μαθήματος επιλογής ¨¨, έχουν κάποιες παραπάνω γνώσεις από τα υπόλοιπα μέλη της ομάδας για τέτοιου είδους αναλύσεις. Το </w:t>
+        <w:t xml:space="preserve">Αυτό θα το αναλάβουν οι Αλέξανδρος Καβούλας και Αλέξης Παπαθανασίου, μιας και μέσω του μαθήματος επιλογής ¨¨, έχουν κάποιες παραπάνω γνώσεις από τα υπόλοιπα μέλη της ομάδας για τέτοιου είδους αναλύσεις. Το </w:t>
       </w:r>
       <w:r>
         <w:rPr>
@@ -937,15 +839,7 @@
         <w:t xml:space="preserve">θα αναλάβουν </w:t>
       </w:r>
       <w:r>
-        <w:t xml:space="preserve">ο Άρης </w:t>
-      </w:r>
-      <w:proofErr w:type="spellStart"/>
-      <w:r>
-        <w:t>Μπολιάς</w:t>
-      </w:r>
-      <w:proofErr w:type="spellEnd"/>
-      <w:r>
-        <w:t xml:space="preserve"> και Βασίλης Μηλιώνης, μέλη που έχουν δουλέψει στα </w:t>
+        <w:t xml:space="preserve">ο Άρης Μπολιάς και Βασίλης Μηλιώνης, μέλη που έχουν δουλέψει στα </w:t>
       </w:r>
       <w:r>
         <w:rPr>
@@ -1017,15 +911,7 @@
         <w:t xml:space="preserve"> 006, 007)</w:t>
       </w:r>
       <w:r>
-        <w:t xml:space="preserve">, θα επιλέξουμε τον Μανόλη Γιαννάκη, που με τη βοήθεια του Αλέξη </w:t>
-      </w:r>
-      <w:proofErr w:type="spellStart"/>
-      <w:r>
-        <w:t>Παπαθανασίου</w:t>
-      </w:r>
-      <w:proofErr w:type="spellEnd"/>
-      <w:r>
-        <w:t xml:space="preserve"> θα αναλάβει το </w:t>
+        <w:t xml:space="preserve">, θα επιλέξουμε τον Μανόλη Γιαννάκη, που με τη βοήθεια του Αλέξη Παπαθανασίου θα αναλάβει το </w:t>
       </w:r>
       <w:r>
         <w:rPr>
@@ -1046,15 +932,7 @@
         <w:t xml:space="preserve">. </w:t>
       </w:r>
       <w:r>
-        <w:t xml:space="preserve">Ο Βασίλης Μηλιώνης και ο Άρης </w:t>
-      </w:r>
-      <w:proofErr w:type="spellStart"/>
-      <w:r>
-        <w:t>Μπολιάς</w:t>
-      </w:r>
-      <w:proofErr w:type="spellEnd"/>
-      <w:r>
-        <w:t xml:space="preserve"> θα αναλάβουν το </w:t>
+        <w:t xml:space="preserve">Ο Βασίλης Μηλιώνης και ο Άρης Μπολιάς θα αναλάβουν το </w:t>
       </w:r>
       <w:r>
         <w:rPr>
@@ -1162,15 +1040,7 @@
         <w:t xml:space="preserve"> </w:t>
       </w:r>
       <w:r>
-        <w:t xml:space="preserve">Αλέξανδρος </w:t>
-      </w:r>
-      <w:proofErr w:type="spellStart"/>
-      <w:r>
-        <w:t>Καβούλας</w:t>
-      </w:r>
-      <w:proofErr w:type="spellEnd"/>
-      <w:r>
-        <w:t xml:space="preserve">, θα φροντίζει ώστε οι δύο σχεδιασμοί να έχουν κοινές βάσεις, ώστε εύκολα κάποιος που χρησιμοποιεί το </w:t>
+        <w:t xml:space="preserve">Αλέξανδρος Καβούλας, θα φροντίζει οι δύο σχεδιασμοί να έχουν κοινές βάσεις, ώστε εύκολα κάποιος που χρησιμοποιεί το </w:t>
       </w:r>
       <w:r>
         <w:rPr>
@@ -1260,15 +1130,7 @@
         <w:t xml:space="preserve"> 008) </w:t>
       </w:r>
       <w:r>
-        <w:t xml:space="preserve">καθώς και την ευθύνη συγγραφής της έκθεσης προόδου, όταν πιάσουμε το τρίτο ορόσημο του </w:t>
-      </w:r>
-      <w:proofErr w:type="spellStart"/>
-      <w:r>
-        <w:t>πρότζεκτ</w:t>
-      </w:r>
-      <w:proofErr w:type="spellEnd"/>
-      <w:r>
-        <w:t>.</w:t>
+        <w:t>καθώς και την ευθύνη συγγραφής της έκθεσης προόδου, όταν πιάσουμε το τρίτο ορόσημο του πρότζεκτ.</w:t>
       </w:r>
     </w:p>
     <w:p>
@@ -1320,15 +1182,7 @@
         <w:t xml:space="preserve"> 011 </w:t>
       </w:r>
       <w:r>
-        <w:t xml:space="preserve">υπάρχει κάποιο υπόβαθρο τεχνικής κατάρτισης, μιας και ο Βασίλης Μηλιώνης και Αλέξανδρος </w:t>
-      </w:r>
-      <w:proofErr w:type="spellStart"/>
-      <w:r>
-        <w:t>Καβούλας</w:t>
-      </w:r>
-      <w:proofErr w:type="spellEnd"/>
-      <w:r>
-        <w:t xml:space="preserve"> έχουν υλοποιήσει, μέσω του </w:t>
+        <w:t xml:space="preserve">υπάρχει κάποιο υπόβαθρο τεχνικής κατάρτισης, μιας και ο Βασίλης Μηλιώνης και Αλέξανδρος Καβούλας έχουν υλοποιήσει, μέσω του </w:t>
       </w:r>
       <w:r>
         <w:rPr>
@@ -1421,23 +1275,7 @@
         <w:t xml:space="preserve"> 010</w:t>
       </w:r>
       <w:r>
-        <w:t xml:space="preserve">, θα το αναλάβει ο Άρης </w:t>
-      </w:r>
-      <w:proofErr w:type="spellStart"/>
-      <w:r>
-        <w:t>Μπολιάς</w:t>
-      </w:r>
-      <w:proofErr w:type="spellEnd"/>
-      <w:r>
-        <w:t xml:space="preserve">. Ο Αλέξης </w:t>
-      </w:r>
-      <w:proofErr w:type="spellStart"/>
-      <w:r>
-        <w:t>Παπαθανασίου</w:t>
-      </w:r>
-      <w:proofErr w:type="spellEnd"/>
-      <w:r>
-        <w:t xml:space="preserve"> θα φροντίζει για την επικοινωνία μεταξύ του Μανόλη και των υπόλοιπων </w:t>
+        <w:t xml:space="preserve">, θα το αναλάβει ο Άρης Μπολιάς. Ο Αλέξης Παπαθανασίου θα φροντίζει για την επικοινωνία μεταξύ του Μανόλη και των υπόλοιπων </w:t>
       </w:r>
       <w:r>
         <w:rPr>
@@ -1692,15 +1530,7 @@
         <w:t xml:space="preserve"> 015) </w:t>
       </w:r>
       <w:r>
-        <w:t xml:space="preserve">δεν μπορούμε σίγουρα να εκτιμήσουμε το χρόνο που θα απαιτηθεί, αφού εξαρτάται από τον εκάστοτε </w:t>
-      </w:r>
-      <w:proofErr w:type="spellStart"/>
-      <w:r>
-        <w:t>πάροχο</w:t>
-      </w:r>
-      <w:proofErr w:type="spellEnd"/>
-      <w:r>
-        <w:t xml:space="preserve">, το πότε θα εγκρίνει την εφαρμογή. Ο </w:t>
+        <w:t xml:space="preserve">δεν μπορούμε σίγουρα να εκτιμήσουμε το χρόνο που θα απαιτηθεί, αφού εξαρτάται από τον εκάστοτε πάροχο, το πότε θα εγκρίνει την εφαρμογή. Ο </w:t>
       </w:r>
       <w:r>
         <w:rPr>
@@ -1721,15 +1551,7 @@
         <w:t xml:space="preserve"> </w:t>
       </w:r>
       <w:r>
-        <w:t xml:space="preserve">θα παραμείνει ο ίδιος και σε αυτόν τον τελευταίο κύκλο (Αλέξης </w:t>
-      </w:r>
-      <w:proofErr w:type="spellStart"/>
-      <w:r>
-        <w:t>Παπαθανασίου</w:t>
-      </w:r>
-      <w:proofErr w:type="spellEnd"/>
-      <w:r>
-        <w:t>), οπότε θα γράψει και την τελευταία έκθεση προόδου.</w:t>
+        <w:t>θα παραμείνει ο ίδιος και σε αυτόν τον τελευταίο κύκλο (Αλέξης Παπαθανασίου), οπότε θα γράψει και την τελευταία έκθεση προόδου.</w:t>
       </w:r>
     </w:p>
     <w:p>
@@ -1741,14 +1563,15 @@
     <w:tbl>
       <w:tblPr>
         <w:tblStyle w:val="10"/>
-        <w:tblW w:w="0" w:type="auto"/>
+        <w:tblW w:w="11250" w:type="dxa"/>
+        <w:tblInd w:w="-1355" w:type="dxa"/>
         <w:tblLook w:val="04A0" w:firstRow="1" w:lastRow="0" w:firstColumn="1" w:lastColumn="0" w:noHBand="0" w:noVBand="1"/>
       </w:tblPr>
       <w:tblGrid>
-        <w:gridCol w:w="2074"/>
-        <w:gridCol w:w="2075"/>
-        <w:gridCol w:w="2075"/>
-        <w:gridCol w:w="2075"/>
+        <w:gridCol w:w="1620"/>
+        <w:gridCol w:w="2340"/>
+        <w:gridCol w:w="2880"/>
+        <w:gridCol w:w="4410"/>
       </w:tblGrid>
       <w:tr>
         <w:trPr>
@@ -1757,10 +1580,12 @@
         <w:tc>
           <w:tcPr>
             <w:cnfStyle w:val="001000000000" w:firstRow="0" w:lastRow="0" w:firstColumn="1" w:lastColumn="0" w:oddVBand="0" w:evenVBand="0" w:oddHBand="0" w:evenHBand="0" w:firstRowFirstColumn="0" w:firstRowLastColumn="0" w:lastRowFirstColumn="0" w:lastRowLastColumn="0"/>
-            <w:tcW w:w="2074" w:type="dxa"/>
-          </w:tcPr>
-          <w:p>
-            <w:pPr>
+            <w:tcW w:w="1620" w:type="dxa"/>
+            <w:vAlign w:val="center"/>
+          </w:tcPr>
+          <w:p>
+            <w:pPr>
+              <w:jc w:val="center"/>
               <w:rPr>
                 <w:lang w:val="en-US"/>
               </w:rPr>
@@ -1775,10 +1600,12 @@
         </w:tc>
         <w:tc>
           <w:tcPr>
-            <w:tcW w:w="2075" w:type="dxa"/>
-          </w:tcPr>
-          <w:p>
-            <w:pPr>
+            <w:tcW w:w="2340" w:type="dxa"/>
+            <w:vAlign w:val="center"/>
+          </w:tcPr>
+          <w:p>
+            <w:pPr>
+              <w:jc w:val="center"/>
               <w:cnfStyle w:val="100000000000" w:firstRow="1" w:lastRow="0" w:firstColumn="0" w:lastColumn="0" w:oddVBand="0" w:evenVBand="0" w:oddHBand="0" w:evenHBand="0" w:firstRowFirstColumn="0" w:firstRowLastColumn="0" w:lastRowFirstColumn="0" w:lastRowLastColumn="0"/>
               <w:rPr>
                 <w:lang w:val="en-US"/>
@@ -1794,10 +1621,12 @@
         </w:tc>
         <w:tc>
           <w:tcPr>
-            <w:tcW w:w="2075" w:type="dxa"/>
-          </w:tcPr>
-          <w:p>
-            <w:pPr>
+            <w:tcW w:w="2880" w:type="dxa"/>
+            <w:vAlign w:val="center"/>
+          </w:tcPr>
+          <w:p>
+            <w:pPr>
+              <w:jc w:val="center"/>
               <w:cnfStyle w:val="100000000000" w:firstRow="1" w:lastRow="0" w:firstColumn="0" w:lastColumn="0" w:oddVBand="0" w:evenVBand="0" w:oddHBand="0" w:evenHBand="0" w:firstRowFirstColumn="0" w:firstRowLastColumn="0" w:lastRowFirstColumn="0" w:lastRowLastColumn="0"/>
               <w:rPr>
                 <w:lang w:val="en-US"/>
@@ -1813,10 +1642,12 @@
         </w:tc>
         <w:tc>
           <w:tcPr>
-            <w:tcW w:w="2075" w:type="dxa"/>
-          </w:tcPr>
-          <w:p>
-            <w:pPr>
+            <w:tcW w:w="4410" w:type="dxa"/>
+            <w:vAlign w:val="center"/>
+          </w:tcPr>
+          <w:p>
+            <w:pPr>
+              <w:jc w:val="center"/>
               <w:cnfStyle w:val="100000000000" w:firstRow="1" w:lastRow="0" w:firstColumn="0" w:lastColumn="0" w:oddVBand="0" w:evenVBand="0" w:oddHBand="0" w:evenHBand="0" w:firstRowFirstColumn="0" w:firstRowLastColumn="0" w:lastRowFirstColumn="0" w:lastRowLastColumn="0"/>
               <w:rPr>
                 <w:lang w:val="en-US"/>
@@ -1835,38 +1666,103 @@
         <w:tc>
           <w:tcPr>
             <w:cnfStyle w:val="001000000000" w:firstRow="0" w:lastRow="0" w:firstColumn="1" w:lastColumn="0" w:oddVBand="0" w:evenVBand="0" w:oddHBand="0" w:evenHBand="0" w:firstRowFirstColumn="0" w:firstRowLastColumn="0" w:lastRowFirstColumn="0" w:lastRowLastColumn="0"/>
-            <w:tcW w:w="2074" w:type="dxa"/>
-          </w:tcPr>
-          <w:p/>
-        </w:tc>
-        <w:tc>
-          <w:tcPr>
-            <w:tcW w:w="2075" w:type="dxa"/>
-          </w:tcPr>
-          <w:p>
-            <w:pPr>
-              <w:cnfStyle w:val="000000000000" w:firstRow="0" w:lastRow="0" w:firstColumn="0" w:lastColumn="0" w:oddVBand="0" w:evenVBand="0" w:oddHBand="0" w:evenHBand="0" w:firstRowFirstColumn="0" w:firstRowLastColumn="0" w:lastRowFirstColumn="0" w:lastRowLastColumn="0"/>
-            </w:pPr>
-          </w:p>
-        </w:tc>
-        <w:tc>
-          <w:tcPr>
-            <w:tcW w:w="2075" w:type="dxa"/>
-          </w:tcPr>
-          <w:p>
-            <w:pPr>
-              <w:cnfStyle w:val="000000000000" w:firstRow="0" w:lastRow="0" w:firstColumn="0" w:lastColumn="0" w:oddVBand="0" w:evenVBand="0" w:oddHBand="0" w:evenHBand="0" w:firstRowFirstColumn="0" w:firstRowLastColumn="0" w:lastRowFirstColumn="0" w:lastRowLastColumn="0"/>
-            </w:pPr>
-          </w:p>
-        </w:tc>
-        <w:tc>
-          <w:tcPr>
-            <w:tcW w:w="2075" w:type="dxa"/>
-          </w:tcPr>
-          <w:p>
-            <w:pPr>
-              <w:cnfStyle w:val="000000000000" w:firstRow="0" w:lastRow="0" w:firstColumn="0" w:lastColumn="0" w:oddVBand="0" w:evenVBand="0" w:oddHBand="0" w:evenHBand="0" w:firstRowFirstColumn="0" w:firstRowLastColumn="0" w:lastRowFirstColumn="0" w:lastRowLastColumn="0"/>
-            </w:pPr>
+            <w:tcW w:w="1620" w:type="dxa"/>
+            <w:vMerge w:val="restart"/>
+            <w:tcBorders>
+              <w:top w:val="single" w:sz="12" w:space="0" w:color="666666" w:themeColor="text1" w:themeTint="99"/>
+            </w:tcBorders>
+            <w:vAlign w:val="center"/>
+          </w:tcPr>
+          <w:p>
+            <w:pPr>
+              <w:jc w:val="center"/>
+              <w:rPr>
+                <w:b w:val="0"/>
+                <w:bCs w:val="0"/>
+                <w:lang w:val="en-US"/>
+              </w:rPr>
+            </w:pPr>
+            <w:r>
+              <w:rPr>
+                <w:b w:val="0"/>
+                <w:bCs w:val="0"/>
+                <w:lang w:val="en-US"/>
+              </w:rPr>
+              <w:t>Market Research</w:t>
+            </w:r>
+          </w:p>
+        </w:tc>
+        <w:tc>
+          <w:tcPr>
+            <w:tcW w:w="2340" w:type="dxa"/>
+            <w:vMerge w:val="restart"/>
+            <w:tcBorders>
+              <w:top w:val="single" w:sz="12" w:space="0" w:color="666666" w:themeColor="text1" w:themeTint="99"/>
+            </w:tcBorders>
+            <w:vAlign w:val="center"/>
+          </w:tcPr>
+          <w:p>
+            <w:pPr>
+              <w:jc w:val="center"/>
+              <w:cnfStyle w:val="000000000000" w:firstRow="0" w:lastRow="0" w:firstColumn="0" w:lastColumn="0" w:oddVBand="0" w:evenVBand="0" w:oddHBand="0" w:evenHBand="0" w:firstRowFirstColumn="0" w:firstRowLastColumn="0" w:lastRowFirstColumn="0" w:lastRowLastColumn="0"/>
+            </w:pPr>
+            <w:r>
+              <w:t>Μανόλης Γιαννάκης</w:t>
+            </w:r>
+          </w:p>
+        </w:tc>
+        <w:tc>
+          <w:tcPr>
+            <w:tcW w:w="2880" w:type="dxa"/>
+            <w:tcBorders>
+              <w:top w:val="single" w:sz="12" w:space="0" w:color="666666" w:themeColor="text1" w:themeTint="99"/>
+            </w:tcBorders>
+            <w:vAlign w:val="center"/>
+          </w:tcPr>
+          <w:p>
+            <w:pPr>
+              <w:jc w:val="center"/>
+              <w:cnfStyle w:val="000000000000" w:firstRow="0" w:lastRow="0" w:firstColumn="0" w:lastColumn="0" w:oddVBand="0" w:evenVBand="0" w:oddHBand="0" w:evenHBand="0" w:firstRowFirstColumn="0" w:firstRowLastColumn="0" w:lastRowFirstColumn="0" w:lastRowLastColumn="0"/>
+              <w:rPr>
+                <w:lang w:val="en-US"/>
+              </w:rPr>
+            </w:pPr>
+            <w:r>
+              <w:rPr>
+                <w:lang w:val="en-US"/>
+              </w:rPr>
+              <w:t>Gym Community Survey</w:t>
+            </w:r>
+          </w:p>
+        </w:tc>
+        <w:tc>
+          <w:tcPr>
+            <w:tcW w:w="4410" w:type="dxa"/>
+            <w:tcBorders>
+              <w:top w:val="single" w:sz="12" w:space="0" w:color="666666" w:themeColor="text1" w:themeTint="99"/>
+            </w:tcBorders>
+            <w:vAlign w:val="center"/>
+          </w:tcPr>
+          <w:p>
+            <w:pPr>
+              <w:jc w:val="center"/>
+              <w:cnfStyle w:val="000000000000" w:firstRow="0" w:lastRow="0" w:firstColumn="0" w:lastColumn="0" w:oddVBand="0" w:evenVBand="0" w:oddHBand="0" w:evenHBand="0" w:firstRowFirstColumn="0" w:firstRowLastColumn="0" w:lastRowFirstColumn="0" w:lastRowLastColumn="0"/>
+              <w:rPr>
+                <w:lang w:val="en-US"/>
+              </w:rPr>
+            </w:pPr>
+            <w:r>
+              <w:t>Αλέξης Παπαθανασίου</w:t>
+            </w:r>
+            <w:r>
+              <w:rPr>
+                <w:lang w:val="en-US"/>
+              </w:rPr>
+              <w:t xml:space="preserve">, </w:t>
+            </w:r>
+            <w:r>
+              <w:t>Βασίλης Μηλιώνης</w:t>
+            </w:r>
           </w:p>
         </w:tc>
       </w:tr>
@@ -1874,38 +1770,88 @@
         <w:tc>
           <w:tcPr>
             <w:cnfStyle w:val="001000000000" w:firstRow="0" w:lastRow="0" w:firstColumn="1" w:lastColumn="0" w:oddVBand="0" w:evenVBand="0" w:oddHBand="0" w:evenHBand="0" w:firstRowFirstColumn="0" w:firstRowLastColumn="0" w:lastRowFirstColumn="0" w:lastRowLastColumn="0"/>
-            <w:tcW w:w="2074" w:type="dxa"/>
-          </w:tcPr>
-          <w:p/>
-        </w:tc>
-        <w:tc>
-          <w:tcPr>
-            <w:tcW w:w="2075" w:type="dxa"/>
-          </w:tcPr>
-          <w:p>
-            <w:pPr>
-              <w:cnfStyle w:val="000000000000" w:firstRow="0" w:lastRow="0" w:firstColumn="0" w:lastColumn="0" w:oddVBand="0" w:evenVBand="0" w:oddHBand="0" w:evenHBand="0" w:firstRowFirstColumn="0" w:firstRowLastColumn="0" w:lastRowFirstColumn="0" w:lastRowLastColumn="0"/>
-            </w:pPr>
-          </w:p>
-        </w:tc>
-        <w:tc>
-          <w:tcPr>
-            <w:tcW w:w="2075" w:type="dxa"/>
-          </w:tcPr>
-          <w:p>
-            <w:pPr>
-              <w:cnfStyle w:val="000000000000" w:firstRow="0" w:lastRow="0" w:firstColumn="0" w:lastColumn="0" w:oddVBand="0" w:evenVBand="0" w:oddHBand="0" w:evenHBand="0" w:firstRowFirstColumn="0" w:firstRowLastColumn="0" w:lastRowFirstColumn="0" w:lastRowLastColumn="0"/>
-            </w:pPr>
-          </w:p>
-        </w:tc>
-        <w:tc>
-          <w:tcPr>
-            <w:tcW w:w="2075" w:type="dxa"/>
-          </w:tcPr>
-          <w:p>
-            <w:pPr>
-              <w:cnfStyle w:val="000000000000" w:firstRow="0" w:lastRow="0" w:firstColumn="0" w:lastColumn="0" w:oddVBand="0" w:evenVBand="0" w:oddHBand="0" w:evenHBand="0" w:firstRowFirstColumn="0" w:firstRowLastColumn="0" w:lastRowFirstColumn="0" w:lastRowLastColumn="0"/>
-            </w:pPr>
+            <w:tcW w:w="1620" w:type="dxa"/>
+            <w:vMerge/>
+            <w:tcBorders>
+              <w:bottom w:val="single" w:sz="4" w:space="0" w:color="auto"/>
+            </w:tcBorders>
+            <w:vAlign w:val="center"/>
+          </w:tcPr>
+          <w:p>
+            <w:pPr>
+              <w:jc w:val="center"/>
+              <w:rPr>
+                <w:b w:val="0"/>
+                <w:bCs w:val="0"/>
+              </w:rPr>
+            </w:pPr>
+          </w:p>
+        </w:tc>
+        <w:tc>
+          <w:tcPr>
+            <w:tcW w:w="2340" w:type="dxa"/>
+            <w:vMerge/>
+            <w:tcBorders>
+              <w:bottom w:val="single" w:sz="4" w:space="0" w:color="auto"/>
+            </w:tcBorders>
+            <w:vAlign w:val="center"/>
+          </w:tcPr>
+          <w:p>
+            <w:pPr>
+              <w:jc w:val="center"/>
+              <w:cnfStyle w:val="000000000000" w:firstRow="0" w:lastRow="0" w:firstColumn="0" w:lastColumn="0" w:oddVBand="0" w:evenVBand="0" w:oddHBand="0" w:evenHBand="0" w:firstRowFirstColumn="0" w:firstRowLastColumn="0" w:lastRowFirstColumn="0" w:lastRowLastColumn="0"/>
+            </w:pPr>
+          </w:p>
+        </w:tc>
+        <w:tc>
+          <w:tcPr>
+            <w:tcW w:w="2880" w:type="dxa"/>
+            <w:tcBorders>
+              <w:bottom w:val="single" w:sz="4" w:space="0" w:color="auto"/>
+            </w:tcBorders>
+            <w:vAlign w:val="center"/>
+          </w:tcPr>
+          <w:p>
+            <w:pPr>
+              <w:jc w:val="center"/>
+              <w:cnfStyle w:val="000000000000" w:firstRow="0" w:lastRow="0" w:firstColumn="0" w:lastColumn="0" w:oddVBand="0" w:evenVBand="0" w:oddHBand="0" w:evenHBand="0" w:firstRowFirstColumn="0" w:firstRowLastColumn="0" w:lastRowFirstColumn="0" w:lastRowLastColumn="0"/>
+              <w:rPr>
+                <w:lang w:val="en-US"/>
+              </w:rPr>
+            </w:pPr>
+            <w:r>
+              <w:rPr>
+                <w:lang w:val="en-US"/>
+              </w:rPr>
+              <w:t>Similar Products</w:t>
+            </w:r>
+          </w:p>
+        </w:tc>
+        <w:tc>
+          <w:tcPr>
+            <w:tcW w:w="4410" w:type="dxa"/>
+            <w:tcBorders>
+              <w:bottom w:val="single" w:sz="4" w:space="0" w:color="auto"/>
+            </w:tcBorders>
+            <w:vAlign w:val="center"/>
+          </w:tcPr>
+          <w:p>
+            <w:pPr>
+              <w:jc w:val="center"/>
+              <w:cnfStyle w:val="000000000000" w:firstRow="0" w:lastRow="0" w:firstColumn="0" w:lastColumn="0" w:oddVBand="0" w:evenVBand="0" w:oddHBand="0" w:evenHBand="0" w:firstRowFirstColumn="0" w:firstRowLastColumn="0" w:lastRowFirstColumn="0" w:lastRowLastColumn="0"/>
+            </w:pPr>
+            <w:r>
+              <w:t>Αλέξανδρος Καβούλας</w:t>
+            </w:r>
+            <w:r>
+              <w:rPr>
+                <w:lang w:val="en-US"/>
+              </w:rPr>
+              <w:t xml:space="preserve">, </w:t>
+            </w:r>
+            <w:r>
+              <w:t>Άρης Μπολιάς</w:t>
+            </w:r>
           </w:p>
         </w:tc>
       </w:tr>
@@ -1913,38 +1859,97 @@
         <w:tc>
           <w:tcPr>
             <w:cnfStyle w:val="001000000000" w:firstRow="0" w:lastRow="0" w:firstColumn="1" w:lastColumn="0" w:oddVBand="0" w:evenVBand="0" w:oddHBand="0" w:evenHBand="0" w:firstRowFirstColumn="0" w:firstRowLastColumn="0" w:lastRowFirstColumn="0" w:lastRowLastColumn="0"/>
-            <w:tcW w:w="2074" w:type="dxa"/>
-          </w:tcPr>
-          <w:p/>
-        </w:tc>
-        <w:tc>
-          <w:tcPr>
-            <w:tcW w:w="2075" w:type="dxa"/>
-          </w:tcPr>
-          <w:p>
-            <w:pPr>
-              <w:cnfStyle w:val="000000000000" w:firstRow="0" w:lastRow="0" w:firstColumn="0" w:lastColumn="0" w:oddVBand="0" w:evenVBand="0" w:oddHBand="0" w:evenHBand="0" w:firstRowFirstColumn="0" w:firstRowLastColumn="0" w:lastRowFirstColumn="0" w:lastRowLastColumn="0"/>
-            </w:pPr>
-          </w:p>
-        </w:tc>
-        <w:tc>
-          <w:tcPr>
-            <w:tcW w:w="2075" w:type="dxa"/>
-          </w:tcPr>
-          <w:p>
-            <w:pPr>
-              <w:cnfStyle w:val="000000000000" w:firstRow="0" w:lastRow="0" w:firstColumn="0" w:lastColumn="0" w:oddVBand="0" w:evenVBand="0" w:oddHBand="0" w:evenHBand="0" w:firstRowFirstColumn="0" w:firstRowLastColumn="0" w:lastRowFirstColumn="0" w:lastRowLastColumn="0"/>
-            </w:pPr>
-          </w:p>
-        </w:tc>
-        <w:tc>
-          <w:tcPr>
-            <w:tcW w:w="2075" w:type="dxa"/>
-          </w:tcPr>
-          <w:p>
-            <w:pPr>
-              <w:cnfStyle w:val="000000000000" w:firstRow="0" w:lastRow="0" w:firstColumn="0" w:lastColumn="0" w:oddVBand="0" w:evenVBand="0" w:oddHBand="0" w:evenHBand="0" w:firstRowFirstColumn="0" w:firstRowLastColumn="0" w:lastRowFirstColumn="0" w:lastRowLastColumn="0"/>
-            </w:pPr>
+            <w:tcW w:w="1620" w:type="dxa"/>
+            <w:vMerge w:val="restart"/>
+            <w:tcBorders>
+              <w:top w:val="single" w:sz="4" w:space="0" w:color="auto"/>
+            </w:tcBorders>
+            <w:vAlign w:val="center"/>
+          </w:tcPr>
+          <w:p>
+            <w:pPr>
+              <w:jc w:val="center"/>
+              <w:rPr>
+                <w:b w:val="0"/>
+                <w:bCs w:val="0"/>
+                <w:lang w:val="en-US"/>
+              </w:rPr>
+            </w:pPr>
+            <w:r>
+              <w:rPr>
+                <w:b w:val="0"/>
+                <w:bCs w:val="0"/>
+                <w:lang w:val="en-US"/>
+              </w:rPr>
+              <w:t>Initiation</w:t>
+            </w:r>
+          </w:p>
+        </w:tc>
+        <w:tc>
+          <w:tcPr>
+            <w:tcW w:w="2340" w:type="dxa"/>
+            <w:vMerge w:val="restart"/>
+            <w:tcBorders>
+              <w:top w:val="single" w:sz="4" w:space="0" w:color="auto"/>
+            </w:tcBorders>
+            <w:vAlign w:val="center"/>
+          </w:tcPr>
+          <w:p>
+            <w:pPr>
+              <w:jc w:val="center"/>
+              <w:cnfStyle w:val="000000000000" w:firstRow="0" w:lastRow="0" w:firstColumn="0" w:lastColumn="0" w:oddVBand="0" w:evenVBand="0" w:oddHBand="0" w:evenHBand="0" w:firstRowFirstColumn="0" w:firstRowLastColumn="0" w:lastRowFirstColumn="0" w:lastRowLastColumn="0"/>
+            </w:pPr>
+            <w:r>
+              <w:t>Μανόλης Γιαννάκης</w:t>
+            </w:r>
+          </w:p>
+        </w:tc>
+        <w:tc>
+          <w:tcPr>
+            <w:tcW w:w="2880" w:type="dxa"/>
+            <w:tcBorders>
+              <w:top w:val="single" w:sz="4" w:space="0" w:color="auto"/>
+            </w:tcBorders>
+            <w:vAlign w:val="center"/>
+          </w:tcPr>
+          <w:p>
+            <w:pPr>
+              <w:jc w:val="center"/>
+              <w:cnfStyle w:val="000000000000" w:firstRow="0" w:lastRow="0" w:firstColumn="0" w:lastColumn="0" w:oddVBand="0" w:evenVBand="0" w:oddHBand="0" w:evenHBand="0" w:firstRowFirstColumn="0" w:firstRowLastColumn="0" w:lastRowFirstColumn="0" w:lastRowLastColumn="0"/>
+              <w:rPr>
+                <w:lang w:val="en-US"/>
+              </w:rPr>
+            </w:pPr>
+            <w:r>
+              <w:rPr>
+                <w:lang w:val="en-US"/>
+              </w:rPr>
+              <w:t>Project Specifics Meeting</w:t>
+            </w:r>
+          </w:p>
+        </w:tc>
+        <w:tc>
+          <w:tcPr>
+            <w:tcW w:w="4410" w:type="dxa"/>
+            <w:tcBorders>
+              <w:top w:val="single" w:sz="4" w:space="0" w:color="auto"/>
+            </w:tcBorders>
+            <w:vAlign w:val="center"/>
+          </w:tcPr>
+          <w:p>
+            <w:pPr>
+              <w:jc w:val="center"/>
+              <w:cnfStyle w:val="000000000000" w:firstRow="0" w:lastRow="0" w:firstColumn="0" w:lastColumn="0" w:oddVBand="0" w:evenVBand="0" w:oddHBand="0" w:evenHBand="0" w:firstRowFirstColumn="0" w:firstRowLastColumn="0" w:lastRowFirstColumn="0" w:lastRowLastColumn="0"/>
+              <w:rPr>
+                <w:lang w:val="en-US"/>
+              </w:rPr>
+            </w:pPr>
+            <w:r>
+              <w:rPr>
+                <w:lang w:val="en-US"/>
+              </w:rPr>
+              <w:t>All</w:t>
+            </w:r>
           </w:p>
         </w:tc>
       </w:tr>
@@ -1952,38 +1957,79 @@
         <w:tc>
           <w:tcPr>
             <w:cnfStyle w:val="001000000000" w:firstRow="0" w:lastRow="0" w:firstColumn="1" w:lastColumn="0" w:oddVBand="0" w:evenVBand="0" w:oddHBand="0" w:evenHBand="0" w:firstRowFirstColumn="0" w:firstRowLastColumn="0" w:lastRowFirstColumn="0" w:lastRowLastColumn="0"/>
-            <w:tcW w:w="2074" w:type="dxa"/>
-          </w:tcPr>
-          <w:p/>
-        </w:tc>
-        <w:tc>
-          <w:tcPr>
-            <w:tcW w:w="2075" w:type="dxa"/>
-          </w:tcPr>
-          <w:p>
-            <w:pPr>
-              <w:cnfStyle w:val="000000000000" w:firstRow="0" w:lastRow="0" w:firstColumn="0" w:lastColumn="0" w:oddVBand="0" w:evenVBand="0" w:oddHBand="0" w:evenHBand="0" w:firstRowFirstColumn="0" w:firstRowLastColumn="0" w:lastRowFirstColumn="0" w:lastRowLastColumn="0"/>
-            </w:pPr>
-          </w:p>
-        </w:tc>
-        <w:tc>
-          <w:tcPr>
-            <w:tcW w:w="2075" w:type="dxa"/>
-          </w:tcPr>
-          <w:p>
-            <w:pPr>
-              <w:cnfStyle w:val="000000000000" w:firstRow="0" w:lastRow="0" w:firstColumn="0" w:lastColumn="0" w:oddVBand="0" w:evenVBand="0" w:oddHBand="0" w:evenHBand="0" w:firstRowFirstColumn="0" w:firstRowLastColumn="0" w:lastRowFirstColumn="0" w:lastRowLastColumn="0"/>
-            </w:pPr>
-          </w:p>
-        </w:tc>
-        <w:tc>
-          <w:tcPr>
-            <w:tcW w:w="2075" w:type="dxa"/>
-          </w:tcPr>
-          <w:p>
-            <w:pPr>
-              <w:cnfStyle w:val="000000000000" w:firstRow="0" w:lastRow="0" w:firstColumn="0" w:lastColumn="0" w:oddVBand="0" w:evenVBand="0" w:oddHBand="0" w:evenHBand="0" w:firstRowFirstColumn="0" w:firstRowLastColumn="0" w:lastRowFirstColumn="0" w:lastRowLastColumn="0"/>
-            </w:pPr>
+            <w:tcW w:w="1620" w:type="dxa"/>
+            <w:vMerge/>
+            <w:vAlign w:val="center"/>
+          </w:tcPr>
+          <w:p>
+            <w:pPr>
+              <w:jc w:val="center"/>
+              <w:rPr>
+                <w:b w:val="0"/>
+                <w:bCs w:val="0"/>
+              </w:rPr>
+            </w:pPr>
+          </w:p>
+        </w:tc>
+        <w:tc>
+          <w:tcPr>
+            <w:tcW w:w="2340" w:type="dxa"/>
+            <w:vMerge/>
+            <w:vAlign w:val="center"/>
+          </w:tcPr>
+          <w:p>
+            <w:pPr>
+              <w:jc w:val="center"/>
+              <w:cnfStyle w:val="000000000000" w:firstRow="0" w:lastRow="0" w:firstColumn="0" w:lastColumn="0" w:oddVBand="0" w:evenVBand="0" w:oddHBand="0" w:evenHBand="0" w:firstRowFirstColumn="0" w:firstRowLastColumn="0" w:lastRowFirstColumn="0" w:lastRowLastColumn="0"/>
+            </w:pPr>
+          </w:p>
+        </w:tc>
+        <w:tc>
+          <w:tcPr>
+            <w:tcW w:w="2880" w:type="dxa"/>
+            <w:vAlign w:val="center"/>
+          </w:tcPr>
+          <w:p>
+            <w:pPr>
+              <w:jc w:val="center"/>
+              <w:cnfStyle w:val="000000000000" w:firstRow="0" w:lastRow="0" w:firstColumn="0" w:lastColumn="0" w:oddVBand="0" w:evenVBand="0" w:oddHBand="0" w:evenHBand="0" w:firstRowFirstColumn="0" w:firstRowLastColumn="0" w:lastRowFirstColumn="0" w:lastRowLastColumn="0"/>
+              <w:rPr>
+                <w:lang w:val="en-US"/>
+              </w:rPr>
+            </w:pPr>
+            <w:r>
+              <w:rPr>
+                <w:lang w:val="en-US"/>
+              </w:rPr>
+              <w:t>Cost</w:t>
+            </w:r>
+            <w:r>
+              <w:t xml:space="preserve"> Αnalysis</w:t>
+            </w:r>
+          </w:p>
+        </w:tc>
+        <w:tc>
+          <w:tcPr>
+            <w:tcW w:w="4410" w:type="dxa"/>
+            <w:vAlign w:val="center"/>
+          </w:tcPr>
+          <w:p>
+            <w:pPr>
+              <w:jc w:val="center"/>
+              <w:cnfStyle w:val="000000000000" w:firstRow="0" w:lastRow="0" w:firstColumn="0" w:lastColumn="0" w:oddVBand="0" w:evenVBand="0" w:oddHBand="0" w:evenHBand="0" w:firstRowFirstColumn="0" w:firstRowLastColumn="0" w:lastRowFirstColumn="0" w:lastRowLastColumn="0"/>
+            </w:pPr>
+            <w:r>
+              <w:t>Αλέξανδρος Καβούλας</w:t>
+            </w:r>
+            <w:r>
+              <w:rPr>
+                <w:lang w:val="en-US"/>
+              </w:rPr>
+              <w:t xml:space="preserve">, </w:t>
+            </w:r>
+            <w:r>
+              <w:t>Αλέξης Παπαθανασίου</w:t>
+            </w:r>
           </w:p>
         </w:tc>
       </w:tr>
@@ -1991,38 +2037,91 @@
         <w:tc>
           <w:tcPr>
             <w:cnfStyle w:val="001000000000" w:firstRow="0" w:lastRow="0" w:firstColumn="1" w:lastColumn="0" w:oddVBand="0" w:evenVBand="0" w:oddHBand="0" w:evenHBand="0" w:firstRowFirstColumn="0" w:firstRowLastColumn="0" w:lastRowFirstColumn="0" w:lastRowLastColumn="0"/>
-            <w:tcW w:w="2074" w:type="dxa"/>
-          </w:tcPr>
-          <w:p/>
-        </w:tc>
-        <w:tc>
-          <w:tcPr>
-            <w:tcW w:w="2075" w:type="dxa"/>
-          </w:tcPr>
-          <w:p>
-            <w:pPr>
-              <w:cnfStyle w:val="000000000000" w:firstRow="0" w:lastRow="0" w:firstColumn="0" w:lastColumn="0" w:oddVBand="0" w:evenVBand="0" w:oddHBand="0" w:evenHBand="0" w:firstRowFirstColumn="0" w:firstRowLastColumn="0" w:lastRowFirstColumn="0" w:lastRowLastColumn="0"/>
-            </w:pPr>
-          </w:p>
-        </w:tc>
-        <w:tc>
-          <w:tcPr>
-            <w:tcW w:w="2075" w:type="dxa"/>
-          </w:tcPr>
-          <w:p>
-            <w:pPr>
-              <w:cnfStyle w:val="000000000000" w:firstRow="0" w:lastRow="0" w:firstColumn="0" w:lastColumn="0" w:oddVBand="0" w:evenVBand="0" w:oddHBand="0" w:evenHBand="0" w:firstRowFirstColumn="0" w:firstRowLastColumn="0" w:lastRowFirstColumn="0" w:lastRowLastColumn="0"/>
-            </w:pPr>
-          </w:p>
-        </w:tc>
-        <w:tc>
-          <w:tcPr>
-            <w:tcW w:w="2075" w:type="dxa"/>
-          </w:tcPr>
-          <w:p>
-            <w:pPr>
-              <w:cnfStyle w:val="000000000000" w:firstRow="0" w:lastRow="0" w:firstColumn="0" w:lastColumn="0" w:oddVBand="0" w:evenVBand="0" w:oddHBand="0" w:evenHBand="0" w:firstRowFirstColumn="0" w:firstRowLastColumn="0" w:lastRowFirstColumn="0" w:lastRowLastColumn="0"/>
-            </w:pPr>
+            <w:tcW w:w="1620" w:type="dxa"/>
+            <w:vMerge/>
+            <w:tcBorders>
+              <w:bottom w:val="single" w:sz="4" w:space="0" w:color="auto"/>
+            </w:tcBorders>
+            <w:vAlign w:val="center"/>
+          </w:tcPr>
+          <w:p>
+            <w:pPr>
+              <w:jc w:val="center"/>
+              <w:rPr>
+                <w:b w:val="0"/>
+                <w:bCs w:val="0"/>
+              </w:rPr>
+            </w:pPr>
+          </w:p>
+        </w:tc>
+        <w:tc>
+          <w:tcPr>
+            <w:tcW w:w="2340" w:type="dxa"/>
+            <w:vMerge/>
+            <w:tcBorders>
+              <w:bottom w:val="single" w:sz="4" w:space="0" w:color="auto"/>
+            </w:tcBorders>
+            <w:vAlign w:val="center"/>
+          </w:tcPr>
+          <w:p>
+            <w:pPr>
+              <w:jc w:val="center"/>
+              <w:cnfStyle w:val="000000000000" w:firstRow="0" w:lastRow="0" w:firstColumn="0" w:lastColumn="0" w:oddVBand="0" w:evenVBand="0" w:oddHBand="0" w:evenHBand="0" w:firstRowFirstColumn="0" w:firstRowLastColumn="0" w:lastRowFirstColumn="0" w:lastRowLastColumn="0"/>
+            </w:pPr>
+          </w:p>
+        </w:tc>
+        <w:tc>
+          <w:tcPr>
+            <w:tcW w:w="2880" w:type="dxa"/>
+            <w:tcBorders>
+              <w:bottom w:val="single" w:sz="4" w:space="0" w:color="auto"/>
+            </w:tcBorders>
+            <w:vAlign w:val="center"/>
+          </w:tcPr>
+          <w:p>
+            <w:pPr>
+              <w:jc w:val="center"/>
+              <w:cnfStyle w:val="000000000000" w:firstRow="0" w:lastRow="0" w:firstColumn="0" w:lastColumn="0" w:oddVBand="0" w:evenVBand="0" w:oddHBand="0" w:evenHBand="0" w:firstRowFirstColumn="0" w:firstRowLastColumn="0" w:lastRowFirstColumn="0" w:lastRowLastColumn="0"/>
+              <w:rPr>
+                <w:lang w:val="en-US"/>
+              </w:rPr>
+            </w:pPr>
+            <w:r>
+              <w:rPr>
+                <w:lang w:val="en-US"/>
+              </w:rPr>
+              <w:t>Risk Analysis</w:t>
+            </w:r>
+          </w:p>
+        </w:tc>
+        <w:tc>
+          <w:tcPr>
+            <w:tcW w:w="4410" w:type="dxa"/>
+            <w:tcBorders>
+              <w:bottom w:val="single" w:sz="4" w:space="0" w:color="auto"/>
+            </w:tcBorders>
+            <w:vAlign w:val="center"/>
+          </w:tcPr>
+          <w:p>
+            <w:pPr>
+              <w:jc w:val="center"/>
+              <w:cnfStyle w:val="000000000000" w:firstRow="0" w:lastRow="0" w:firstColumn="0" w:lastColumn="0" w:oddVBand="0" w:evenVBand="0" w:oddHBand="0" w:evenHBand="0" w:firstRowFirstColumn="0" w:firstRowLastColumn="0" w:lastRowFirstColumn="0" w:lastRowLastColumn="0"/>
+              <w:rPr>
+                <w:lang w:val="en-US"/>
+              </w:rPr>
+            </w:pPr>
+            <w:r>
+              <w:t>Άρης Μπολιάς</w:t>
+            </w:r>
+            <w:r>
+              <w:rPr>
+                <w:lang w:val="en-US"/>
+              </w:rPr>
+              <w:t xml:space="preserve">, </w:t>
+            </w:r>
+            <w:r>
+              <w:t>Βασίλης Μηλιώνης</w:t>
+            </w:r>
           </w:p>
         </w:tc>
       </w:tr>
@@ -2030,38 +2129,118 @@
         <w:tc>
           <w:tcPr>
             <w:cnfStyle w:val="001000000000" w:firstRow="0" w:lastRow="0" w:firstColumn="1" w:lastColumn="0" w:oddVBand="0" w:evenVBand="0" w:oddHBand="0" w:evenHBand="0" w:firstRowFirstColumn="0" w:firstRowLastColumn="0" w:lastRowFirstColumn="0" w:lastRowLastColumn="0"/>
-            <w:tcW w:w="2074" w:type="dxa"/>
-          </w:tcPr>
-          <w:p/>
-        </w:tc>
-        <w:tc>
-          <w:tcPr>
-            <w:tcW w:w="2075" w:type="dxa"/>
-          </w:tcPr>
-          <w:p>
-            <w:pPr>
-              <w:cnfStyle w:val="000000000000" w:firstRow="0" w:lastRow="0" w:firstColumn="0" w:lastColumn="0" w:oddVBand="0" w:evenVBand="0" w:oddHBand="0" w:evenHBand="0" w:firstRowFirstColumn="0" w:firstRowLastColumn="0" w:lastRowFirstColumn="0" w:lastRowLastColumn="0"/>
-            </w:pPr>
-          </w:p>
-        </w:tc>
-        <w:tc>
-          <w:tcPr>
-            <w:tcW w:w="2075" w:type="dxa"/>
-          </w:tcPr>
-          <w:p>
-            <w:pPr>
-              <w:cnfStyle w:val="000000000000" w:firstRow="0" w:lastRow="0" w:firstColumn="0" w:lastColumn="0" w:oddVBand="0" w:evenVBand="0" w:oddHBand="0" w:evenHBand="0" w:firstRowFirstColumn="0" w:firstRowLastColumn="0" w:lastRowFirstColumn="0" w:lastRowLastColumn="0"/>
-            </w:pPr>
-          </w:p>
-        </w:tc>
-        <w:tc>
-          <w:tcPr>
-            <w:tcW w:w="2075" w:type="dxa"/>
-          </w:tcPr>
-          <w:p>
-            <w:pPr>
-              <w:cnfStyle w:val="000000000000" w:firstRow="0" w:lastRow="0" w:firstColumn="0" w:lastColumn="0" w:oddVBand="0" w:evenVBand="0" w:oddHBand="0" w:evenHBand="0" w:firstRowFirstColumn="0" w:firstRowLastColumn="0" w:lastRowFirstColumn="0" w:lastRowLastColumn="0"/>
-            </w:pPr>
+            <w:tcW w:w="1620" w:type="dxa"/>
+            <w:vMerge w:val="restart"/>
+            <w:tcBorders>
+              <w:top w:val="single" w:sz="4" w:space="0" w:color="auto"/>
+            </w:tcBorders>
+            <w:vAlign w:val="center"/>
+          </w:tcPr>
+          <w:p>
+            <w:pPr>
+              <w:jc w:val="center"/>
+              <w:rPr>
+                <w:b w:val="0"/>
+                <w:bCs w:val="0"/>
+                <w:lang w:val="en-US"/>
+              </w:rPr>
+            </w:pPr>
+            <w:r>
+              <w:rPr>
+                <w:b w:val="0"/>
+                <w:bCs w:val="0"/>
+                <w:lang w:val="en-US"/>
+              </w:rPr>
+              <w:t>UX/UI Design</w:t>
+            </w:r>
+          </w:p>
+        </w:tc>
+        <w:tc>
+          <w:tcPr>
+            <w:tcW w:w="2340" w:type="dxa"/>
+            <w:vMerge w:val="restart"/>
+            <w:tcBorders>
+              <w:top w:val="single" w:sz="4" w:space="0" w:color="auto"/>
+            </w:tcBorders>
+            <w:vAlign w:val="center"/>
+          </w:tcPr>
+          <w:p>
+            <w:pPr>
+              <w:jc w:val="center"/>
+              <w:cnfStyle w:val="000000000000" w:firstRow="0" w:lastRow="0" w:firstColumn="0" w:lastColumn="0" w:oddVBand="0" w:evenVBand="0" w:oddHBand="0" w:evenHBand="0" w:firstRowFirstColumn="0" w:firstRowLastColumn="0" w:lastRowFirstColumn="0" w:lastRowLastColumn="0"/>
+            </w:pPr>
+            <w:r>
+              <w:t>Αλέξανδρος Καβούλας</w:t>
+            </w:r>
+          </w:p>
+        </w:tc>
+        <w:tc>
+          <w:tcPr>
+            <w:tcW w:w="2880" w:type="dxa"/>
+            <w:tcBorders>
+              <w:top w:val="single" w:sz="4" w:space="0" w:color="auto"/>
+            </w:tcBorders>
+            <w:vAlign w:val="center"/>
+          </w:tcPr>
+          <w:p>
+            <w:pPr>
+              <w:jc w:val="center"/>
+              <w:cnfStyle w:val="000000000000" w:firstRow="0" w:lastRow="0" w:firstColumn="0" w:lastColumn="0" w:oddVBand="0" w:evenVBand="0" w:oddHBand="0" w:evenHBand="0" w:firstRowFirstColumn="0" w:firstRowLastColumn="0" w:lastRowFirstColumn="0" w:lastRowLastColumn="0"/>
+              <w:rPr>
+                <w:lang w:val="en-US"/>
+              </w:rPr>
+            </w:pPr>
+            <w:r>
+              <w:rPr>
+                <w:lang w:val="en-US"/>
+              </w:rPr>
+              <w:t>Mobile App</w:t>
+            </w:r>
+          </w:p>
+        </w:tc>
+        <w:tc>
+          <w:tcPr>
+            <w:tcW w:w="4410" w:type="dxa"/>
+            <w:tcBorders>
+              <w:top w:val="single" w:sz="4" w:space="0" w:color="auto"/>
+            </w:tcBorders>
+            <w:vAlign w:val="center"/>
+          </w:tcPr>
+          <w:p>
+            <w:pPr>
+              <w:jc w:val="center"/>
+              <w:cnfStyle w:val="000000000000" w:firstRow="0" w:lastRow="0" w:firstColumn="0" w:lastColumn="0" w:oddVBand="0" w:evenVBand="0" w:oddHBand="0" w:evenHBand="0" w:firstRowFirstColumn="0" w:firstRowLastColumn="0" w:lastRowFirstColumn="0" w:lastRowLastColumn="0"/>
+              <w:rPr>
+                <w:lang w:val="en-US"/>
+              </w:rPr>
+            </w:pPr>
+            <w:r>
+              <w:t>Μανόλη</w:t>
+            </w:r>
+            <w:r>
+              <w:t>ς</w:t>
+            </w:r>
+            <w:r>
+              <w:t xml:space="preserve"> Γιαννάκη</w:t>
+            </w:r>
+            <w:r>
+              <w:t>ς</w:t>
+            </w:r>
+            <w:r>
+              <w:rPr>
+                <w:lang w:val="en-US"/>
+              </w:rPr>
+              <w:t xml:space="preserve">, </w:t>
+            </w:r>
+            <w:r>
+              <w:t>Αλέξη</w:t>
+            </w:r>
+            <w:r>
+              <w:t>ς</w:t>
+            </w:r>
+            <w:r>
+              <w:t xml:space="preserve"> Παπαθανασίου</w:t>
+            </w:r>
           </w:p>
         </w:tc>
       </w:tr>
@@ -2069,38 +2248,73 @@
         <w:tc>
           <w:tcPr>
             <w:cnfStyle w:val="001000000000" w:firstRow="0" w:lastRow="0" w:firstColumn="1" w:lastColumn="0" w:oddVBand="0" w:evenVBand="0" w:oddHBand="0" w:evenHBand="0" w:firstRowFirstColumn="0" w:firstRowLastColumn="0" w:lastRowFirstColumn="0" w:lastRowLastColumn="0"/>
-            <w:tcW w:w="2074" w:type="dxa"/>
-          </w:tcPr>
-          <w:p/>
-        </w:tc>
-        <w:tc>
-          <w:tcPr>
-            <w:tcW w:w="2075" w:type="dxa"/>
-          </w:tcPr>
-          <w:p>
-            <w:pPr>
-              <w:cnfStyle w:val="000000000000" w:firstRow="0" w:lastRow="0" w:firstColumn="0" w:lastColumn="0" w:oddVBand="0" w:evenVBand="0" w:oddHBand="0" w:evenHBand="0" w:firstRowFirstColumn="0" w:firstRowLastColumn="0" w:lastRowFirstColumn="0" w:lastRowLastColumn="0"/>
-            </w:pPr>
-          </w:p>
-        </w:tc>
-        <w:tc>
-          <w:tcPr>
-            <w:tcW w:w="2075" w:type="dxa"/>
-          </w:tcPr>
-          <w:p>
-            <w:pPr>
-              <w:cnfStyle w:val="000000000000" w:firstRow="0" w:lastRow="0" w:firstColumn="0" w:lastColumn="0" w:oddVBand="0" w:evenVBand="0" w:oddHBand="0" w:evenHBand="0" w:firstRowFirstColumn="0" w:firstRowLastColumn="0" w:lastRowFirstColumn="0" w:lastRowLastColumn="0"/>
-            </w:pPr>
-          </w:p>
-        </w:tc>
-        <w:tc>
-          <w:tcPr>
-            <w:tcW w:w="2075" w:type="dxa"/>
-          </w:tcPr>
-          <w:p>
-            <w:pPr>
-              <w:cnfStyle w:val="000000000000" w:firstRow="0" w:lastRow="0" w:firstColumn="0" w:lastColumn="0" w:oddVBand="0" w:evenVBand="0" w:oddHBand="0" w:evenHBand="0" w:firstRowFirstColumn="0" w:firstRowLastColumn="0" w:lastRowFirstColumn="0" w:lastRowLastColumn="0"/>
-            </w:pPr>
+            <w:tcW w:w="1620" w:type="dxa"/>
+            <w:vMerge/>
+            <w:vAlign w:val="center"/>
+          </w:tcPr>
+          <w:p>
+            <w:pPr>
+              <w:jc w:val="center"/>
+              <w:rPr>
+                <w:b w:val="0"/>
+                <w:bCs w:val="0"/>
+              </w:rPr>
+            </w:pPr>
+          </w:p>
+        </w:tc>
+        <w:tc>
+          <w:tcPr>
+            <w:tcW w:w="2340" w:type="dxa"/>
+            <w:vMerge/>
+            <w:vAlign w:val="center"/>
+          </w:tcPr>
+          <w:p>
+            <w:pPr>
+              <w:jc w:val="center"/>
+              <w:cnfStyle w:val="000000000000" w:firstRow="0" w:lastRow="0" w:firstColumn="0" w:lastColumn="0" w:oddVBand="0" w:evenVBand="0" w:oddHBand="0" w:evenHBand="0" w:firstRowFirstColumn="0" w:firstRowLastColumn="0" w:lastRowFirstColumn="0" w:lastRowLastColumn="0"/>
+            </w:pPr>
+          </w:p>
+        </w:tc>
+        <w:tc>
+          <w:tcPr>
+            <w:tcW w:w="2880" w:type="dxa"/>
+            <w:vAlign w:val="center"/>
+          </w:tcPr>
+          <w:p>
+            <w:pPr>
+              <w:jc w:val="center"/>
+              <w:cnfStyle w:val="000000000000" w:firstRow="0" w:lastRow="0" w:firstColumn="0" w:lastColumn="0" w:oddVBand="0" w:evenVBand="0" w:oddHBand="0" w:evenHBand="0" w:firstRowFirstColumn="0" w:firstRowLastColumn="0" w:lastRowFirstColumn="0" w:lastRowLastColumn="0"/>
+              <w:rPr>
+                <w:lang w:val="en-US"/>
+              </w:rPr>
+            </w:pPr>
+            <w:r>
+              <w:rPr>
+                <w:lang w:val="en-US"/>
+              </w:rPr>
+              <w:t>Desktop App</w:t>
+            </w:r>
+          </w:p>
+        </w:tc>
+        <w:tc>
+          <w:tcPr>
+            <w:tcW w:w="4410" w:type="dxa"/>
+            <w:vAlign w:val="center"/>
+          </w:tcPr>
+          <w:p>
+            <w:pPr>
+              <w:jc w:val="center"/>
+              <w:cnfStyle w:val="000000000000" w:firstRow="0" w:lastRow="0" w:firstColumn="0" w:lastColumn="0" w:oddVBand="0" w:evenVBand="0" w:oddHBand="0" w:evenHBand="0" w:firstRowFirstColumn="0" w:firstRowLastColumn="0" w:lastRowFirstColumn="0" w:lastRowLastColumn="0"/>
+            </w:pPr>
+            <w:r>
+              <w:t>Βασίλης Μηλιώνης</w:t>
+            </w:r>
+            <w:r>
+              <w:t xml:space="preserve">, </w:t>
+            </w:r>
+            <w:r>
+              <w:t>Άρης Μπολιάς</w:t>
+            </w:r>
           </w:p>
         </w:tc>
       </w:tr>
@@ -2108,38 +2322,82 @@
         <w:tc>
           <w:tcPr>
             <w:cnfStyle w:val="001000000000" w:firstRow="0" w:lastRow="0" w:firstColumn="1" w:lastColumn="0" w:oddVBand="0" w:evenVBand="0" w:oddHBand="0" w:evenHBand="0" w:firstRowFirstColumn="0" w:firstRowLastColumn="0" w:lastRowFirstColumn="0" w:lastRowLastColumn="0"/>
-            <w:tcW w:w="2074" w:type="dxa"/>
-          </w:tcPr>
-          <w:p/>
-        </w:tc>
-        <w:tc>
-          <w:tcPr>
-            <w:tcW w:w="2075" w:type="dxa"/>
-          </w:tcPr>
-          <w:p>
-            <w:pPr>
-              <w:cnfStyle w:val="000000000000" w:firstRow="0" w:lastRow="0" w:firstColumn="0" w:lastColumn="0" w:oddVBand="0" w:evenVBand="0" w:oddHBand="0" w:evenHBand="0" w:firstRowFirstColumn="0" w:firstRowLastColumn="0" w:lastRowFirstColumn="0" w:lastRowLastColumn="0"/>
-            </w:pPr>
-          </w:p>
-        </w:tc>
-        <w:tc>
-          <w:tcPr>
-            <w:tcW w:w="2075" w:type="dxa"/>
-          </w:tcPr>
-          <w:p>
-            <w:pPr>
-              <w:cnfStyle w:val="000000000000" w:firstRow="0" w:lastRow="0" w:firstColumn="0" w:lastColumn="0" w:oddVBand="0" w:evenVBand="0" w:oddHBand="0" w:evenHBand="0" w:firstRowFirstColumn="0" w:firstRowLastColumn="0" w:lastRowFirstColumn="0" w:lastRowLastColumn="0"/>
-            </w:pPr>
-          </w:p>
-        </w:tc>
-        <w:tc>
-          <w:tcPr>
-            <w:tcW w:w="2075" w:type="dxa"/>
-          </w:tcPr>
-          <w:p>
-            <w:pPr>
-              <w:cnfStyle w:val="000000000000" w:firstRow="0" w:lastRow="0" w:firstColumn="0" w:lastColumn="0" w:oddVBand="0" w:evenVBand="0" w:oddHBand="0" w:evenHBand="0" w:firstRowFirstColumn="0" w:firstRowLastColumn="0" w:lastRowFirstColumn="0" w:lastRowLastColumn="0"/>
-            </w:pPr>
+            <w:tcW w:w="1620" w:type="dxa"/>
+            <w:vMerge/>
+            <w:tcBorders>
+              <w:bottom w:val="single" w:sz="4" w:space="0" w:color="auto"/>
+            </w:tcBorders>
+            <w:vAlign w:val="center"/>
+          </w:tcPr>
+          <w:p>
+            <w:pPr>
+              <w:jc w:val="center"/>
+              <w:rPr>
+                <w:b w:val="0"/>
+                <w:bCs w:val="0"/>
+              </w:rPr>
+            </w:pPr>
+          </w:p>
+        </w:tc>
+        <w:tc>
+          <w:tcPr>
+            <w:tcW w:w="2340" w:type="dxa"/>
+            <w:vMerge/>
+            <w:tcBorders>
+              <w:bottom w:val="single" w:sz="4" w:space="0" w:color="auto"/>
+            </w:tcBorders>
+            <w:vAlign w:val="center"/>
+          </w:tcPr>
+          <w:p>
+            <w:pPr>
+              <w:jc w:val="center"/>
+              <w:cnfStyle w:val="000000000000" w:firstRow="0" w:lastRow="0" w:firstColumn="0" w:lastColumn="0" w:oddVBand="0" w:evenVBand="0" w:oddHBand="0" w:evenHBand="0" w:firstRowFirstColumn="0" w:firstRowLastColumn="0" w:lastRowFirstColumn="0" w:lastRowLastColumn="0"/>
+            </w:pPr>
+          </w:p>
+        </w:tc>
+        <w:tc>
+          <w:tcPr>
+            <w:tcW w:w="2880" w:type="dxa"/>
+            <w:tcBorders>
+              <w:bottom w:val="single" w:sz="4" w:space="0" w:color="auto"/>
+            </w:tcBorders>
+            <w:vAlign w:val="center"/>
+          </w:tcPr>
+          <w:p>
+            <w:pPr>
+              <w:jc w:val="center"/>
+              <w:cnfStyle w:val="000000000000" w:firstRow="0" w:lastRow="0" w:firstColumn="0" w:lastColumn="0" w:oddVBand="0" w:evenVBand="0" w:oddHBand="0" w:evenHBand="0" w:firstRowFirstColumn="0" w:firstRowLastColumn="0" w:lastRowFirstColumn="0" w:lastRowLastColumn="0"/>
+              <w:rPr>
+                <w:lang w:val="en-US"/>
+              </w:rPr>
+            </w:pPr>
+            <w:r>
+              <w:rPr>
+                <w:lang w:val="en-US"/>
+              </w:rPr>
+              <w:t>Teem Meeting</w:t>
+            </w:r>
+          </w:p>
+        </w:tc>
+        <w:tc>
+          <w:tcPr>
+            <w:tcW w:w="4410" w:type="dxa"/>
+            <w:tcBorders>
+              <w:bottom w:val="single" w:sz="4" w:space="0" w:color="auto"/>
+            </w:tcBorders>
+            <w:vAlign w:val="center"/>
+          </w:tcPr>
+          <w:p>
+            <w:pPr>
+              <w:jc w:val="center"/>
+              <w:cnfStyle w:val="000000000000" w:firstRow="0" w:lastRow="0" w:firstColumn="0" w:lastColumn="0" w:oddVBand="0" w:evenVBand="0" w:oddHBand="0" w:evenHBand="0" w:firstRowFirstColumn="0" w:firstRowLastColumn="0" w:lastRowFirstColumn="0" w:lastRowLastColumn="0"/>
+            </w:pPr>
+            <w:r>
+              <w:rPr>
+                <w:lang w:val="en-US"/>
+              </w:rPr>
+              <w:t>All</w:t>
+            </w:r>
           </w:p>
         </w:tc>
       </w:tr>
@@ -2147,38 +2405,91 @@
         <w:tc>
           <w:tcPr>
             <w:cnfStyle w:val="001000000000" w:firstRow="0" w:lastRow="0" w:firstColumn="1" w:lastColumn="0" w:oddVBand="0" w:evenVBand="0" w:oddHBand="0" w:evenHBand="0" w:firstRowFirstColumn="0" w:firstRowLastColumn="0" w:lastRowFirstColumn="0" w:lastRowLastColumn="0"/>
-            <w:tcW w:w="2074" w:type="dxa"/>
-          </w:tcPr>
-          <w:p/>
-        </w:tc>
-        <w:tc>
-          <w:tcPr>
-            <w:tcW w:w="2075" w:type="dxa"/>
-          </w:tcPr>
-          <w:p>
-            <w:pPr>
-              <w:cnfStyle w:val="000000000000" w:firstRow="0" w:lastRow="0" w:firstColumn="0" w:lastColumn="0" w:oddVBand="0" w:evenVBand="0" w:oddHBand="0" w:evenHBand="0" w:firstRowFirstColumn="0" w:firstRowLastColumn="0" w:lastRowFirstColumn="0" w:lastRowLastColumn="0"/>
-            </w:pPr>
-          </w:p>
-        </w:tc>
-        <w:tc>
-          <w:tcPr>
-            <w:tcW w:w="2075" w:type="dxa"/>
-          </w:tcPr>
-          <w:p>
-            <w:pPr>
-              <w:cnfStyle w:val="000000000000" w:firstRow="0" w:lastRow="0" w:firstColumn="0" w:lastColumn="0" w:oddVBand="0" w:evenVBand="0" w:oddHBand="0" w:evenHBand="0" w:firstRowFirstColumn="0" w:firstRowLastColumn="0" w:lastRowFirstColumn="0" w:lastRowLastColumn="0"/>
-            </w:pPr>
-          </w:p>
-        </w:tc>
-        <w:tc>
-          <w:tcPr>
-            <w:tcW w:w="2075" w:type="dxa"/>
-          </w:tcPr>
-          <w:p>
-            <w:pPr>
-              <w:cnfStyle w:val="000000000000" w:firstRow="0" w:lastRow="0" w:firstColumn="0" w:lastColumn="0" w:oddVBand="0" w:evenVBand="0" w:oddHBand="0" w:evenHBand="0" w:firstRowFirstColumn="0" w:firstRowLastColumn="0" w:lastRowFirstColumn="0" w:lastRowLastColumn="0"/>
-            </w:pPr>
+            <w:tcW w:w="1620" w:type="dxa"/>
+            <w:vMerge w:val="restart"/>
+            <w:tcBorders>
+              <w:top w:val="single" w:sz="4" w:space="0" w:color="auto"/>
+            </w:tcBorders>
+            <w:vAlign w:val="center"/>
+          </w:tcPr>
+          <w:p>
+            <w:pPr>
+              <w:jc w:val="center"/>
+              <w:rPr>
+                <w:b w:val="0"/>
+                <w:bCs w:val="0"/>
+                <w:lang w:val="en-US"/>
+              </w:rPr>
+            </w:pPr>
+            <w:r>
+              <w:rPr>
+                <w:b w:val="0"/>
+                <w:bCs w:val="0"/>
+                <w:lang w:val="en-US"/>
+              </w:rPr>
+              <w:t>Development</w:t>
+            </w:r>
+          </w:p>
+        </w:tc>
+        <w:tc>
+          <w:tcPr>
+            <w:tcW w:w="2340" w:type="dxa"/>
+            <w:vMerge w:val="restart"/>
+            <w:tcBorders>
+              <w:top w:val="single" w:sz="4" w:space="0" w:color="auto"/>
+            </w:tcBorders>
+            <w:vAlign w:val="center"/>
+          </w:tcPr>
+          <w:p>
+            <w:pPr>
+              <w:jc w:val="center"/>
+              <w:cnfStyle w:val="000000000000" w:firstRow="0" w:lastRow="0" w:firstColumn="0" w:lastColumn="0" w:oddVBand="0" w:evenVBand="0" w:oddHBand="0" w:evenHBand="0" w:firstRowFirstColumn="0" w:firstRowLastColumn="0" w:lastRowFirstColumn="0" w:lastRowLastColumn="0"/>
+            </w:pPr>
+            <w:r>
+              <w:t>Αλέξης Παπαθανασίου</w:t>
+            </w:r>
+          </w:p>
+        </w:tc>
+        <w:tc>
+          <w:tcPr>
+            <w:tcW w:w="2880" w:type="dxa"/>
+            <w:tcBorders>
+              <w:top w:val="single" w:sz="4" w:space="0" w:color="auto"/>
+            </w:tcBorders>
+            <w:vAlign w:val="center"/>
+          </w:tcPr>
+          <w:p>
+            <w:pPr>
+              <w:jc w:val="center"/>
+              <w:cnfStyle w:val="000000000000" w:firstRow="0" w:lastRow="0" w:firstColumn="0" w:lastColumn="0" w:oddVBand="0" w:evenVBand="0" w:oddHBand="0" w:evenHBand="0" w:firstRowFirstColumn="0" w:firstRowLastColumn="0" w:lastRowFirstColumn="0" w:lastRowLastColumn="0"/>
+              <w:rPr>
+                <w:lang w:val="en-US"/>
+              </w:rPr>
+            </w:pPr>
+            <w:r>
+              <w:rPr>
+                <w:lang w:val="en-US"/>
+              </w:rPr>
+              <w:t>Android App</w:t>
+            </w:r>
+          </w:p>
+        </w:tc>
+        <w:tc>
+          <w:tcPr>
+            <w:tcW w:w="4410" w:type="dxa"/>
+            <w:tcBorders>
+              <w:top w:val="single" w:sz="4" w:space="0" w:color="auto"/>
+            </w:tcBorders>
+            <w:vAlign w:val="center"/>
+          </w:tcPr>
+          <w:p>
+            <w:pPr>
+              <w:jc w:val="center"/>
+              <w:cnfStyle w:val="000000000000" w:firstRow="0" w:lastRow="0" w:firstColumn="0" w:lastColumn="0" w:oddVBand="0" w:evenVBand="0" w:oddHBand="0" w:evenHBand="0" w:firstRowFirstColumn="0" w:firstRowLastColumn="0" w:lastRowFirstColumn="0" w:lastRowLastColumn="0"/>
+            </w:pPr>
+            <w:r>
+              <w:t>Βασίλης Μηλιώνης</w:t>
+            </w:r>
           </w:p>
         </w:tc>
       </w:tr>
@@ -2186,38 +2497,67 @@
         <w:tc>
           <w:tcPr>
             <w:cnfStyle w:val="001000000000" w:firstRow="0" w:lastRow="0" w:firstColumn="1" w:lastColumn="0" w:oddVBand="0" w:evenVBand="0" w:oddHBand="0" w:evenHBand="0" w:firstRowFirstColumn="0" w:firstRowLastColumn="0" w:lastRowFirstColumn="0" w:lastRowLastColumn="0"/>
-            <w:tcW w:w="2074" w:type="dxa"/>
-          </w:tcPr>
-          <w:p/>
-        </w:tc>
-        <w:tc>
-          <w:tcPr>
-            <w:tcW w:w="2075" w:type="dxa"/>
-          </w:tcPr>
-          <w:p>
-            <w:pPr>
-              <w:cnfStyle w:val="000000000000" w:firstRow="0" w:lastRow="0" w:firstColumn="0" w:lastColumn="0" w:oddVBand="0" w:evenVBand="0" w:oddHBand="0" w:evenHBand="0" w:firstRowFirstColumn="0" w:firstRowLastColumn="0" w:lastRowFirstColumn="0" w:lastRowLastColumn="0"/>
-            </w:pPr>
-          </w:p>
-        </w:tc>
-        <w:tc>
-          <w:tcPr>
-            <w:tcW w:w="2075" w:type="dxa"/>
-          </w:tcPr>
-          <w:p>
-            <w:pPr>
-              <w:cnfStyle w:val="000000000000" w:firstRow="0" w:lastRow="0" w:firstColumn="0" w:lastColumn="0" w:oddVBand="0" w:evenVBand="0" w:oddHBand="0" w:evenHBand="0" w:firstRowFirstColumn="0" w:firstRowLastColumn="0" w:lastRowFirstColumn="0" w:lastRowLastColumn="0"/>
-            </w:pPr>
-          </w:p>
-        </w:tc>
-        <w:tc>
-          <w:tcPr>
-            <w:tcW w:w="2075" w:type="dxa"/>
-          </w:tcPr>
-          <w:p>
-            <w:pPr>
-              <w:cnfStyle w:val="000000000000" w:firstRow="0" w:lastRow="0" w:firstColumn="0" w:lastColumn="0" w:oddVBand="0" w:evenVBand="0" w:oddHBand="0" w:evenHBand="0" w:firstRowFirstColumn="0" w:firstRowLastColumn="0" w:lastRowFirstColumn="0" w:lastRowLastColumn="0"/>
-            </w:pPr>
+            <w:tcW w:w="1620" w:type="dxa"/>
+            <w:vMerge/>
+            <w:vAlign w:val="center"/>
+          </w:tcPr>
+          <w:p>
+            <w:pPr>
+              <w:jc w:val="center"/>
+              <w:rPr>
+                <w:b w:val="0"/>
+                <w:bCs w:val="0"/>
+              </w:rPr>
+            </w:pPr>
+          </w:p>
+        </w:tc>
+        <w:tc>
+          <w:tcPr>
+            <w:tcW w:w="2340" w:type="dxa"/>
+            <w:vMerge/>
+            <w:vAlign w:val="center"/>
+          </w:tcPr>
+          <w:p>
+            <w:pPr>
+              <w:jc w:val="center"/>
+              <w:cnfStyle w:val="000000000000" w:firstRow="0" w:lastRow="0" w:firstColumn="0" w:lastColumn="0" w:oddVBand="0" w:evenVBand="0" w:oddHBand="0" w:evenHBand="0" w:firstRowFirstColumn="0" w:firstRowLastColumn="0" w:lastRowFirstColumn="0" w:lastRowLastColumn="0"/>
+            </w:pPr>
+          </w:p>
+        </w:tc>
+        <w:tc>
+          <w:tcPr>
+            <w:tcW w:w="2880" w:type="dxa"/>
+            <w:vAlign w:val="center"/>
+          </w:tcPr>
+          <w:p>
+            <w:pPr>
+              <w:jc w:val="center"/>
+              <w:cnfStyle w:val="000000000000" w:firstRow="0" w:lastRow="0" w:firstColumn="0" w:lastColumn="0" w:oddVBand="0" w:evenVBand="0" w:oddHBand="0" w:evenHBand="0" w:firstRowFirstColumn="0" w:firstRowLastColumn="0" w:lastRowFirstColumn="0" w:lastRowLastColumn="0"/>
+              <w:rPr>
+                <w:lang w:val="en-US"/>
+              </w:rPr>
+            </w:pPr>
+            <w:r>
+              <w:rPr>
+                <w:lang w:val="en-US"/>
+              </w:rPr>
+              <w:t>IOS App</w:t>
+            </w:r>
+          </w:p>
+        </w:tc>
+        <w:tc>
+          <w:tcPr>
+            <w:tcW w:w="4410" w:type="dxa"/>
+            <w:vAlign w:val="center"/>
+          </w:tcPr>
+          <w:p>
+            <w:pPr>
+              <w:jc w:val="center"/>
+              <w:cnfStyle w:val="000000000000" w:firstRow="0" w:lastRow="0" w:firstColumn="0" w:lastColumn="0" w:oddVBand="0" w:evenVBand="0" w:oddHBand="0" w:evenHBand="0" w:firstRowFirstColumn="0" w:firstRowLastColumn="0" w:lastRowFirstColumn="0" w:lastRowLastColumn="0"/>
+            </w:pPr>
+            <w:r>
+              <w:t>Άρης Μπολιάς</w:t>
+            </w:r>
           </w:p>
         </w:tc>
       </w:tr>
@@ -2225,38 +2565,67 @@
         <w:tc>
           <w:tcPr>
             <w:cnfStyle w:val="001000000000" w:firstRow="0" w:lastRow="0" w:firstColumn="1" w:lastColumn="0" w:oddVBand="0" w:evenVBand="0" w:oddHBand="0" w:evenHBand="0" w:firstRowFirstColumn="0" w:firstRowLastColumn="0" w:lastRowFirstColumn="0" w:lastRowLastColumn="0"/>
-            <w:tcW w:w="2074" w:type="dxa"/>
-          </w:tcPr>
-          <w:p/>
-        </w:tc>
-        <w:tc>
-          <w:tcPr>
-            <w:tcW w:w="2075" w:type="dxa"/>
-          </w:tcPr>
-          <w:p>
-            <w:pPr>
-              <w:cnfStyle w:val="000000000000" w:firstRow="0" w:lastRow="0" w:firstColumn="0" w:lastColumn="0" w:oddVBand="0" w:evenVBand="0" w:oddHBand="0" w:evenHBand="0" w:firstRowFirstColumn="0" w:firstRowLastColumn="0" w:lastRowFirstColumn="0" w:lastRowLastColumn="0"/>
-            </w:pPr>
-          </w:p>
-        </w:tc>
-        <w:tc>
-          <w:tcPr>
-            <w:tcW w:w="2075" w:type="dxa"/>
-          </w:tcPr>
-          <w:p>
-            <w:pPr>
-              <w:cnfStyle w:val="000000000000" w:firstRow="0" w:lastRow="0" w:firstColumn="0" w:lastColumn="0" w:oddVBand="0" w:evenVBand="0" w:oddHBand="0" w:evenHBand="0" w:firstRowFirstColumn="0" w:firstRowLastColumn="0" w:lastRowFirstColumn="0" w:lastRowLastColumn="0"/>
-            </w:pPr>
-          </w:p>
-        </w:tc>
-        <w:tc>
-          <w:tcPr>
-            <w:tcW w:w="2075" w:type="dxa"/>
-          </w:tcPr>
-          <w:p>
-            <w:pPr>
-              <w:cnfStyle w:val="000000000000" w:firstRow="0" w:lastRow="0" w:firstColumn="0" w:lastColumn="0" w:oddVBand="0" w:evenVBand="0" w:oddHBand="0" w:evenHBand="0" w:firstRowFirstColumn="0" w:firstRowLastColumn="0" w:lastRowFirstColumn="0" w:lastRowLastColumn="0"/>
-            </w:pPr>
+            <w:tcW w:w="1620" w:type="dxa"/>
+            <w:vMerge/>
+            <w:vAlign w:val="center"/>
+          </w:tcPr>
+          <w:p>
+            <w:pPr>
+              <w:jc w:val="center"/>
+              <w:rPr>
+                <w:b w:val="0"/>
+                <w:bCs w:val="0"/>
+              </w:rPr>
+            </w:pPr>
+          </w:p>
+        </w:tc>
+        <w:tc>
+          <w:tcPr>
+            <w:tcW w:w="2340" w:type="dxa"/>
+            <w:vMerge/>
+            <w:vAlign w:val="center"/>
+          </w:tcPr>
+          <w:p>
+            <w:pPr>
+              <w:jc w:val="center"/>
+              <w:cnfStyle w:val="000000000000" w:firstRow="0" w:lastRow="0" w:firstColumn="0" w:lastColumn="0" w:oddVBand="0" w:evenVBand="0" w:oddHBand="0" w:evenHBand="0" w:firstRowFirstColumn="0" w:firstRowLastColumn="0" w:lastRowFirstColumn="0" w:lastRowLastColumn="0"/>
+            </w:pPr>
+          </w:p>
+        </w:tc>
+        <w:tc>
+          <w:tcPr>
+            <w:tcW w:w="2880" w:type="dxa"/>
+            <w:vAlign w:val="center"/>
+          </w:tcPr>
+          <w:p>
+            <w:pPr>
+              <w:jc w:val="center"/>
+              <w:cnfStyle w:val="000000000000" w:firstRow="0" w:lastRow="0" w:firstColumn="0" w:lastColumn="0" w:oddVBand="0" w:evenVBand="0" w:oddHBand="0" w:evenHBand="0" w:firstRowFirstColumn="0" w:firstRowLastColumn="0" w:lastRowFirstColumn="0" w:lastRowLastColumn="0"/>
+              <w:rPr>
+                <w:lang w:val="en-US"/>
+              </w:rPr>
+            </w:pPr>
+            <w:r>
+              <w:rPr>
+                <w:lang w:val="en-US"/>
+              </w:rPr>
+              <w:t>Desktop App</w:t>
+            </w:r>
+          </w:p>
+        </w:tc>
+        <w:tc>
+          <w:tcPr>
+            <w:tcW w:w="4410" w:type="dxa"/>
+            <w:vAlign w:val="center"/>
+          </w:tcPr>
+          <w:p>
+            <w:pPr>
+              <w:jc w:val="center"/>
+              <w:cnfStyle w:val="000000000000" w:firstRow="0" w:lastRow="0" w:firstColumn="0" w:lastColumn="0" w:oddVBand="0" w:evenVBand="0" w:oddHBand="0" w:evenHBand="0" w:firstRowFirstColumn="0" w:firstRowLastColumn="0" w:lastRowFirstColumn="0" w:lastRowLastColumn="0"/>
+            </w:pPr>
+            <w:r>
+              <w:t>Αλέξανδρος Καβούλας</w:t>
+            </w:r>
           </w:p>
         </w:tc>
       </w:tr>
@@ -2264,38 +2633,67 @@
         <w:tc>
           <w:tcPr>
             <w:cnfStyle w:val="001000000000" w:firstRow="0" w:lastRow="0" w:firstColumn="1" w:lastColumn="0" w:oddVBand="0" w:evenVBand="0" w:oddHBand="0" w:evenHBand="0" w:firstRowFirstColumn="0" w:firstRowLastColumn="0" w:lastRowFirstColumn="0" w:lastRowLastColumn="0"/>
-            <w:tcW w:w="2074" w:type="dxa"/>
-          </w:tcPr>
-          <w:p/>
-        </w:tc>
-        <w:tc>
-          <w:tcPr>
-            <w:tcW w:w="2075" w:type="dxa"/>
-          </w:tcPr>
-          <w:p>
-            <w:pPr>
-              <w:cnfStyle w:val="000000000000" w:firstRow="0" w:lastRow="0" w:firstColumn="0" w:lastColumn="0" w:oddVBand="0" w:evenVBand="0" w:oddHBand="0" w:evenHBand="0" w:firstRowFirstColumn="0" w:firstRowLastColumn="0" w:lastRowFirstColumn="0" w:lastRowLastColumn="0"/>
-            </w:pPr>
-          </w:p>
-        </w:tc>
-        <w:tc>
-          <w:tcPr>
-            <w:tcW w:w="2075" w:type="dxa"/>
-          </w:tcPr>
-          <w:p>
-            <w:pPr>
-              <w:cnfStyle w:val="000000000000" w:firstRow="0" w:lastRow="0" w:firstColumn="0" w:lastColumn="0" w:oddVBand="0" w:evenVBand="0" w:oddHBand="0" w:evenHBand="0" w:firstRowFirstColumn="0" w:firstRowLastColumn="0" w:lastRowFirstColumn="0" w:lastRowLastColumn="0"/>
-            </w:pPr>
-          </w:p>
-        </w:tc>
-        <w:tc>
-          <w:tcPr>
-            <w:tcW w:w="2075" w:type="dxa"/>
-          </w:tcPr>
-          <w:p>
-            <w:pPr>
-              <w:cnfStyle w:val="000000000000" w:firstRow="0" w:lastRow="0" w:firstColumn="0" w:lastColumn="0" w:oddVBand="0" w:evenVBand="0" w:oddHBand="0" w:evenHBand="0" w:firstRowFirstColumn="0" w:firstRowLastColumn="0" w:lastRowFirstColumn="0" w:lastRowLastColumn="0"/>
-            </w:pPr>
+            <w:tcW w:w="1620" w:type="dxa"/>
+            <w:vMerge/>
+            <w:vAlign w:val="center"/>
+          </w:tcPr>
+          <w:p>
+            <w:pPr>
+              <w:jc w:val="center"/>
+              <w:rPr>
+                <w:b w:val="0"/>
+                <w:bCs w:val="0"/>
+              </w:rPr>
+            </w:pPr>
+          </w:p>
+        </w:tc>
+        <w:tc>
+          <w:tcPr>
+            <w:tcW w:w="2340" w:type="dxa"/>
+            <w:vMerge/>
+            <w:vAlign w:val="center"/>
+          </w:tcPr>
+          <w:p>
+            <w:pPr>
+              <w:jc w:val="center"/>
+              <w:cnfStyle w:val="000000000000" w:firstRow="0" w:lastRow="0" w:firstColumn="0" w:lastColumn="0" w:oddVBand="0" w:evenVBand="0" w:oddHBand="0" w:evenHBand="0" w:firstRowFirstColumn="0" w:firstRowLastColumn="0" w:lastRowFirstColumn="0" w:lastRowLastColumn="0"/>
+            </w:pPr>
+          </w:p>
+        </w:tc>
+        <w:tc>
+          <w:tcPr>
+            <w:tcW w:w="2880" w:type="dxa"/>
+            <w:vAlign w:val="center"/>
+          </w:tcPr>
+          <w:p>
+            <w:pPr>
+              <w:jc w:val="center"/>
+              <w:cnfStyle w:val="000000000000" w:firstRow="0" w:lastRow="0" w:firstColumn="0" w:lastColumn="0" w:oddVBand="0" w:evenVBand="0" w:oddHBand="0" w:evenHBand="0" w:firstRowFirstColumn="0" w:firstRowLastColumn="0" w:lastRowFirstColumn="0" w:lastRowLastColumn="0"/>
+              <w:rPr>
+                <w:lang w:val="en-US"/>
+              </w:rPr>
+            </w:pPr>
+            <w:r>
+              <w:rPr>
+                <w:lang w:val="en-US"/>
+              </w:rPr>
+              <w:t>Database</w:t>
+            </w:r>
+          </w:p>
+        </w:tc>
+        <w:tc>
+          <w:tcPr>
+            <w:tcW w:w="4410" w:type="dxa"/>
+            <w:vAlign w:val="center"/>
+          </w:tcPr>
+          <w:p>
+            <w:pPr>
+              <w:jc w:val="center"/>
+              <w:cnfStyle w:val="000000000000" w:firstRow="0" w:lastRow="0" w:firstColumn="0" w:lastColumn="0" w:oddVBand="0" w:evenVBand="0" w:oddHBand="0" w:evenHBand="0" w:firstRowFirstColumn="0" w:firstRowLastColumn="0" w:lastRowFirstColumn="0" w:lastRowLastColumn="0"/>
+            </w:pPr>
+            <w:r>
+              <w:t>Μανόλης Γιαννάκης</w:t>
+            </w:r>
           </w:p>
         </w:tc>
       </w:tr>
@@ -2303,38 +2701,85 @@
         <w:tc>
           <w:tcPr>
             <w:cnfStyle w:val="001000000000" w:firstRow="0" w:lastRow="0" w:firstColumn="1" w:lastColumn="0" w:oddVBand="0" w:evenVBand="0" w:oddHBand="0" w:evenHBand="0" w:firstRowFirstColumn="0" w:firstRowLastColumn="0" w:lastRowFirstColumn="0" w:lastRowLastColumn="0"/>
-            <w:tcW w:w="2074" w:type="dxa"/>
-          </w:tcPr>
-          <w:p/>
-        </w:tc>
-        <w:tc>
-          <w:tcPr>
-            <w:tcW w:w="2075" w:type="dxa"/>
-          </w:tcPr>
-          <w:p>
-            <w:pPr>
-              <w:cnfStyle w:val="000000000000" w:firstRow="0" w:lastRow="0" w:firstColumn="0" w:lastColumn="0" w:oddVBand="0" w:evenVBand="0" w:oddHBand="0" w:evenHBand="0" w:firstRowFirstColumn="0" w:firstRowLastColumn="0" w:lastRowFirstColumn="0" w:lastRowLastColumn="0"/>
-            </w:pPr>
-          </w:p>
-        </w:tc>
-        <w:tc>
-          <w:tcPr>
-            <w:tcW w:w="2075" w:type="dxa"/>
-          </w:tcPr>
-          <w:p>
-            <w:pPr>
-              <w:cnfStyle w:val="000000000000" w:firstRow="0" w:lastRow="0" w:firstColumn="0" w:lastColumn="0" w:oddVBand="0" w:evenVBand="0" w:oddHBand="0" w:evenHBand="0" w:firstRowFirstColumn="0" w:firstRowLastColumn="0" w:lastRowFirstColumn="0" w:lastRowLastColumn="0"/>
-            </w:pPr>
-          </w:p>
-        </w:tc>
-        <w:tc>
-          <w:tcPr>
-            <w:tcW w:w="2075" w:type="dxa"/>
-          </w:tcPr>
-          <w:p>
-            <w:pPr>
-              <w:cnfStyle w:val="000000000000" w:firstRow="0" w:lastRow="0" w:firstColumn="0" w:lastColumn="0" w:oddVBand="0" w:evenVBand="0" w:oddHBand="0" w:evenHBand="0" w:firstRowFirstColumn="0" w:firstRowLastColumn="0" w:lastRowFirstColumn="0" w:lastRowLastColumn="0"/>
-            </w:pPr>
+            <w:tcW w:w="1620" w:type="dxa"/>
+            <w:vMerge/>
+            <w:tcBorders>
+              <w:bottom w:val="single" w:sz="4" w:space="0" w:color="auto"/>
+            </w:tcBorders>
+            <w:vAlign w:val="center"/>
+          </w:tcPr>
+          <w:p>
+            <w:pPr>
+              <w:jc w:val="center"/>
+              <w:rPr>
+                <w:b w:val="0"/>
+                <w:bCs w:val="0"/>
+              </w:rPr>
+            </w:pPr>
+          </w:p>
+        </w:tc>
+        <w:tc>
+          <w:tcPr>
+            <w:tcW w:w="2340" w:type="dxa"/>
+            <w:vMerge/>
+            <w:tcBorders>
+              <w:bottom w:val="single" w:sz="4" w:space="0" w:color="auto"/>
+            </w:tcBorders>
+            <w:vAlign w:val="center"/>
+          </w:tcPr>
+          <w:p>
+            <w:pPr>
+              <w:jc w:val="center"/>
+              <w:cnfStyle w:val="000000000000" w:firstRow="0" w:lastRow="0" w:firstColumn="0" w:lastColumn="0" w:oddVBand="0" w:evenVBand="0" w:oddHBand="0" w:evenHBand="0" w:firstRowFirstColumn="0" w:firstRowLastColumn="0" w:lastRowFirstColumn="0" w:lastRowLastColumn="0"/>
+            </w:pPr>
+          </w:p>
+        </w:tc>
+        <w:tc>
+          <w:tcPr>
+            <w:tcW w:w="2880" w:type="dxa"/>
+            <w:tcBorders>
+              <w:bottom w:val="single" w:sz="4" w:space="0" w:color="auto"/>
+            </w:tcBorders>
+            <w:vAlign w:val="center"/>
+          </w:tcPr>
+          <w:p>
+            <w:pPr>
+              <w:jc w:val="center"/>
+              <w:cnfStyle w:val="000000000000" w:firstRow="0" w:lastRow="0" w:firstColumn="0" w:lastColumn="0" w:oddVBand="0" w:evenVBand="0" w:oddHBand="0" w:evenHBand="0" w:firstRowFirstColumn="0" w:firstRowLastColumn="0" w:lastRowFirstColumn="0" w:lastRowLastColumn="0"/>
+              <w:rPr>
+                <w:lang w:val="en-US"/>
+              </w:rPr>
+            </w:pPr>
+            <w:r>
+              <w:rPr>
+                <w:lang w:val="en-US"/>
+              </w:rPr>
+              <w:t>Testing</w:t>
+            </w:r>
+          </w:p>
+        </w:tc>
+        <w:tc>
+          <w:tcPr>
+            <w:tcW w:w="4410" w:type="dxa"/>
+            <w:tcBorders>
+              <w:bottom w:val="single" w:sz="4" w:space="0" w:color="auto"/>
+            </w:tcBorders>
+            <w:vAlign w:val="center"/>
+          </w:tcPr>
+          <w:p>
+            <w:pPr>
+              <w:jc w:val="center"/>
+              <w:cnfStyle w:val="000000000000" w:firstRow="0" w:lastRow="0" w:firstColumn="0" w:lastColumn="0" w:oddVBand="0" w:evenVBand="0" w:oddHBand="0" w:evenHBand="0" w:firstRowFirstColumn="0" w:firstRowLastColumn="0" w:lastRowFirstColumn="0" w:lastRowLastColumn="0"/>
+              <w:rPr>
+                <w:lang w:val="en-US"/>
+              </w:rPr>
+            </w:pPr>
+            <w:r>
+              <w:rPr>
+                <w:lang w:val="en-US"/>
+              </w:rPr>
+              <w:t>All</w:t>
+            </w:r>
           </w:p>
         </w:tc>
       </w:tr>
@@ -2342,38 +2787,94 @@
         <w:tc>
           <w:tcPr>
             <w:cnfStyle w:val="001000000000" w:firstRow="0" w:lastRow="0" w:firstColumn="1" w:lastColumn="0" w:oddVBand="0" w:evenVBand="0" w:oddHBand="0" w:evenHBand="0" w:firstRowFirstColumn="0" w:firstRowLastColumn="0" w:lastRowFirstColumn="0" w:lastRowLastColumn="0"/>
-            <w:tcW w:w="2074" w:type="dxa"/>
-          </w:tcPr>
-          <w:p/>
-        </w:tc>
-        <w:tc>
-          <w:tcPr>
-            <w:tcW w:w="2075" w:type="dxa"/>
-          </w:tcPr>
-          <w:p>
-            <w:pPr>
-              <w:cnfStyle w:val="000000000000" w:firstRow="0" w:lastRow="0" w:firstColumn="0" w:lastColumn="0" w:oddVBand="0" w:evenVBand="0" w:oddHBand="0" w:evenHBand="0" w:firstRowFirstColumn="0" w:firstRowLastColumn="0" w:lastRowFirstColumn="0" w:lastRowLastColumn="0"/>
-            </w:pPr>
-          </w:p>
-        </w:tc>
-        <w:tc>
-          <w:tcPr>
-            <w:tcW w:w="2075" w:type="dxa"/>
-          </w:tcPr>
-          <w:p>
-            <w:pPr>
-              <w:cnfStyle w:val="000000000000" w:firstRow="0" w:lastRow="0" w:firstColumn="0" w:lastColumn="0" w:oddVBand="0" w:evenVBand="0" w:oddHBand="0" w:evenHBand="0" w:firstRowFirstColumn="0" w:firstRowLastColumn="0" w:lastRowFirstColumn="0" w:lastRowLastColumn="0"/>
-            </w:pPr>
-          </w:p>
-        </w:tc>
-        <w:tc>
-          <w:tcPr>
-            <w:tcW w:w="2075" w:type="dxa"/>
-          </w:tcPr>
-          <w:p>
-            <w:pPr>
-              <w:cnfStyle w:val="000000000000" w:firstRow="0" w:lastRow="0" w:firstColumn="0" w:lastColumn="0" w:oddVBand="0" w:evenVBand="0" w:oddHBand="0" w:evenHBand="0" w:firstRowFirstColumn="0" w:firstRowLastColumn="0" w:lastRowFirstColumn="0" w:lastRowLastColumn="0"/>
-            </w:pPr>
+            <w:tcW w:w="1620" w:type="dxa"/>
+            <w:vMerge w:val="restart"/>
+            <w:tcBorders>
+              <w:top w:val="single" w:sz="4" w:space="0" w:color="auto"/>
+            </w:tcBorders>
+            <w:vAlign w:val="center"/>
+          </w:tcPr>
+          <w:p>
+            <w:pPr>
+              <w:jc w:val="center"/>
+              <w:rPr>
+                <w:b w:val="0"/>
+                <w:bCs w:val="0"/>
+                <w:lang w:val="en-US"/>
+              </w:rPr>
+            </w:pPr>
+            <w:r>
+              <w:rPr>
+                <w:b w:val="0"/>
+                <w:bCs w:val="0"/>
+                <w:lang w:val="en-US"/>
+              </w:rPr>
+              <w:t>Bundle</w:t>
+            </w:r>
+          </w:p>
+        </w:tc>
+        <w:tc>
+          <w:tcPr>
+            <w:tcW w:w="2340" w:type="dxa"/>
+            <w:vMerge w:val="restart"/>
+            <w:tcBorders>
+              <w:top w:val="single" w:sz="4" w:space="0" w:color="auto"/>
+            </w:tcBorders>
+            <w:vAlign w:val="center"/>
+          </w:tcPr>
+          <w:p>
+            <w:pPr>
+              <w:jc w:val="center"/>
+              <w:cnfStyle w:val="000000000000" w:firstRow="0" w:lastRow="0" w:firstColumn="0" w:lastColumn="0" w:oddVBand="0" w:evenVBand="0" w:oddHBand="0" w:evenHBand="0" w:firstRowFirstColumn="0" w:firstRowLastColumn="0" w:lastRowFirstColumn="0" w:lastRowLastColumn="0"/>
+            </w:pPr>
+            <w:r>
+              <w:t>Αλέξης Παπαθανασίου</w:t>
+            </w:r>
+          </w:p>
+        </w:tc>
+        <w:tc>
+          <w:tcPr>
+            <w:tcW w:w="2880" w:type="dxa"/>
+            <w:tcBorders>
+              <w:top w:val="single" w:sz="4" w:space="0" w:color="auto"/>
+            </w:tcBorders>
+            <w:vAlign w:val="center"/>
+          </w:tcPr>
+          <w:p>
+            <w:pPr>
+              <w:jc w:val="center"/>
+              <w:cnfStyle w:val="000000000000" w:firstRow="0" w:lastRow="0" w:firstColumn="0" w:lastColumn="0" w:oddVBand="0" w:evenVBand="0" w:oddHBand="0" w:evenHBand="0" w:firstRowFirstColumn="0" w:firstRowLastColumn="0" w:lastRowFirstColumn="0" w:lastRowLastColumn="0"/>
+              <w:rPr>
+                <w:lang w:val="en-US"/>
+              </w:rPr>
+            </w:pPr>
+            <w:r>
+              <w:rPr>
+                <w:lang w:val="en-US"/>
+              </w:rPr>
+              <w:t>Finalize Code</w:t>
+            </w:r>
+          </w:p>
+        </w:tc>
+        <w:tc>
+          <w:tcPr>
+            <w:tcW w:w="4410" w:type="dxa"/>
+            <w:tcBorders>
+              <w:top w:val="single" w:sz="4" w:space="0" w:color="auto"/>
+            </w:tcBorders>
+            <w:vAlign w:val="center"/>
+          </w:tcPr>
+          <w:p>
+            <w:pPr>
+              <w:jc w:val="center"/>
+              <w:cnfStyle w:val="000000000000" w:firstRow="0" w:lastRow="0" w:firstColumn="0" w:lastColumn="0" w:oddVBand="0" w:evenVBand="0" w:oddHBand="0" w:evenHBand="0" w:firstRowFirstColumn="0" w:firstRowLastColumn="0" w:lastRowFirstColumn="0" w:lastRowLastColumn="0"/>
+              <w:rPr>
+                <w:lang w:val="en-US"/>
+              </w:rPr>
+            </w:pPr>
+            <w:r>
+              <w:t>Όπως στο Development</w:t>
+            </w:r>
           </w:p>
         </w:tc>
       </w:tr>
@@ -2381,38 +2882,82 @@
         <w:tc>
           <w:tcPr>
             <w:cnfStyle w:val="001000000000" w:firstRow="0" w:lastRow="0" w:firstColumn="1" w:lastColumn="0" w:oddVBand="0" w:evenVBand="0" w:oddHBand="0" w:evenHBand="0" w:firstRowFirstColumn="0" w:firstRowLastColumn="0" w:lastRowFirstColumn="0" w:lastRowLastColumn="0"/>
-            <w:tcW w:w="2074" w:type="dxa"/>
-          </w:tcPr>
-          <w:p/>
-        </w:tc>
-        <w:tc>
-          <w:tcPr>
-            <w:tcW w:w="2075" w:type="dxa"/>
-          </w:tcPr>
-          <w:p>
-            <w:pPr>
-              <w:cnfStyle w:val="000000000000" w:firstRow="0" w:lastRow="0" w:firstColumn="0" w:lastColumn="0" w:oddVBand="0" w:evenVBand="0" w:oddHBand="0" w:evenHBand="0" w:firstRowFirstColumn="0" w:firstRowLastColumn="0" w:lastRowFirstColumn="0" w:lastRowLastColumn="0"/>
-            </w:pPr>
-          </w:p>
-        </w:tc>
-        <w:tc>
-          <w:tcPr>
-            <w:tcW w:w="2075" w:type="dxa"/>
-          </w:tcPr>
-          <w:p>
-            <w:pPr>
-              <w:cnfStyle w:val="000000000000" w:firstRow="0" w:lastRow="0" w:firstColumn="0" w:lastColumn="0" w:oddVBand="0" w:evenVBand="0" w:oddHBand="0" w:evenHBand="0" w:firstRowFirstColumn="0" w:firstRowLastColumn="0" w:lastRowFirstColumn="0" w:lastRowLastColumn="0"/>
-            </w:pPr>
-          </w:p>
-        </w:tc>
-        <w:tc>
-          <w:tcPr>
-            <w:tcW w:w="2075" w:type="dxa"/>
-          </w:tcPr>
-          <w:p>
-            <w:pPr>
-              <w:cnfStyle w:val="000000000000" w:firstRow="0" w:lastRow="0" w:firstColumn="0" w:lastColumn="0" w:oddVBand="0" w:evenVBand="0" w:oddHBand="0" w:evenHBand="0" w:firstRowFirstColumn="0" w:firstRowLastColumn="0" w:lastRowFirstColumn="0" w:lastRowLastColumn="0"/>
-            </w:pPr>
+            <w:tcW w:w="1620" w:type="dxa"/>
+            <w:vMerge/>
+            <w:tcBorders>
+              <w:bottom w:val="single" w:sz="4" w:space="0" w:color="auto"/>
+            </w:tcBorders>
+            <w:vAlign w:val="center"/>
+          </w:tcPr>
+          <w:p>
+            <w:pPr>
+              <w:jc w:val="center"/>
+              <w:rPr>
+                <w:b w:val="0"/>
+                <w:bCs w:val="0"/>
+              </w:rPr>
+            </w:pPr>
+          </w:p>
+        </w:tc>
+        <w:tc>
+          <w:tcPr>
+            <w:tcW w:w="2340" w:type="dxa"/>
+            <w:vMerge/>
+            <w:tcBorders>
+              <w:bottom w:val="single" w:sz="4" w:space="0" w:color="auto"/>
+            </w:tcBorders>
+            <w:vAlign w:val="center"/>
+          </w:tcPr>
+          <w:p>
+            <w:pPr>
+              <w:jc w:val="center"/>
+              <w:cnfStyle w:val="000000000000" w:firstRow="0" w:lastRow="0" w:firstColumn="0" w:lastColumn="0" w:oddVBand="0" w:evenVBand="0" w:oddHBand="0" w:evenHBand="0" w:firstRowFirstColumn="0" w:firstRowLastColumn="0" w:lastRowFirstColumn="0" w:lastRowLastColumn="0"/>
+            </w:pPr>
+          </w:p>
+        </w:tc>
+        <w:tc>
+          <w:tcPr>
+            <w:tcW w:w="2880" w:type="dxa"/>
+            <w:tcBorders>
+              <w:bottom w:val="single" w:sz="4" w:space="0" w:color="auto"/>
+            </w:tcBorders>
+            <w:vAlign w:val="center"/>
+          </w:tcPr>
+          <w:p>
+            <w:pPr>
+              <w:jc w:val="center"/>
+              <w:cnfStyle w:val="000000000000" w:firstRow="0" w:lastRow="0" w:firstColumn="0" w:lastColumn="0" w:oddVBand="0" w:evenVBand="0" w:oddHBand="0" w:evenHBand="0" w:firstRowFirstColumn="0" w:firstRowLastColumn="0" w:lastRowFirstColumn="0" w:lastRowLastColumn="0"/>
+              <w:rPr>
+                <w:lang w:val="en-US"/>
+              </w:rPr>
+            </w:pPr>
+            <w:r>
+              <w:rPr>
+                <w:lang w:val="en-US"/>
+              </w:rPr>
+              <w:t>Release (Appstore/ Playstore)</w:t>
+            </w:r>
+          </w:p>
+        </w:tc>
+        <w:tc>
+          <w:tcPr>
+            <w:tcW w:w="4410" w:type="dxa"/>
+            <w:tcBorders>
+              <w:bottom w:val="single" w:sz="4" w:space="0" w:color="auto"/>
+            </w:tcBorders>
+            <w:vAlign w:val="center"/>
+          </w:tcPr>
+          <w:p>
+            <w:pPr>
+              <w:jc w:val="center"/>
+              <w:cnfStyle w:val="000000000000" w:firstRow="0" w:lastRow="0" w:firstColumn="0" w:lastColumn="0" w:oddVBand="0" w:evenVBand="0" w:oddHBand="0" w:evenHBand="0" w:firstRowFirstColumn="0" w:firstRowLastColumn="0" w:lastRowFirstColumn="0" w:lastRowLastColumn="0"/>
+            </w:pPr>
+            <w:r>
+              <w:rPr>
+                <w:lang w:val="en-US"/>
+              </w:rPr>
+              <w:t>All</w:t>
+            </w:r>
           </w:p>
         </w:tc>
       </w:tr>

</xml_diff>

<commit_message>
Adds comments on cost analysis segment
</commit_message>
<xml_diff>
--- a/Project Plan.docx
+++ b/Project Plan.docx
@@ -634,8 +634,13 @@
         <w:t>ουν</w:t>
       </w:r>
       <w:r>
-        <w:t xml:space="preserve"> ο Αλέξης Παπαθανασίου</w:t>
-      </w:r>
+        <w:t xml:space="preserve"> ο Αλέξης </w:t>
+      </w:r>
+      <w:proofErr w:type="spellStart"/>
+      <w:r>
+        <w:t>Παπαθανασίου</w:t>
+      </w:r>
+      <w:proofErr w:type="spellEnd"/>
       <w:r>
         <w:t>,</w:t>
       </w:r>
@@ -643,7 +648,23 @@
         <w:t xml:space="preserve"> και ο Βασίλης Μηλιώνης, μιας και ήταν εκείνοι που είχαν την ιδέα ανάπτυξης μιας τέτοιας εφαρμογής.</w:t>
       </w:r>
       <w:r>
-        <w:t xml:space="preserve"> Παράλληλα ο Αλέξανδρος Καβούλας, μαζί με τον Άρη Μπολιά, μπορούν να πραγματοποιούν έρευνα για παρόμοιες εφαρμογές και υπηρεσίες</w:t>
+        <w:t xml:space="preserve"> Παράλληλα ο Αλέξανδρος </w:t>
+      </w:r>
+      <w:proofErr w:type="spellStart"/>
+      <w:r>
+        <w:t>Καβούλας</w:t>
+      </w:r>
+      <w:proofErr w:type="spellEnd"/>
+      <w:r>
+        <w:t xml:space="preserve">, μαζί με τον Άρη </w:t>
+      </w:r>
+      <w:proofErr w:type="spellStart"/>
+      <w:r>
+        <w:t>Μπολιά</w:t>
+      </w:r>
+      <w:proofErr w:type="spellEnd"/>
+      <w:r>
+        <w:t>, μπορούν να πραγματοποιούν έρευνα για παρόμοιες εφαρμογές και υπηρεσίες</w:t>
       </w:r>
       <w:r>
         <w:t xml:space="preserve"> (</w:t>
@@ -660,12 +681,14 @@
       <w:r>
         <w:t xml:space="preserve">, ώστε να είμαστε σίγουροι ότι το </w:t>
       </w:r>
+      <w:proofErr w:type="spellStart"/>
       <w:r>
         <w:rPr>
           <w:lang w:val="en-US"/>
         </w:rPr>
         <w:t>GymBuddy</w:t>
       </w:r>
+      <w:proofErr w:type="spellEnd"/>
       <w:r>
         <w:t xml:space="preserve"> </w:t>
       </w:r>
@@ -844,7 +867,23 @@
         <w:t xml:space="preserve">004. </w:t>
       </w:r>
       <w:r>
-        <w:t xml:space="preserve">Αυτό θα το αναλάβουν οι Αλέξανδρος Καβούλας και Αλέξης Παπαθανασίου, μιας και μέσω του μαθήματος επιλογής </w:t>
+        <w:t xml:space="preserve">Αυτό θα το αναλάβουν οι Αλέξανδρος </w:t>
+      </w:r>
+      <w:proofErr w:type="spellStart"/>
+      <w:r>
+        <w:t>Καβούλας</w:t>
+      </w:r>
+      <w:proofErr w:type="spellEnd"/>
+      <w:r>
+        <w:t xml:space="preserve"> και Αλέξης </w:t>
+      </w:r>
+      <w:proofErr w:type="spellStart"/>
+      <w:r>
+        <w:t>Παπαθανασίου</w:t>
+      </w:r>
+      <w:proofErr w:type="spellEnd"/>
+      <w:r>
+        <w:t xml:space="preserve">, μιας και μέσω του μαθήματος επιλογής </w:t>
       </w:r>
       <w:r>
         <w:t>“</w:t>
@@ -892,7 +931,15 @@
         <w:t xml:space="preserve">θα αναλάβουν </w:t>
       </w:r>
       <w:r>
-        <w:t xml:space="preserve">ο Άρης Μπολιάς και Βασίλης Μηλιώνης, μέλη που έχουν δουλέψει στα </w:t>
+        <w:t xml:space="preserve">ο Άρης </w:t>
+      </w:r>
+      <w:proofErr w:type="spellStart"/>
+      <w:r>
+        <w:t>Μπολιάς</w:t>
+      </w:r>
+      <w:proofErr w:type="spellEnd"/>
+      <w:r>
+        <w:t xml:space="preserve"> και Βασίλης Μηλιώνης, μέλη που έχουν δουλέψει στα </w:t>
       </w:r>
       <w:r>
         <w:rPr>
@@ -964,7 +1011,15 @@
         <w:t xml:space="preserve"> 006, 007)</w:t>
       </w:r>
       <w:r>
-        <w:t xml:space="preserve">, θα επιλέξουμε τον Μανόλη Γιαννάκη, που με τη βοήθεια του Αλέξη Παπαθανασίου θα αναλάβει το </w:t>
+        <w:t xml:space="preserve">, θα επιλέξουμε τον Μανόλη Γιαννάκη, που με τη βοήθεια του Αλέξη </w:t>
+      </w:r>
+      <w:proofErr w:type="spellStart"/>
+      <w:r>
+        <w:t>Παπαθανασίου</w:t>
+      </w:r>
+      <w:proofErr w:type="spellEnd"/>
+      <w:r>
+        <w:t xml:space="preserve"> θα αναλάβει το </w:t>
       </w:r>
       <w:r>
         <w:rPr>
@@ -985,7 +1040,15 @@
         <w:t xml:space="preserve">. </w:t>
       </w:r>
       <w:r>
-        <w:t xml:space="preserve">Ο Βασίλης Μηλιώνης και ο Άρης Μπολιάς θα αναλάβουν το </w:t>
+        <w:t xml:space="preserve">Ο Βασίλης Μηλιώνης και ο Άρης </w:t>
+      </w:r>
+      <w:proofErr w:type="spellStart"/>
+      <w:r>
+        <w:t>Μπολιάς</w:t>
+      </w:r>
+      <w:proofErr w:type="spellEnd"/>
+      <w:r>
+        <w:t xml:space="preserve"> θα αναλάβουν το </w:t>
       </w:r>
       <w:r>
         <w:rPr>
@@ -1093,7 +1156,15 @@
         <w:t xml:space="preserve"> </w:t>
       </w:r>
       <w:r>
-        <w:t xml:space="preserve">Αλέξανδρος Καβούλας, θα φροντίζει οι δύο σχεδιασμοί να έχουν κοινές βάσεις, ώστε εύκολα κάποιος που χρησιμοποιεί το </w:t>
+        <w:t xml:space="preserve">Αλέξανδρος </w:t>
+      </w:r>
+      <w:proofErr w:type="spellStart"/>
+      <w:r>
+        <w:t>Καβούλας</w:t>
+      </w:r>
+      <w:proofErr w:type="spellEnd"/>
+      <w:r>
+        <w:t xml:space="preserve">, θα φροντίζει οι δύο σχεδιασμοί να έχουν κοινές βάσεις, ώστε εύκολα κάποιος που χρησιμοποιεί το </w:t>
       </w:r>
       <w:r>
         <w:rPr>
@@ -1183,7 +1254,15 @@
         <w:t xml:space="preserve"> 008) </w:t>
       </w:r>
       <w:r>
-        <w:t>καθώς και την ευθύνη συγγραφής της έκθεσης προόδου, όταν πιάσουμε το τρίτο ορόσημο του πρότζεκτ.</w:t>
+        <w:t xml:space="preserve">καθώς και την ευθύνη συγγραφής της έκθεσης προόδου, όταν πιάσουμε το τρίτο ορόσημο του </w:t>
+      </w:r>
+      <w:proofErr w:type="spellStart"/>
+      <w:r>
+        <w:t>πρότζεκτ</w:t>
+      </w:r>
+      <w:proofErr w:type="spellEnd"/>
+      <w:r>
+        <w:t>.</w:t>
       </w:r>
     </w:p>
     <w:p>
@@ -1235,7 +1314,15 @@
         <w:t xml:space="preserve"> 011 </w:t>
       </w:r>
       <w:r>
-        <w:t xml:space="preserve">υπάρχει κάποιο υπόβαθρο τεχνικής κατάρτισης, μιας και ο Βασίλης Μηλιώνης και Αλέξανδρος Καβούλας έχουν υλοποιήσει, μέσω του </w:t>
+        <w:t xml:space="preserve">υπάρχει κάποιο υπόβαθρο τεχνικής κατάρτισης, μιας και ο Βασίλης Μηλιώνης και Αλέξανδρος </w:t>
+      </w:r>
+      <w:proofErr w:type="spellStart"/>
+      <w:r>
+        <w:t>Καβούλας</w:t>
+      </w:r>
+      <w:proofErr w:type="spellEnd"/>
+      <w:r>
+        <w:t xml:space="preserve"> έχουν υλοποιήσει, μέσω του </w:t>
       </w:r>
       <w:r>
         <w:rPr>
@@ -1328,7 +1415,23 @@
         <w:t xml:space="preserve"> 010</w:t>
       </w:r>
       <w:r>
-        <w:t xml:space="preserve">, θα το αναλάβει ο Άρης Μπολιάς. Ο Αλέξης Παπαθανασίου θα φροντίζει για την επικοινωνία μεταξύ του Μανόλη και των υπόλοιπων </w:t>
+        <w:t xml:space="preserve">, θα το αναλάβει ο Άρης </w:t>
+      </w:r>
+      <w:proofErr w:type="spellStart"/>
+      <w:r>
+        <w:t>Μπολιάς</w:t>
+      </w:r>
+      <w:proofErr w:type="spellEnd"/>
+      <w:r>
+        <w:t xml:space="preserve">. Ο Αλέξης </w:t>
+      </w:r>
+      <w:proofErr w:type="spellStart"/>
+      <w:r>
+        <w:t>Παπαθανασίου</w:t>
+      </w:r>
+      <w:proofErr w:type="spellEnd"/>
+      <w:r>
+        <w:t xml:space="preserve"> θα φροντίζει για την επικοινωνία μεταξύ του Μανόλη και των υπόλοιπων </w:t>
       </w:r>
       <w:r>
         <w:rPr>
@@ -1583,7 +1686,15 @@
         <w:t xml:space="preserve"> 015) </w:t>
       </w:r>
       <w:r>
-        <w:t xml:space="preserve">δεν μπορούμε σίγουρα να εκτιμήσουμε το χρόνο που θα απαιτηθεί, αφού εξαρτάται από τον εκάστοτε πάροχο, το πότε θα εγκρίνει την εφαρμογή. Ο </w:t>
+        <w:t xml:space="preserve">δεν μπορούμε σίγουρα να εκτιμήσουμε το χρόνο που θα απαιτηθεί, αφού εξαρτάται από τον εκάστοτε </w:t>
+      </w:r>
+      <w:proofErr w:type="spellStart"/>
+      <w:r>
+        <w:t>πάροχο</w:t>
+      </w:r>
+      <w:proofErr w:type="spellEnd"/>
+      <w:r>
+        <w:t xml:space="preserve">, το πότε θα εγκρίνει την εφαρμογή. Ο </w:t>
       </w:r>
       <w:r>
         <w:rPr>
@@ -1604,7 +1715,15 @@
         <w:t xml:space="preserve"> </w:t>
       </w:r>
       <w:r>
-        <w:t>θα παραμείνει ο ίδιος και σε αυτόν τον τελευταίο κύκλο (Αλέξης Παπαθανασίου), οπότε θα γράψει και την τελευταία έκθεση προόδου.</w:t>
+        <w:t xml:space="preserve">θα παραμείνει ο ίδιος και σε αυτόν τον τελευταίο κύκλο (Αλέξης </w:t>
+      </w:r>
+      <w:proofErr w:type="spellStart"/>
+      <w:r>
+        <w:t>Παπαθανασίου</w:t>
+      </w:r>
+      <w:proofErr w:type="spellEnd"/>
+      <w:r>
+        <w:t>), οπότε θα γράψει και την τελευταία έκθεση προόδου.</w:t>
       </w:r>
     </w:p>
     <w:p>
@@ -1805,8 +1924,13 @@
               </w:rPr>
             </w:pPr>
             <w:r>
-              <w:t>Αλέξης Παπαθανασίου</w:t>
-            </w:r>
+              <w:t xml:space="preserve">Αλέξης </w:t>
+            </w:r>
+            <w:proofErr w:type="spellStart"/>
+            <w:r>
+              <w:t>Παπαθανασίου</w:t>
+            </w:r>
+            <w:proofErr w:type="spellEnd"/>
             <w:r>
               <w:rPr>
                 <w:lang w:val="en-US"/>
@@ -1894,8 +2018,13 @@
               <w:cnfStyle w:val="000000000000" w:firstRow="0" w:lastRow="0" w:firstColumn="0" w:lastColumn="0" w:oddVBand="0" w:evenVBand="0" w:oddHBand="0" w:evenHBand="0" w:firstRowFirstColumn="0" w:firstRowLastColumn="0" w:lastRowFirstColumn="0" w:lastRowLastColumn="0"/>
             </w:pPr>
             <w:r>
-              <w:t>Αλέξανδρος Καβούλας</w:t>
-            </w:r>
+              <w:t xml:space="preserve">Αλέξανδρος </w:t>
+            </w:r>
+            <w:proofErr w:type="spellStart"/>
+            <w:r>
+              <w:t>Καβούλας</w:t>
+            </w:r>
+            <w:proofErr w:type="spellEnd"/>
             <w:r>
               <w:rPr>
                 <w:lang w:val="en-US"/>
@@ -1903,8 +2032,13 @@
               <w:t xml:space="preserve">, </w:t>
             </w:r>
             <w:r>
-              <w:t>Άρης Μπολιάς</w:t>
-            </w:r>
+              <w:t xml:space="preserve">Άρης </w:t>
+            </w:r>
+            <w:proofErr w:type="spellStart"/>
+            <w:r>
+              <w:t>Μπολιάς</w:t>
+            </w:r>
+            <w:proofErr w:type="spellEnd"/>
           </w:p>
         </w:tc>
       </w:tr>
@@ -2057,8 +2191,13 @@
               <w:t>Cost</w:t>
             </w:r>
             <w:r>
-              <w:t xml:space="preserve"> Αnalysis</w:t>
-            </w:r>
+              <w:t xml:space="preserve"> </w:t>
+            </w:r>
+            <w:proofErr w:type="spellStart"/>
+            <w:r>
+              <w:t>Αnalysis</w:t>
+            </w:r>
+            <w:proofErr w:type="spellEnd"/>
           </w:p>
         </w:tc>
         <w:tc>
@@ -2072,8 +2211,13 @@
               <w:cnfStyle w:val="000000000000" w:firstRow="0" w:lastRow="0" w:firstColumn="0" w:lastColumn="0" w:oddVBand="0" w:evenVBand="0" w:oddHBand="0" w:evenHBand="0" w:firstRowFirstColumn="0" w:firstRowLastColumn="0" w:lastRowFirstColumn="0" w:lastRowLastColumn="0"/>
             </w:pPr>
             <w:r>
-              <w:t>Αλέξανδρος Καβούλας</w:t>
-            </w:r>
+              <w:t xml:space="preserve">Αλέξανδρος </w:t>
+            </w:r>
+            <w:proofErr w:type="spellStart"/>
+            <w:r>
+              <w:t>Καβούλας</w:t>
+            </w:r>
+            <w:proofErr w:type="spellEnd"/>
             <w:r>
               <w:rPr>
                 <w:lang w:val="en-US"/>
@@ -2081,8 +2225,13 @@
               <w:t xml:space="preserve">, </w:t>
             </w:r>
             <w:r>
-              <w:t>Αλέξης Παπαθανασίου</w:t>
-            </w:r>
+              <w:t xml:space="preserve">Αλέξης </w:t>
+            </w:r>
+            <w:proofErr w:type="spellStart"/>
+            <w:r>
+              <w:t>Παπαθανασίου</w:t>
+            </w:r>
+            <w:proofErr w:type="spellEnd"/>
           </w:p>
         </w:tc>
       </w:tr>
@@ -2164,8 +2313,13 @@
               </w:rPr>
             </w:pPr>
             <w:r>
-              <w:t>Άρης Μπολιάς</w:t>
-            </w:r>
+              <w:t xml:space="preserve">Άρης </w:t>
+            </w:r>
+            <w:proofErr w:type="spellStart"/>
+            <w:r>
+              <w:t>Μπολιάς</w:t>
+            </w:r>
+            <w:proofErr w:type="spellEnd"/>
             <w:r>
               <w:rPr>
                 <w:lang w:val="en-US"/>
@@ -2223,8 +2377,13 @@
               <w:cnfStyle w:val="000000000000" w:firstRow="0" w:lastRow="0" w:firstColumn="0" w:lastColumn="0" w:oddVBand="0" w:evenVBand="0" w:oddHBand="0" w:evenHBand="0" w:firstRowFirstColumn="0" w:firstRowLastColumn="0" w:lastRowFirstColumn="0" w:lastRowLastColumn="0"/>
             </w:pPr>
             <w:r>
-              <w:t>Αλέξανδρος Καβούλας</w:t>
-            </w:r>
+              <w:t xml:space="preserve">Αλέξανδρος </w:t>
+            </w:r>
+            <w:proofErr w:type="spellStart"/>
+            <w:r>
+              <w:t>Καβούλας</w:t>
+            </w:r>
+            <w:proofErr w:type="spellEnd"/>
           </w:p>
         </w:tc>
         <w:tc>
@@ -2277,8 +2436,13 @@
               <w:t xml:space="preserve">, </w:t>
             </w:r>
             <w:r>
-              <w:t>Αλέξης Παπαθανασίου</w:t>
-            </w:r>
+              <w:t xml:space="preserve">Αλέξης </w:t>
+            </w:r>
+            <w:proofErr w:type="spellStart"/>
+            <w:r>
+              <w:t>Παπαθανασίου</w:t>
+            </w:r>
+            <w:proofErr w:type="spellEnd"/>
           </w:p>
         </w:tc>
       </w:tr>
@@ -2345,8 +2509,13 @@
               <w:cnfStyle w:val="000000000000" w:firstRow="0" w:lastRow="0" w:firstColumn="0" w:lastColumn="0" w:oddVBand="0" w:evenVBand="0" w:oddHBand="0" w:evenHBand="0" w:firstRowFirstColumn="0" w:firstRowLastColumn="0" w:lastRowFirstColumn="0" w:lastRowLastColumn="0"/>
             </w:pPr>
             <w:r>
-              <w:t>Βασίλης Μηλιώνης, Άρης Μπολιάς</w:t>
-            </w:r>
+              <w:t xml:space="preserve">Βασίλης Μηλιώνης, Άρης </w:t>
+            </w:r>
+            <w:proofErr w:type="spellStart"/>
+            <w:r>
+              <w:t>Μπολιάς</w:t>
+            </w:r>
+            <w:proofErr w:type="spellEnd"/>
           </w:p>
         </w:tc>
       </w:tr>
@@ -2478,8 +2647,13 @@
               <w:cnfStyle w:val="000000000000" w:firstRow="0" w:lastRow="0" w:firstColumn="0" w:lastColumn="0" w:oddVBand="0" w:evenVBand="0" w:oddHBand="0" w:evenHBand="0" w:firstRowFirstColumn="0" w:firstRowLastColumn="0" w:lastRowFirstColumn="0" w:lastRowLastColumn="0"/>
             </w:pPr>
             <w:r>
-              <w:t>Αλέξης Παπαθανασίου</w:t>
-            </w:r>
+              <w:t xml:space="preserve">Αλέξης </w:t>
+            </w:r>
+            <w:proofErr w:type="spellStart"/>
+            <w:r>
+              <w:t>Παπαθανασίου</w:t>
+            </w:r>
+            <w:proofErr w:type="spellEnd"/>
           </w:p>
         </w:tc>
         <w:tc>
@@ -2588,8 +2762,13 @@
               <w:cnfStyle w:val="000000000000" w:firstRow="0" w:lastRow="0" w:firstColumn="0" w:lastColumn="0" w:oddVBand="0" w:evenVBand="0" w:oddHBand="0" w:evenHBand="0" w:firstRowFirstColumn="0" w:firstRowLastColumn="0" w:lastRowFirstColumn="0" w:lastRowLastColumn="0"/>
             </w:pPr>
             <w:r>
-              <w:t>Άρης Μπολιάς</w:t>
-            </w:r>
+              <w:t xml:space="preserve">Άρης </w:t>
+            </w:r>
+            <w:proofErr w:type="spellStart"/>
+            <w:r>
+              <w:t>Μπολιάς</w:t>
+            </w:r>
+            <w:proofErr w:type="spellEnd"/>
           </w:p>
         </w:tc>
       </w:tr>
@@ -2656,8 +2835,13 @@
               <w:cnfStyle w:val="000000000000" w:firstRow="0" w:lastRow="0" w:firstColumn="0" w:lastColumn="0" w:oddVBand="0" w:evenVBand="0" w:oddHBand="0" w:evenHBand="0" w:firstRowFirstColumn="0" w:firstRowLastColumn="0" w:lastRowFirstColumn="0" w:lastRowLastColumn="0"/>
             </w:pPr>
             <w:r>
-              <w:t>Αλέξανδρος Καβούλας</w:t>
-            </w:r>
+              <w:t xml:space="preserve">Αλέξανδρος </w:t>
+            </w:r>
+            <w:proofErr w:type="spellStart"/>
+            <w:r>
+              <w:t>Καβούλας</w:t>
+            </w:r>
+            <w:proofErr w:type="spellEnd"/>
           </w:p>
         </w:tc>
       </w:tr>
@@ -2860,8 +3044,13 @@
               <w:cnfStyle w:val="000000000000" w:firstRow="0" w:lastRow="0" w:firstColumn="0" w:lastColumn="0" w:oddVBand="0" w:evenVBand="0" w:oddHBand="0" w:evenHBand="0" w:firstRowFirstColumn="0" w:firstRowLastColumn="0" w:lastRowFirstColumn="0" w:lastRowLastColumn="0"/>
             </w:pPr>
             <w:r>
-              <w:t>Αλέξης Παπαθανασίου</w:t>
-            </w:r>
+              <w:t xml:space="preserve">Αλέξης </w:t>
+            </w:r>
+            <w:proofErr w:type="spellStart"/>
+            <w:r>
+              <w:t>Παπαθανασίου</w:t>
+            </w:r>
+            <w:proofErr w:type="spellEnd"/>
           </w:p>
         </w:tc>
         <w:tc>
@@ -2967,7 +3156,21 @@
               <w:rPr>
                 <w:lang w:val="en-US"/>
               </w:rPr>
-              <w:t>Release (Appstore/ Playstore)</w:t>
+              <w:t xml:space="preserve">Release (Appstore/ </w:t>
+            </w:r>
+            <w:proofErr w:type="spellStart"/>
+            <w:r>
+              <w:rPr>
+                <w:lang w:val="en-US"/>
+              </w:rPr>
+              <w:t>Playstore</w:t>
+            </w:r>
+            <w:proofErr w:type="spellEnd"/>
+            <w:r>
+              <w:rPr>
+                <w:lang w:val="en-US"/>
+              </w:rPr>
+              <w:t>)</w:t>
             </w:r>
           </w:p>
         </w:tc>
@@ -3002,13 +3205,24 @@
       <w:pPr>
         <w:pStyle w:val="2"/>
       </w:pPr>
+      <w:commentRangeStart w:id="2"/>
       <w:r>
         <w:lastRenderedPageBreak/>
         <w:t>Εκτίμηση Κόστους</w:t>
       </w:r>
+      <w:commentRangeEnd w:id="2"/>
+      <w:r>
+        <w:rPr>
+          <w:rStyle w:val="a6"/>
+          <w:rFonts w:asciiTheme="minorHAnsi" w:eastAsiaTheme="minorHAnsi" w:hAnsiTheme="minorHAnsi" w:cstheme="minorBidi"/>
+          <w:color w:val="auto"/>
+        </w:rPr>
+        <w:commentReference w:id="2"/>
+      </w:r>
     </w:p>
     <w:p/>
     <w:p>
+      <w:commentRangeStart w:id="3"/>
       <w:r>
         <w:t xml:space="preserve">Εκτίμηση ωρών για την υλοποίηση του </w:t>
       </w:r>
@@ -3234,6 +3448,13 @@
       <w:r>
         <w:t>ευρώ</w:t>
       </w:r>
+      <w:commentRangeEnd w:id="3"/>
+      <w:r>
+        <w:rPr>
+          <w:rStyle w:val="a6"/>
+        </w:rPr>
+        <w:commentReference w:id="3"/>
+      </w:r>
     </w:p>
     <w:p>
       <w:r>
@@ -3262,6 +3483,7 @@
       </w:r>
     </w:p>
     <w:p>
+      <w:commentRangeStart w:id="4"/>
       <w:r>
         <w:tab/>
       </w:r>
@@ -3347,6 +3569,13 @@
       <w:r>
         <w:t>ευρώ</w:t>
       </w:r>
+      <w:commentRangeEnd w:id="4"/>
+      <w:r>
+        <w:rPr>
+          <w:rStyle w:val="a6"/>
+        </w:rPr>
+        <w:commentReference w:id="4"/>
+      </w:r>
     </w:p>
     <w:p>
       <w:r>
@@ -3376,14 +3605,26 @@
       <w:r>
         <w:t xml:space="preserve">μας και θα αμείβεται </w:t>
       </w:r>
+      <w:commentRangeStart w:id="5"/>
       <w:r>
         <w:t>10</w:t>
       </w:r>
       <w:r>
-        <w:t xml:space="preserve"> ευρώ την ώρα. Η συνεργασία μας δεν είναι σίγουρη οπότε δεν είναι δυνατόν να συμπεριλάβουμε το κόστος του στον τελικό οικονομικό προϋπολογισμό.</w:t>
-      </w:r>
-    </w:p>
-    <w:p>
+        <w:t xml:space="preserve"> ευρώ </w:t>
+      </w:r>
+      <w:commentRangeEnd w:id="5"/>
+      <w:r>
+        <w:rPr>
+          <w:rStyle w:val="a6"/>
+        </w:rPr>
+        <w:commentReference w:id="5"/>
+      </w:r>
+      <w:r>
+        <w:t>την ώρα. Η συνεργασία μας δεν είναι σίγουρη οπότε δεν είναι δυνατόν να συμπεριλάβουμε το κόστος του στον τελικό οικονομικό προϋπολογισμό.</w:t>
+      </w:r>
+    </w:p>
+    <w:p>
+      <w:commentRangeStart w:id="6"/>
       <w:r>
         <w:t xml:space="preserve">Θα είναι αναγκαία η ενοικίαση ενός </w:t>
       </w:r>
@@ -3508,11 +3749,29 @@
       <w:r>
         <w:t>ευρώ</w:t>
       </w:r>
+      <w:commentRangeEnd w:id="6"/>
+      <w:r>
+        <w:rPr>
+          <w:rStyle w:val="a6"/>
+        </w:rPr>
+        <w:commentReference w:id="6"/>
+      </w:r>
     </w:p>
     <w:p/>
     <w:p>
       <w:r>
-        <w:t>Το κόστος διαφήμισης της εφαρμογής μας θα είναι υψηλό. Το ποσό κυμαίνεται γύρω στα 1000 ευρώ την βδομάδα.</w:t>
+        <w:t xml:space="preserve">Το κόστος διαφήμισης της εφαρμογής μας θα είναι υψηλό. </w:t>
+      </w:r>
+      <w:commentRangeStart w:id="7"/>
+      <w:r>
+        <w:t>Το ποσό κυμαίνεται γύρω στα 1000 ευρώ την βδομάδα.</w:t>
+      </w:r>
+      <w:commentRangeEnd w:id="7"/>
+      <w:r>
+        <w:rPr>
+          <w:rStyle w:val="a6"/>
+        </w:rPr>
+        <w:commentReference w:id="7"/>
       </w:r>
     </w:p>
     <w:p>
@@ -3617,8 +3876,13 @@
         </w:rPr>
         <w:t>K</w:t>
       </w:r>
-      <w:r>
-        <w:t>όστος ενοικίασης γραφείου για 3 μήνες</w:t>
+      <w:proofErr w:type="spellStart"/>
+      <w:r>
+        <w:t>όστος</w:t>
+      </w:r>
+      <w:proofErr w:type="spellEnd"/>
+      <w:r>
+        <w:t xml:space="preserve"> ενοικίασης γραφείου για 3 μήνες</w:t>
       </w:r>
       <w:r>
         <w:t xml:space="preserve">: 1200 </w:t>
@@ -3782,6 +4046,427 @@
     </w:sectPr>
   </w:body>
 </w:document>
+</file>
+
+<file path=word/comments.xml><?xml version="1.0" encoding="utf-8"?>
+<w:comments xmlns:wpc="http://schemas.microsoft.com/office/word/2010/wordprocessingCanvas" xmlns:cx="http://schemas.microsoft.com/office/drawing/2014/chartex" xmlns:cx1="http://schemas.microsoft.com/office/drawing/2015/9/8/chartex" xmlns:cx2="http://schemas.microsoft.com/office/drawing/2015/10/21/chartex" xmlns:cx3="http://schemas.microsoft.com/office/drawing/2016/5/9/chartex" xmlns:cx4="http://schemas.microsoft.com/office/drawing/2016/5/10/chartex" xmlns:cx5="http://schemas.microsoft.com/office/drawing/2016/5/11/chartex" xmlns:cx6="http://schemas.microsoft.com/office/drawing/2016/5/12/chartex" xmlns:cx7="http://schemas.microsoft.com/office/drawing/2016/5/13/chartex" xmlns:cx8="http://schemas.microsoft.com/office/drawing/2016/5/14/chartex" xmlns:mc="http://schemas.openxmlformats.org/markup-compatibility/2006" xmlns:aink="http://schemas.microsoft.com/office/drawing/2016/ink" xmlns:am3d="http://schemas.microsoft.com/office/drawing/2017/model3d" xmlns:o="urn:schemas-microsoft-com:office:office" xmlns:r="http://schemas.openxmlformats.org/officeDocument/2006/relationships" xmlns:m="http://schemas.openxmlformats.org/officeDocument/2006/math" xmlns:v="urn:schemas-microsoft-com:vml" xmlns:wp14="http://schemas.microsoft.com/office/word/2010/wordprocessingDrawing" xmlns:wp="http://schemas.openxmlformats.org/drawingml/2006/wordprocessingDrawing" xmlns:w10="urn:schemas-microsoft-com:office:word" xmlns:w="http://schemas.openxmlformats.org/wordprocessingml/2006/main" xmlns:w14="http://schemas.microsoft.com/office/word/2010/wordml" xmlns:w15="http://schemas.microsoft.com/office/word/2012/wordml" xmlns:w16cex="http://schemas.microsoft.com/office/word/2018/wordml/cex" xmlns:w16cid="http://schemas.microsoft.com/office/word/2016/wordml/cid" xmlns:w16="http://schemas.microsoft.com/office/word/2018/wordml" xmlns:w16sdtdh="http://schemas.microsoft.com/office/word/2020/wordml/sdtdatahash" xmlns:w16se="http://schemas.microsoft.com/office/word/2015/wordml/symex" xmlns:wpg="http://schemas.microsoft.com/office/word/2010/wordprocessingGroup" xmlns:wpi="http://schemas.microsoft.com/office/word/2010/wordprocessingInk" xmlns:wne="http://schemas.microsoft.com/office/word/2006/wordml" xmlns:wps="http://schemas.microsoft.com/office/word/2010/wordprocessingShape" mc:Ignorable="w14 w15 w16se w16cid w16 w16cex w16sdtdh wp14">
+  <w:comment w:id="2" w:author="Vasilis Milionis" w:date="2022-03-15T22:15:00Z" w:initials="VM">
+    <w:p>
+      <w:pPr>
+        <w:pStyle w:val="a7"/>
+      </w:pPr>
+      <w:r>
+        <w:rPr>
+          <w:rStyle w:val="a6"/>
+        </w:rPr>
+        <w:annotationRef/>
+      </w:r>
+      <w:r>
+        <w:rPr>
+          <w:rStyle w:val="a6"/>
+        </w:rPr>
+        <w:annotationRef/>
+      </w:r>
+      <w:r>
+        <w:rPr>
+          <w:lang w:val="en-US"/>
+        </w:rPr>
+        <w:t>Overall</w:t>
+      </w:r>
+      <w:r>
+        <w:t xml:space="preserve"> </w:t>
+      </w:r>
+      <w:r>
+        <w:rPr>
+          <w:lang w:val="en-US"/>
+        </w:rPr>
+        <w:t>Comment</w:t>
+      </w:r>
+      <w:r>
+        <w:t xml:space="preserve">: </w:t>
+      </w:r>
+      <w:r>
+        <w:t>Γενικά πρέπει να τεκμηριώνεις λίγο παραπάνω αυτά που γράφεις. Εδώ βλέπω κυρίως άμεσα κόστη, υπάρχουν όμως και έμμεσα</w:t>
+      </w:r>
+      <w:r>
+        <w:t xml:space="preserve"> </w:t>
+      </w:r>
+      <w:r>
+        <w:t>(αν σκεφτείς</w:t>
+      </w:r>
+      <w:r>
+        <w:t xml:space="preserve"> </w:t>
+      </w:r>
+      <w:r>
+        <w:t xml:space="preserve">κάποιο καλό θα ήταν να το συμπεριλάβεις, έχει κάποια πράγματα και στη σημερινή διάλεξη αν δεν κάνω λάθος). </w:t>
+      </w:r>
+      <w:r>
+        <w:rPr>
+          <w:lang w:val="en-US"/>
+        </w:rPr>
+        <w:t>Bonus</w:t>
+      </w:r>
+      <w:r>
+        <w:t xml:space="preserve">: </w:t>
+      </w:r>
+      <w:r>
+        <w:t xml:space="preserve">Ίσως αν μπορούσες να οργανώσεις όλα τα κόστη σε κάποιο οπτικό μέσο, ώστε να μπορούμε εύκολα και γρήγορα να τα διατρέξουμε; (Ίσως στην καλύτερη κάποια φόρμα </w:t>
+      </w:r>
+      <w:r>
+        <w:rPr>
+          <w:lang w:val="en-US"/>
+        </w:rPr>
+        <w:t>excel?)</w:t>
+      </w:r>
+    </w:p>
+    <w:p>
+      <w:pPr>
+        <w:pStyle w:val="a7"/>
+      </w:pPr>
+    </w:p>
+  </w:comment>
+  <w:comment w:id="3" w:author="Vasilis Milionis" w:date="2022-03-15T22:15:00Z" w:initials="VM">
+    <w:p>
+      <w:pPr>
+        <w:pStyle w:val="a7"/>
+      </w:pPr>
+      <w:r>
+        <w:rPr>
+          <w:rStyle w:val="a6"/>
+        </w:rPr>
+        <w:annotationRef/>
+      </w:r>
+      <w:r>
+        <w:rPr>
+          <w:rStyle w:val="a6"/>
+        </w:rPr>
+        <w:annotationRef/>
+      </w:r>
+      <w:r>
+        <w:t xml:space="preserve">Πως τα έβγαλες αυτά; Μάλλον είναι από το κρίσιμο μονοπάτι που είχαμε συζητήσει. Στη διάλεξη είπε σήμερα να υπολογίσουμε ανθρωπομήνες (π.χ. ένα </w:t>
+      </w:r>
+      <w:r>
+        <w:rPr>
+          <w:lang w:val="en-US"/>
+        </w:rPr>
+        <w:t>task</w:t>
+      </w:r>
+      <w:r>
+        <w:t xml:space="preserve"> </w:t>
+      </w:r>
+      <w:r>
+        <w:t xml:space="preserve">που απαιτεί 2 μήνες δουλειάς από 3 μηχανικούς είναι 6 ανθρωπομήνες). Επίσης όσο γίνεται κάποιο </w:t>
+      </w:r>
+      <w:r>
+        <w:rPr>
+          <w:lang w:val="en-US"/>
+        </w:rPr>
+        <w:t>task</w:t>
+      </w:r>
+      <w:r>
+        <w:t xml:space="preserve"> </w:t>
+      </w:r>
+      <w:r>
+        <w:t xml:space="preserve">του κρίσιμου μονοπατιού υπάρχουν και άλλα άτομα που δουλεύουν σε άλλα </w:t>
+      </w:r>
+      <w:r>
+        <w:rPr>
+          <w:lang w:val="en-US"/>
+        </w:rPr>
+        <w:t>task</w:t>
+      </w:r>
+      <w:r>
+        <w:t xml:space="preserve"> </w:t>
+      </w:r>
+      <w:r>
+        <w:t xml:space="preserve">και πρέπει να πληρώνονται. Τα έχεις υπολογίσει αυτά; Τι θα κάνεις με τον </w:t>
+      </w:r>
+      <w:r>
+        <w:rPr>
+          <w:lang w:val="en-US"/>
+        </w:rPr>
+        <w:t>project</w:t>
+      </w:r>
+      <w:r>
+        <w:t xml:space="preserve"> </w:t>
+      </w:r>
+      <w:r>
+        <w:rPr>
+          <w:lang w:val="en-US"/>
+        </w:rPr>
+        <w:t>manager</w:t>
+      </w:r>
+      <w:r>
+        <w:t xml:space="preserve">; (Μην τον ξεχάσεις επειδή δεν έχει αναλάβει κάποιο </w:t>
+      </w:r>
+      <w:r>
+        <w:rPr>
+          <w:lang w:val="en-US"/>
+        </w:rPr>
+        <w:t>task</w:t>
+      </w:r>
+      <w:r>
+        <w:t>)</w:t>
+      </w:r>
+    </w:p>
+    <w:p>
+      <w:pPr>
+        <w:pStyle w:val="a7"/>
+      </w:pPr>
+    </w:p>
+  </w:comment>
+  <w:comment w:id="4" w:author="Vasilis Milionis" w:date="2022-03-15T22:15:00Z" w:initials="VM">
+    <w:p>
+      <w:pPr>
+        <w:pStyle w:val="a7"/>
+      </w:pPr>
+      <w:r>
+        <w:rPr>
+          <w:rStyle w:val="a6"/>
+        </w:rPr>
+        <w:annotationRef/>
+      </w:r>
+      <w:r>
+        <w:rPr>
+          <w:rStyle w:val="a6"/>
+        </w:rPr>
+        <w:annotationRef/>
+      </w:r>
+      <w:r>
+        <w:t xml:space="preserve">Αυτά πως τα υπολόγισες; Θα έχεις </w:t>
+      </w:r>
+      <w:r>
+        <w:rPr>
+          <w:lang w:val="en-US"/>
+        </w:rPr>
+        <w:t>admin</w:t>
+      </w:r>
+      <w:r>
+        <w:t xml:space="preserve"> </w:t>
+      </w:r>
+      <w:r>
+        <w:t>κατά τη διάρκεια της υλοποίησης της εφαρμογής; Χρειάζεται; Μήπως πρέπει να τον εκπαιδεύσεις πρώτα; Ίσως να έβαζες μισθό ανά μήνα, οπότε το κόστος του να το βάλεις στη «συντήρηση» της εφαρμογής</w:t>
+      </w:r>
+    </w:p>
+    <w:p>
+      <w:pPr>
+        <w:pStyle w:val="a7"/>
+      </w:pPr>
+    </w:p>
+  </w:comment>
+  <w:comment w:id="5" w:author="Vasilis Milionis" w:date="2022-03-15T22:16:00Z" w:initials="VM">
+    <w:p>
+      <w:pPr>
+        <w:pStyle w:val="a7"/>
+      </w:pPr>
+      <w:r>
+        <w:rPr>
+          <w:rStyle w:val="a6"/>
+        </w:rPr>
+        <w:annotationRef/>
+      </w:r>
+      <w:r>
+        <w:rPr>
+          <w:rStyle w:val="a6"/>
+        </w:rPr>
+        <w:annotationRef/>
+      </w:r>
+      <w:r>
+        <w:t>Προκύπτει από κάπου;</w:t>
+      </w:r>
+    </w:p>
+  </w:comment>
+  <w:comment w:id="6" w:author="Vasilis Milionis" w:date="2022-03-15T22:16:00Z" w:initials="VM">
+    <w:p>
+      <w:pPr>
+        <w:pStyle w:val="a7"/>
+      </w:pPr>
+      <w:r>
+        <w:rPr>
+          <w:rStyle w:val="a6"/>
+        </w:rPr>
+        <w:annotationRef/>
+      </w:r>
+      <w:r>
+        <w:rPr>
+          <w:rStyle w:val="a6"/>
+        </w:rPr>
+        <w:annotationRef/>
+      </w:r>
+      <w:r>
+        <w:t xml:space="preserve">Όμοια με τον </w:t>
+      </w:r>
+      <w:r>
+        <w:rPr>
+          <w:lang w:val="en-US"/>
+        </w:rPr>
+        <w:t>admin</w:t>
+      </w:r>
+      <w:r>
+        <w:t xml:space="preserve">, </w:t>
+      </w:r>
+      <w:r>
+        <w:t xml:space="preserve">απλά εδώ είναι λογικό να χρειάζεται ο </w:t>
+      </w:r>
+      <w:r>
+        <w:rPr>
+          <w:lang w:val="en-US"/>
+        </w:rPr>
+        <w:t>server</w:t>
+      </w:r>
+      <w:r>
+        <w:t xml:space="preserve"> </w:t>
+      </w:r>
+      <w:r>
+        <w:t xml:space="preserve">και κατά την υλοποίηση. Ίσως όμως να μην είναι υποχρεωτικό. (π.χ. έχουμε ένα δικό μας τοπικό σύστημα στο οποίο κάνουμε </w:t>
+      </w:r>
+      <w:r>
+        <w:rPr>
+          <w:lang w:val="en-US"/>
+        </w:rPr>
+        <w:t>develop</w:t>
+      </w:r>
+      <w:r>
+        <w:t xml:space="preserve">, </w:t>
+      </w:r>
+      <w:r>
+        <w:t xml:space="preserve">οπότε δε χρειαζόμαστε </w:t>
+      </w:r>
+      <w:r>
+        <w:rPr>
+          <w:lang w:val="en-US"/>
+        </w:rPr>
+        <w:t>server</w:t>
+      </w:r>
+      <w:r>
+        <w:t xml:space="preserve">, </w:t>
+      </w:r>
+      <w:r>
+        <w:t xml:space="preserve">παρά μόνο αν θέλουμε να κάνουμε </w:t>
+      </w:r>
+      <w:r>
+        <w:rPr>
+          <w:lang w:val="en-US"/>
+        </w:rPr>
+        <w:t>release</w:t>
+      </w:r>
+      <w:r>
+        <w:t xml:space="preserve"> </w:t>
+      </w:r>
+      <w:r>
+        <w:t>στο κοινό)</w:t>
+      </w:r>
+    </w:p>
+    <w:p>
+      <w:pPr>
+        <w:pStyle w:val="a7"/>
+      </w:pPr>
+    </w:p>
+  </w:comment>
+  <w:comment w:id="7" w:author="Vasilis Milionis" w:date="2022-03-15T22:16:00Z" w:initials="VM">
+    <w:p>
+      <w:pPr>
+        <w:pStyle w:val="a7"/>
+      </w:pPr>
+      <w:r>
+        <w:rPr>
+          <w:rStyle w:val="a6"/>
+        </w:rPr>
+        <w:annotationRef/>
+      </w:r>
+      <w:r>
+        <w:rPr>
+          <w:rStyle w:val="a6"/>
+        </w:rPr>
+        <w:annotationRef/>
+      </w:r>
+      <w:r>
+        <w:t xml:space="preserve">Τι αριθμοί είναι αυτοί; Θυμάμαι είπαμε </w:t>
+      </w:r>
+      <w:r>
+        <w:rPr>
+          <w:lang w:val="en-US"/>
+        </w:rPr>
+        <w:t>Instagram</w:t>
+      </w:r>
+      <w:r>
+        <w:t>/</w:t>
+      </w:r>
+      <w:proofErr w:type="spellStart"/>
+      <w:r>
+        <w:rPr>
+          <w:lang w:val="en-US"/>
+        </w:rPr>
+        <w:t>facebook</w:t>
+      </w:r>
+      <w:proofErr w:type="spellEnd"/>
+      <w:r>
+        <w:t xml:space="preserve">. </w:t>
+      </w:r>
+      <w:r>
+        <w:t xml:space="preserve">Γιατί διάλεξες αυτές τις πλατφόρμες και όχι κάποια άλλη; Από ποια στιγμή και έπειτα θα διαφημίζουμε το προϊόν μας; Μήπως αυτό είναι μετά την υλοποίηση; Όταν δηλαδή έχουμε το </w:t>
+      </w:r>
+      <w:r>
+        <w:rPr>
+          <w:lang w:val="en-US"/>
+        </w:rPr>
+        <w:t>app</w:t>
+      </w:r>
+      <w:r>
+        <w:t xml:space="preserve"> </w:t>
+      </w:r>
+      <w:r>
+        <w:t>έτοιμο;</w:t>
+      </w:r>
+    </w:p>
+    <w:p>
+      <w:pPr>
+        <w:pStyle w:val="a7"/>
+      </w:pPr>
+    </w:p>
+  </w:comment>
+</w:comments>
+</file>
+
+<file path=word/commentsExtended.xml><?xml version="1.0" encoding="utf-8"?>
+<w15:commentsEx xmlns:wpc="http://schemas.microsoft.com/office/word/2010/wordprocessingCanvas" xmlns:cx="http://schemas.microsoft.com/office/drawing/2014/chartex" xmlns:cx1="http://schemas.microsoft.com/office/drawing/2015/9/8/chartex" xmlns:cx2="http://schemas.microsoft.com/office/drawing/2015/10/21/chartex" xmlns:cx3="http://schemas.microsoft.com/office/drawing/2016/5/9/chartex" xmlns:cx4="http://schemas.microsoft.com/office/drawing/2016/5/10/chartex" xmlns:cx5="http://schemas.microsoft.com/office/drawing/2016/5/11/chartex" xmlns:cx6="http://schemas.microsoft.com/office/drawing/2016/5/12/chartex" xmlns:cx7="http://schemas.microsoft.com/office/drawing/2016/5/13/chartex" xmlns:cx8="http://schemas.microsoft.com/office/drawing/2016/5/14/chartex" xmlns:mc="http://schemas.openxmlformats.org/markup-compatibility/2006" xmlns:aink="http://schemas.microsoft.com/office/drawing/2016/ink" xmlns:am3d="http://schemas.microsoft.com/office/drawing/2017/model3d" xmlns:o="urn:schemas-microsoft-com:office:office" xmlns:r="http://schemas.openxmlformats.org/officeDocument/2006/relationships" xmlns:m="http://schemas.openxmlformats.org/officeDocument/2006/math" xmlns:v="urn:schemas-microsoft-com:vml" xmlns:wp14="http://schemas.microsoft.com/office/word/2010/wordprocessingDrawing" xmlns:wp="http://schemas.openxmlformats.org/drawingml/2006/wordprocessingDrawing" xmlns:w10="urn:schemas-microsoft-com:office:word" xmlns:w="http://schemas.openxmlformats.org/wordprocessingml/2006/main" xmlns:w14="http://schemas.microsoft.com/office/word/2010/wordml" xmlns:w15="http://schemas.microsoft.com/office/word/2012/wordml" xmlns:w16cex="http://schemas.microsoft.com/office/word/2018/wordml/cex" xmlns:w16cid="http://schemas.microsoft.com/office/word/2016/wordml/cid" xmlns:w16="http://schemas.microsoft.com/office/word/2018/wordml" xmlns:w16sdtdh="http://schemas.microsoft.com/office/word/2020/wordml/sdtdatahash" xmlns:w16se="http://schemas.microsoft.com/office/word/2015/wordml/symex" xmlns:wpg="http://schemas.microsoft.com/office/word/2010/wordprocessingGroup" xmlns:wpi="http://schemas.microsoft.com/office/word/2010/wordprocessingInk" xmlns:wne="http://schemas.microsoft.com/office/word/2006/wordml" xmlns:wps="http://schemas.microsoft.com/office/word/2010/wordprocessingShape" mc:Ignorable="w14 w15 w16se w16cid w16 w16cex w16sdtdh wp14">
+  <w15:commentEx w15:paraId="6AF72E9C" w15:done="0"/>
+  <w15:commentEx w15:paraId="4C3C15ED" w15:done="0"/>
+  <w15:commentEx w15:paraId="5C189CF1" w15:done="0"/>
+  <w15:commentEx w15:paraId="6DF17216" w15:done="0"/>
+  <w15:commentEx w15:paraId="2D5E6F4A" w15:done="0"/>
+  <w15:commentEx w15:paraId="25281B95" w15:done="0"/>
+</w15:commentsEx>
+</file>
+
+<file path=word/commentsExtensible.xml><?xml version="1.0" encoding="utf-8"?>
+<w16cex:commentsExtensible xmlns:wpc="http://schemas.microsoft.com/office/word/2010/wordprocessingCanvas" xmlns:cx="http://schemas.microsoft.com/office/drawing/2014/chartex" xmlns:cx1="http://schemas.microsoft.com/office/drawing/2015/9/8/chartex" xmlns:cx2="http://schemas.microsoft.com/office/drawing/2015/10/21/chartex" xmlns:cx3="http://schemas.microsoft.com/office/drawing/2016/5/9/chartex" xmlns:cx4="http://schemas.microsoft.com/office/drawing/2016/5/10/chartex" xmlns:cx5="http://schemas.microsoft.com/office/drawing/2016/5/11/chartex" xmlns:cx6="http://schemas.microsoft.com/office/drawing/2016/5/12/chartex" xmlns:cx7="http://schemas.microsoft.com/office/drawing/2016/5/13/chartex" xmlns:cx8="http://schemas.microsoft.com/office/drawing/2016/5/14/chartex" xmlns:mc="http://schemas.openxmlformats.org/markup-compatibility/2006" xmlns:aink="http://schemas.microsoft.com/office/drawing/2016/ink" xmlns:am3d="http://schemas.microsoft.com/office/drawing/2017/model3d" xmlns:o="urn:schemas-microsoft-com:office:office" xmlns:r="http://schemas.openxmlformats.org/officeDocument/2006/relationships" xmlns:m="http://schemas.openxmlformats.org/officeDocument/2006/math" xmlns:v="urn:schemas-microsoft-com:vml" xmlns:wp14="http://schemas.microsoft.com/office/word/2010/wordprocessingDrawing" xmlns:wp="http://schemas.openxmlformats.org/drawingml/2006/wordprocessingDrawing" xmlns:w10="urn:schemas-microsoft-com:office:word" xmlns:w="http://schemas.openxmlformats.org/wordprocessingml/2006/main" xmlns:w14="http://schemas.microsoft.com/office/word/2010/wordml" xmlns:w15="http://schemas.microsoft.com/office/word/2012/wordml" xmlns:w16cex="http://schemas.microsoft.com/office/word/2018/wordml/cex" xmlns:w16cid="http://schemas.microsoft.com/office/word/2016/wordml/cid" xmlns:w16="http://schemas.microsoft.com/office/word/2018/wordml" xmlns:w16sdtdh="http://schemas.microsoft.com/office/word/2020/wordml/sdtdatahash" xmlns:w16se="http://schemas.microsoft.com/office/word/2015/wordml/symex" xmlns:wpg="http://schemas.microsoft.com/office/word/2010/wordprocessingGroup" xmlns:wpi="http://schemas.microsoft.com/office/word/2010/wordprocessingInk" xmlns:wne="http://schemas.microsoft.com/office/word/2006/wordml" xmlns:wps="http://schemas.microsoft.com/office/word/2010/wordprocessingShape" mc:Ignorable="w14 w15 w16se w16cid w16 w16cex w16sdtdh wp14">
+  <w16cex:commentExtensible w16cex:durableId="25DB8E7D" w16cex:dateUtc="2022-03-15T20:15:00Z"/>
+  <w16cex:commentExtensible w16cex:durableId="25DB8E87" w16cex:dateUtc="2022-03-15T20:15:00Z"/>
+  <w16cex:commentExtensible w16cex:durableId="25DB8E94" w16cex:dateUtc="2022-03-15T20:15:00Z"/>
+  <w16cex:commentExtensible w16cex:durableId="25DB8EAE" w16cex:dateUtc="2022-03-15T20:16:00Z"/>
+  <w16cex:commentExtensible w16cex:durableId="25DB8EA1" w16cex:dateUtc="2022-03-15T20:16:00Z"/>
+  <w16cex:commentExtensible w16cex:durableId="25DB8EC6" w16cex:dateUtc="2022-03-15T20:16:00Z"/>
+</w16cex:commentsExtensible>
+</file>
+
+<file path=word/commentsIds.xml><?xml version="1.0" encoding="utf-8"?>
+<w16cid:commentsIds xmlns:wpc="http://schemas.microsoft.com/office/word/2010/wordprocessingCanvas" xmlns:cx="http://schemas.microsoft.com/office/drawing/2014/chartex" xmlns:cx1="http://schemas.microsoft.com/office/drawing/2015/9/8/chartex" xmlns:cx2="http://schemas.microsoft.com/office/drawing/2015/10/21/chartex" xmlns:cx3="http://schemas.microsoft.com/office/drawing/2016/5/9/chartex" xmlns:cx4="http://schemas.microsoft.com/office/drawing/2016/5/10/chartex" xmlns:cx5="http://schemas.microsoft.com/office/drawing/2016/5/11/chartex" xmlns:cx6="http://schemas.microsoft.com/office/drawing/2016/5/12/chartex" xmlns:cx7="http://schemas.microsoft.com/office/drawing/2016/5/13/chartex" xmlns:cx8="http://schemas.microsoft.com/office/drawing/2016/5/14/chartex" xmlns:mc="http://schemas.openxmlformats.org/markup-compatibility/2006" xmlns:aink="http://schemas.microsoft.com/office/drawing/2016/ink" xmlns:am3d="http://schemas.microsoft.com/office/drawing/2017/model3d" xmlns:o="urn:schemas-microsoft-com:office:office" xmlns:r="http://schemas.openxmlformats.org/officeDocument/2006/relationships" xmlns:m="http://schemas.openxmlformats.org/officeDocument/2006/math" xmlns:v="urn:schemas-microsoft-com:vml" xmlns:wp14="http://schemas.microsoft.com/office/word/2010/wordprocessingDrawing" xmlns:wp="http://schemas.openxmlformats.org/drawingml/2006/wordprocessingDrawing" xmlns:w10="urn:schemas-microsoft-com:office:word" xmlns:w="http://schemas.openxmlformats.org/wordprocessingml/2006/main" xmlns:w14="http://schemas.microsoft.com/office/word/2010/wordml" xmlns:w15="http://schemas.microsoft.com/office/word/2012/wordml" xmlns:w16cex="http://schemas.microsoft.com/office/word/2018/wordml/cex" xmlns:w16cid="http://schemas.microsoft.com/office/word/2016/wordml/cid" xmlns:w16="http://schemas.microsoft.com/office/word/2018/wordml" xmlns:w16sdtdh="http://schemas.microsoft.com/office/word/2020/wordml/sdtdatahash" xmlns:w16se="http://schemas.microsoft.com/office/word/2015/wordml/symex" xmlns:wpg="http://schemas.microsoft.com/office/word/2010/wordprocessingGroup" xmlns:wpi="http://schemas.microsoft.com/office/word/2010/wordprocessingInk" xmlns:wne="http://schemas.microsoft.com/office/word/2006/wordml" xmlns:wps="http://schemas.microsoft.com/office/word/2010/wordprocessingShape" mc:Ignorable="w14 w15 w16se w16cid w16 w16cex w16sdtdh wp14">
+  <w16cid:commentId w16cid:paraId="6AF72E9C" w16cid:durableId="25DB8E7D"/>
+  <w16cid:commentId w16cid:paraId="4C3C15ED" w16cid:durableId="25DB8E87"/>
+  <w16cid:commentId w16cid:paraId="5C189CF1" w16cid:durableId="25DB8E94"/>
+  <w16cid:commentId w16cid:paraId="6DF17216" w16cid:durableId="25DB8EAE"/>
+  <w16cid:commentId w16cid:paraId="2D5E6F4A" w16cid:durableId="25DB8EA1"/>
+  <w16cid:commentId w16cid:paraId="25281B95" w16cid:durableId="25DB8EC6"/>
+</w16cid:commentsIds>
+</file>
+
+<file path=word/people.xml><?xml version="1.0" encoding="utf-8"?>
+<w15:people xmlns:wpc="http://schemas.microsoft.com/office/word/2010/wordprocessingCanvas" xmlns:cx="http://schemas.microsoft.com/office/drawing/2014/chartex" xmlns:cx1="http://schemas.microsoft.com/office/drawing/2015/9/8/chartex" xmlns:cx2="http://schemas.microsoft.com/office/drawing/2015/10/21/chartex" xmlns:cx3="http://schemas.microsoft.com/office/drawing/2016/5/9/chartex" xmlns:cx4="http://schemas.microsoft.com/office/drawing/2016/5/10/chartex" xmlns:cx5="http://schemas.microsoft.com/office/drawing/2016/5/11/chartex" xmlns:cx6="http://schemas.microsoft.com/office/drawing/2016/5/12/chartex" xmlns:cx7="http://schemas.microsoft.com/office/drawing/2016/5/13/chartex" xmlns:cx8="http://schemas.microsoft.com/office/drawing/2016/5/14/chartex" xmlns:mc="http://schemas.openxmlformats.org/markup-compatibility/2006" xmlns:aink="http://schemas.microsoft.com/office/drawing/2016/ink" xmlns:am3d="http://schemas.microsoft.com/office/drawing/2017/model3d" xmlns:o="urn:schemas-microsoft-com:office:office" xmlns:r="http://schemas.openxmlformats.org/officeDocument/2006/relationships" xmlns:m="http://schemas.openxmlformats.org/officeDocument/2006/math" xmlns:v="urn:schemas-microsoft-com:vml" xmlns:wp14="http://schemas.microsoft.com/office/word/2010/wordprocessingDrawing" xmlns:wp="http://schemas.openxmlformats.org/drawingml/2006/wordprocessingDrawing" xmlns:w10="urn:schemas-microsoft-com:office:word" xmlns:w="http://schemas.openxmlformats.org/wordprocessingml/2006/main" xmlns:w14="http://schemas.microsoft.com/office/word/2010/wordml" xmlns:w15="http://schemas.microsoft.com/office/word/2012/wordml" xmlns:w16cex="http://schemas.microsoft.com/office/word/2018/wordml/cex" xmlns:w16cid="http://schemas.microsoft.com/office/word/2016/wordml/cid" xmlns:w16="http://schemas.microsoft.com/office/word/2018/wordml" xmlns:w16sdtdh="http://schemas.microsoft.com/office/word/2020/wordml/sdtdatahash" xmlns:w16se="http://schemas.microsoft.com/office/word/2015/wordml/symex" xmlns:wpg="http://schemas.microsoft.com/office/word/2010/wordprocessingGroup" xmlns:wpi="http://schemas.microsoft.com/office/word/2010/wordprocessingInk" xmlns:wne="http://schemas.microsoft.com/office/word/2006/wordml" xmlns:wps="http://schemas.microsoft.com/office/word/2010/wordprocessingShape" mc:Ignorable="w14 w15 w16se w16cid w16 w16cex w16sdtdh wp14">
+  <w15:person w15:author="Vasilis Milionis">
+    <w15:presenceInfo w15:providerId="Windows Live" w15:userId="4360bb6399785b79"/>
+  </w15:person>
+</w15:people>
 </file>
 
 <file path=word/styles.xml><?xml version="1.0" encoding="utf-8"?>
@@ -4397,6 +5082,74 @@
       </w:rPr>
     </w:tblStylePr>
   </w:style>
+  <w:style w:type="character" w:styleId="a6">
+    <w:name w:val="annotation reference"/>
+    <w:basedOn w:val="a0"/>
+    <w:uiPriority w:val="99"/>
+    <w:semiHidden/>
+    <w:unhideWhenUsed/>
+    <w:rsid w:val="002C5AEB"/>
+    <w:rPr>
+      <w:sz w:val="16"/>
+      <w:szCs w:val="16"/>
+    </w:rPr>
+  </w:style>
+  <w:style w:type="paragraph" w:styleId="a7">
+    <w:name w:val="annotation text"/>
+    <w:basedOn w:val="a"/>
+    <w:link w:val="Char"/>
+    <w:uiPriority w:val="99"/>
+    <w:semiHidden/>
+    <w:unhideWhenUsed/>
+    <w:rsid w:val="002C5AEB"/>
+    <w:pPr>
+      <w:spacing w:line="240" w:lineRule="auto"/>
+    </w:pPr>
+    <w:rPr>
+      <w:sz w:val="20"/>
+      <w:szCs w:val="20"/>
+    </w:rPr>
+  </w:style>
+  <w:style w:type="character" w:customStyle="1" w:styleId="Char">
+    <w:name w:val="Κείμενο σχολίου Char"/>
+    <w:basedOn w:val="a0"/>
+    <w:link w:val="a7"/>
+    <w:uiPriority w:val="99"/>
+    <w:semiHidden/>
+    <w:rsid w:val="002C5AEB"/>
+    <w:rPr>
+      <w:sz w:val="20"/>
+      <w:szCs w:val="20"/>
+    </w:rPr>
+  </w:style>
+  <w:style w:type="paragraph" w:styleId="a8">
+    <w:name w:val="annotation subject"/>
+    <w:basedOn w:val="a7"/>
+    <w:next w:val="a7"/>
+    <w:link w:val="Char0"/>
+    <w:uiPriority w:val="99"/>
+    <w:semiHidden/>
+    <w:unhideWhenUsed/>
+    <w:rsid w:val="002C5AEB"/>
+    <w:rPr>
+      <w:b/>
+      <w:bCs/>
+    </w:rPr>
+  </w:style>
+  <w:style w:type="character" w:customStyle="1" w:styleId="Char0">
+    <w:name w:val="Θέμα σχολίου Char"/>
+    <w:basedOn w:val="Char"/>
+    <w:link w:val="a8"/>
+    <w:uiPriority w:val="99"/>
+    <w:semiHidden/>
+    <w:rsid w:val="002C5AEB"/>
+    <w:rPr>
+      <w:b/>
+      <w:bCs/>
+      <w:sz w:val="20"/>
+      <w:szCs w:val="20"/>
+    </w:rPr>
+  </w:style>
 </w:styles>
 </file>
 

</xml_diff>

<commit_message>
Corrections based on Alex's comments
Finalize document before submiting v0.1
</commit_message>
<xml_diff>
--- a/Project Plan.docx
+++ b/Project Plan.docx
@@ -4,12 +4,11 @@
   <w:body>
     <w:p>
       <w:pPr>
-        <w:pStyle w:val="Heading1"/>
+        <w:pStyle w:val="a9"/>
         <w:rPr>
           <w:lang w:val="en-US"/>
         </w:rPr>
       </w:pPr>
-      <w:commentRangeStart w:id="0"/>
       <w:r>
         <w:rPr>
           <w:lang w:val="en-US"/>
@@ -20,14 +19,418 @@
         <w:rPr>
           <w:lang w:val="en-US"/>
         </w:rPr>
+        <w:t xml:space="preserve"> </w:t>
+      </w:r>
+      <w:r>
+        <w:rPr>
+          <w:lang w:val="en-US"/>
+        </w:rPr>
+        <w:t>v0.1</w:t>
+      </w:r>
+    </w:p>
+    <w:p>
+      <w:pPr>
+        <w:pStyle w:val="aa"/>
+        <w:rPr>
+          <w:sz w:val="24"/>
+          <w:szCs w:val="24"/>
+          <w:lang w:val="en-US"/>
+        </w:rPr>
+      </w:pPr>
+      <w:r>
+        <w:rPr>
+          <w:sz w:val="24"/>
+          <w:szCs w:val="24"/>
+          <w:lang w:val="en-US"/>
+        </w:rPr>
+        <w:t>GymBuddy</w:t>
+      </w:r>
+    </w:p>
+    <w:p>
+      <w:pPr>
+        <w:pStyle w:val="aa"/>
+        <w:rPr>
+          <w:sz w:val="24"/>
+          <w:szCs w:val="24"/>
+          <w:lang w:val="en-US"/>
+        </w:rPr>
+      </w:pPr>
+    </w:p>
+    <w:p>
+      <w:pPr>
+        <w:pStyle w:val="aa"/>
+        <w:rPr>
+          <w:sz w:val="24"/>
+          <w:szCs w:val="24"/>
+          <w:lang w:val="en-US"/>
+        </w:rPr>
+      </w:pPr>
+    </w:p>
+    <w:p>
+      <w:pPr>
+        <w:pStyle w:val="aa"/>
+        <w:rPr>
+          <w:sz w:val="24"/>
+          <w:szCs w:val="24"/>
+          <w:lang w:val="en-US"/>
+        </w:rPr>
+      </w:pPr>
+    </w:p>
+    <w:p>
+      <w:pPr>
+        <w:pStyle w:val="aa"/>
+        <w:rPr>
+          <w:sz w:val="24"/>
+          <w:szCs w:val="24"/>
+          <w:lang w:val="en-US"/>
+        </w:rPr>
+      </w:pPr>
+    </w:p>
+    <w:p>
+      <w:pPr>
+        <w:pStyle w:val="aa"/>
+        <w:rPr>
+          <w:sz w:val="24"/>
+          <w:szCs w:val="24"/>
+          <w:lang w:val="en-US"/>
+        </w:rPr>
+      </w:pPr>
+    </w:p>
+    <w:p>
+      <w:pPr>
+        <w:pStyle w:val="aa"/>
+        <w:rPr>
+          <w:sz w:val="24"/>
+          <w:szCs w:val="24"/>
+          <w:lang w:val="en-US"/>
+        </w:rPr>
+      </w:pPr>
+    </w:p>
+    <w:p>
+      <w:pPr>
+        <w:pStyle w:val="aa"/>
+        <w:rPr>
+          <w:sz w:val="24"/>
+          <w:szCs w:val="24"/>
+          <w:lang w:val="en-US"/>
+        </w:rPr>
+      </w:pPr>
+    </w:p>
+    <w:p>
+      <w:pPr>
+        <w:pStyle w:val="aa"/>
+        <w:rPr>
+          <w:sz w:val="24"/>
+          <w:szCs w:val="24"/>
+          <w:lang w:val="en-US"/>
+        </w:rPr>
+      </w:pPr>
+    </w:p>
+    <w:p>
+      <w:pPr>
+        <w:pStyle w:val="aa"/>
+        <w:rPr>
+          <w:sz w:val="24"/>
+          <w:szCs w:val="24"/>
+          <w:lang w:val="en-US"/>
+        </w:rPr>
+      </w:pPr>
+    </w:p>
+    <w:p>
+      <w:pPr>
+        <w:pStyle w:val="aa"/>
+        <w:rPr>
+          <w:sz w:val="24"/>
+          <w:szCs w:val="24"/>
+          <w:lang w:val="en-US"/>
+        </w:rPr>
+      </w:pPr>
+    </w:p>
+    <w:p>
+      <w:pPr>
+        <w:pStyle w:val="aa"/>
+        <w:rPr>
+          <w:sz w:val="24"/>
+          <w:szCs w:val="24"/>
+          <w:lang w:val="en-US"/>
+        </w:rPr>
+      </w:pPr>
+    </w:p>
+    <w:p>
+      <w:pPr>
+        <w:pStyle w:val="aa"/>
+        <w:rPr>
+          <w:sz w:val="24"/>
+          <w:szCs w:val="24"/>
+          <w:lang w:val="en-US"/>
+        </w:rPr>
+      </w:pPr>
+    </w:p>
+    <w:p>
+      <w:pPr>
+        <w:pStyle w:val="aa"/>
+        <w:rPr>
+          <w:sz w:val="24"/>
+          <w:szCs w:val="24"/>
+          <w:lang w:val="en-US"/>
+        </w:rPr>
+      </w:pPr>
+    </w:p>
+    <w:p>
+      <w:pPr>
+        <w:pStyle w:val="aa"/>
+        <w:rPr>
+          <w:sz w:val="24"/>
+          <w:szCs w:val="24"/>
+          <w:lang w:val="en-US"/>
+        </w:rPr>
+      </w:pPr>
+    </w:p>
+    <w:p>
+      <w:pPr>
+        <w:pStyle w:val="aa"/>
+        <w:rPr>
+          <w:sz w:val="24"/>
+          <w:szCs w:val="24"/>
+          <w:lang w:val="en-US"/>
+        </w:rPr>
+      </w:pPr>
+    </w:p>
+    <w:p>
+      <w:pPr>
+        <w:pStyle w:val="aa"/>
+        <w:rPr>
+          <w:sz w:val="24"/>
+          <w:szCs w:val="24"/>
+          <w:lang w:val="en-US"/>
+        </w:rPr>
+      </w:pPr>
+    </w:p>
+    <w:p>
+      <w:pPr>
+        <w:pStyle w:val="aa"/>
+        <w:rPr>
+          <w:sz w:val="24"/>
+          <w:szCs w:val="24"/>
+          <w:lang w:val="en-US"/>
+        </w:rPr>
+      </w:pPr>
+    </w:p>
+    <w:p>
+      <w:pPr>
+        <w:pStyle w:val="aa"/>
+        <w:rPr>
+          <w:sz w:val="24"/>
+          <w:szCs w:val="24"/>
+          <w:lang w:val="en-US"/>
+        </w:rPr>
+      </w:pPr>
+    </w:p>
+    <w:p>
+      <w:pPr>
+        <w:pStyle w:val="aa"/>
+        <w:rPr>
+          <w:sz w:val="24"/>
+          <w:szCs w:val="24"/>
+          <w:lang w:val="en-US"/>
+        </w:rPr>
+      </w:pPr>
+    </w:p>
+    <w:p>
+      <w:pPr>
+        <w:pStyle w:val="aa"/>
+        <w:rPr>
+          <w:sz w:val="24"/>
+          <w:szCs w:val="24"/>
+          <w:lang w:val="en-US"/>
+        </w:rPr>
+      </w:pPr>
+    </w:p>
+    <w:p>
+      <w:pPr>
+        <w:pStyle w:val="aa"/>
+        <w:rPr>
+          <w:sz w:val="24"/>
+          <w:szCs w:val="24"/>
+          <w:lang w:val="en-US"/>
+        </w:rPr>
+      </w:pPr>
+    </w:p>
+    <w:p>
+      <w:pPr>
+        <w:pStyle w:val="aa"/>
+        <w:rPr>
+          <w:sz w:val="24"/>
+          <w:szCs w:val="24"/>
+          <w:lang w:val="en-US"/>
+        </w:rPr>
+      </w:pPr>
+    </w:p>
+    <w:p>
+      <w:pPr>
+        <w:pStyle w:val="aa"/>
+        <w:rPr>
+          <w:sz w:val="24"/>
+          <w:szCs w:val="24"/>
+          <w:lang w:val="en-US"/>
+        </w:rPr>
+      </w:pPr>
+    </w:p>
+    <w:p>
+      <w:pPr>
+        <w:rPr>
+          <w:lang w:val="en-US"/>
+        </w:rPr>
+      </w:pPr>
+    </w:p>
+    <w:p>
+      <w:pPr>
+        <w:pStyle w:val="aa"/>
+        <w:rPr>
+          <w:sz w:val="24"/>
+          <w:szCs w:val="24"/>
+          <w:lang w:val="en-US"/>
+        </w:rPr>
+      </w:pPr>
+    </w:p>
+    <w:p>
+      <w:r>
+        <w:rPr>
+          <w:lang w:val="en-US"/>
+        </w:rPr>
+        <w:t>Editors</w:t>
+      </w:r>
+      <w:r>
+        <w:t xml:space="preserve">: </w:t>
+      </w:r>
+      <w:r>
+        <w:t>Βασίλειος Μηλιώνης, Αριστείδης Μπολιάς</w:t>
+      </w:r>
+    </w:p>
+    <w:p>
+      <w:r>
+        <w:rPr>
+          <w:lang w:val="en-US"/>
+        </w:rPr>
+        <w:t xml:space="preserve">Peer Reviewer: </w:t>
+      </w:r>
+      <w:r>
+        <w:t>Αλέξανδρος Καβούλος</w:t>
+      </w:r>
+    </w:p>
+    <w:p>
+      <w:pPr>
+        <w:rPr>
+          <w:rStyle w:val="ac"/>
+        </w:rPr>
+      </w:pPr>
+      <w:r>
         <w:br w:type="page"/>
       </w:r>
-    </w:p>
-    <w:commentRangeEnd w:id="0"/>
+      <w:r>
+        <w:rPr>
+          <w:rStyle w:val="ac"/>
+        </w:rPr>
+        <w:lastRenderedPageBreak/>
+        <w:t xml:space="preserve">Σύνθεση ομάδας </w:t>
+      </w:r>
+    </w:p>
     <w:p>
       <w:pPr>
         <w:rPr>
-          <w:lang w:val="en-US"/>
+          <w:rStyle w:val="ac"/>
+        </w:rPr>
+      </w:pPr>
+      <w:r>
+        <w:rPr>
+          <w:rStyle w:val="ac"/>
+        </w:rPr>
+        <w:t>Παρακάτω αναφέρονται τα στοιχεία των μελών της ομάδας μας:</w:t>
+      </w:r>
+    </w:p>
+    <w:p>
+      <w:pPr>
+        <w:pStyle w:val="ab"/>
+        <w:numPr>
+          <w:ilvl w:val="0"/>
+          <w:numId w:val="1"/>
+        </w:numPr>
+        <w:rPr>
+          <w:rStyle w:val="ac"/>
+        </w:rPr>
+      </w:pPr>
+      <w:r>
+        <w:rPr>
+          <w:rStyle w:val="ac"/>
+        </w:rPr>
+        <w:t>ΓΙΑΝΝΑΚΗΣ ΕΜΜΑΝΟΥΗΛ ΔΗΜΗΤΡΙΟΣ, 1067491, Δ’ ΕΤΟΣ</w:t>
+      </w:r>
+    </w:p>
+    <w:p>
+      <w:pPr>
+        <w:pStyle w:val="ab"/>
+        <w:numPr>
+          <w:ilvl w:val="0"/>
+          <w:numId w:val="1"/>
+        </w:numPr>
+        <w:rPr>
+          <w:rStyle w:val="ac"/>
+        </w:rPr>
+      </w:pPr>
+      <w:r>
+        <w:rPr>
+          <w:rStyle w:val="ac"/>
+        </w:rPr>
+        <w:t>ΚΑΒΟΥΛΑΣ ΑΛΕΞΑΝΔΡΟΣ, 1067498, Δ’ ΕΤΟΣ</w:t>
+      </w:r>
+    </w:p>
+    <w:p>
+      <w:pPr>
+        <w:pStyle w:val="ab"/>
+        <w:numPr>
+          <w:ilvl w:val="0"/>
+          <w:numId w:val="1"/>
+        </w:numPr>
+        <w:rPr>
+          <w:rStyle w:val="ac"/>
+        </w:rPr>
+      </w:pPr>
+      <w:r>
+        <w:rPr>
+          <w:rStyle w:val="ac"/>
+        </w:rPr>
+        <w:t>ΜΗΛΙΩΝΗΣ ΒΑΣΙΛΕΙΟΣ, 1067415,  Δ’ ΕΤΟΣ</w:t>
+      </w:r>
+    </w:p>
+    <w:p>
+      <w:pPr>
+        <w:pStyle w:val="ab"/>
+        <w:numPr>
+          <w:ilvl w:val="0"/>
+          <w:numId w:val="1"/>
+        </w:numPr>
+        <w:rPr>
+          <w:rStyle w:val="ac"/>
+        </w:rPr>
+      </w:pPr>
+      <w:r>
+        <w:rPr>
+          <w:rStyle w:val="ac"/>
+        </w:rPr>
+        <w:t>ΜΠΟΛΙΑΣ ΑΡΙΣΤΕΙΔΗΣ, 1069910, Δ’ ΕΤΟΣ</w:t>
+      </w:r>
+    </w:p>
+    <w:p>
+      <w:pPr>
+        <w:pStyle w:val="ab"/>
+        <w:numPr>
+          <w:ilvl w:val="0"/>
+          <w:numId w:val="1"/>
+        </w:numPr>
+        <w:rPr>
+          <w:i/>
+          <w:iCs/>
+          <w:color w:val="404040" w:themeColor="text1" w:themeTint="BF"/>
         </w:rPr>
         <w:sectPr>
           <w:pgSz w:w="11906" w:h="16838" w:code="9"/>
@@ -38,87 +441,168 @@
       </w:pPr>
       <w:r>
         <w:rPr>
-          <w:rStyle w:val="CommentReference"/>
+          <w:rStyle w:val="ac"/>
+        </w:rPr>
+        <w:t>ΠΑΠΑΘΑΝΑΣΙΟΥ ΑΛΕΞΙΟΣ, 1067501, Δ’ ΕΤΟΣ</w:t>
+      </w:r>
+    </w:p>
+    <w:p>
+      <w:pPr>
+        <w:pStyle w:val="2"/>
+        <w:rPr>
+          <w:lang w:val="en-US"/>
+        </w:rPr>
+      </w:pPr>
+      <w:r>
+        <w:rPr>
+          <w:lang w:val="en-US"/>
         </w:rPr>
         <w:lastRenderedPageBreak/>
-        <w:commentReference w:id="0"/>
+        <w:t>Gantt</w:t>
+      </w:r>
+      <w:r>
+        <w:rPr>
+          <w:lang w:val="en-US"/>
+        </w:rPr>
+        <w:t xml:space="preserve"> </w:t>
+      </w:r>
+      <w:r>
+        <w:rPr>
+          <w:lang w:val="en-US"/>
+        </w:rPr>
+        <w:t>Chart</w:t>
+      </w:r>
+      <w:r>
+        <w:rPr>
+          <w:lang w:val="en-US"/>
+        </w:rPr>
+        <w:t>: (</w:t>
+      </w:r>
+      <w:r>
+        <w:rPr>
+          <w:lang w:val="en-US"/>
+        </w:rPr>
+        <w:t>50</w:t>
+      </w:r>
+      <w:r>
+        <w:rPr>
+          <w:lang w:val="en-US"/>
+        </w:rPr>
+        <w:t xml:space="preserve">% </w:t>
+      </w:r>
+      <w:r>
+        <w:t>Βασίλης</w:t>
+      </w:r>
+      <w:r>
+        <w:rPr>
+          <w:lang w:val="en-US"/>
+        </w:rPr>
+        <w:t xml:space="preserve"> / </w:t>
+      </w:r>
+      <w:r>
+        <w:rPr>
+          <w:lang w:val="en-US"/>
+        </w:rPr>
+        <w:t>50</w:t>
+      </w:r>
+      <w:r>
+        <w:rPr>
+          <w:lang w:val="en-US"/>
+        </w:rPr>
+        <w:t xml:space="preserve">% </w:t>
+      </w:r>
+      <w:r>
+        <w:t>Άρης</w:t>
+      </w:r>
+      <w:r>
+        <w:rPr>
+          <w:lang w:val="en-US"/>
+        </w:rPr>
+        <w:t>)</w:t>
       </w:r>
     </w:p>
     <w:p>
       <w:pPr>
-        <w:pStyle w:val="Heading2"/>
-        <w:rPr>
-          <w:lang w:val="en-GB"/>
-        </w:rPr>
+        <w:pStyle w:val="2"/>
+        <w:ind w:firstLine="720"/>
+        <w:rPr>
+          <w:rFonts w:asciiTheme="minorHAnsi" w:eastAsiaTheme="minorHAnsi" w:hAnsiTheme="minorHAnsi" w:cstheme="minorBidi"/>
+          <w:color w:val="auto"/>
+          <w:sz w:val="22"/>
+          <w:szCs w:val="22"/>
+        </w:rPr>
+        <w:sectPr>
+          <w:pgSz w:w="16838" w:h="11906" w:orient="landscape" w:code="9"/>
+          <w:pgMar w:top="1800" w:right="1440" w:bottom="1800" w:left="1440" w:header="706" w:footer="706" w:gutter="0"/>
+          <w:cols w:space="708"/>
+          <w:docGrid w:linePitch="360"/>
+        </w:sectPr>
       </w:pPr>
       <w:r>
         <w:rPr>
-          <w:lang w:val="en-US"/>
-        </w:rPr>
-        <w:lastRenderedPageBreak/>
-        <w:t>Gantt Chart</w:t>
-      </w:r>
-      <w:r>
-        <w:rPr>
-          <w:lang w:val="en-US"/>
-        </w:rPr>
-        <w:t>:</w:t>
-      </w:r>
-      <w:r>
-        <w:rPr>
-          <w:lang w:val="en-US"/>
-        </w:rPr>
-        <w:t xml:space="preserve"> (</w:t>
-      </w:r>
-      <w:r>
-        <w:rPr>
-          <w:lang w:val="en-US"/>
-        </w:rPr>
-        <w:t>50</w:t>
-      </w:r>
-      <w:r>
-        <w:rPr>
-          <w:lang w:val="en-US"/>
-        </w:rPr>
-        <w:t xml:space="preserve">% </w:t>
-      </w:r>
-      <w:r>
-        <w:t>Βασίλης</w:t>
-      </w:r>
-      <w:r>
-        <w:rPr>
-          <w:lang w:val="en-US"/>
-        </w:rPr>
-        <w:t xml:space="preserve"> / </w:t>
-      </w:r>
-      <w:r>
-        <w:rPr>
-          <w:lang w:val="en-US"/>
-        </w:rPr>
-        <w:t>50</w:t>
-      </w:r>
-      <w:r>
-        <w:rPr>
-          <w:lang w:val="en-US"/>
-        </w:rPr>
-        <w:t xml:space="preserve">% </w:t>
-      </w:r>
-      <w:r>
-        <w:t>Άρης</w:t>
-      </w:r>
-      <w:r>
-        <w:rPr>
-          <w:lang w:val="en-GB"/>
-        </w:rPr>
-        <w:t>)</w:t>
-      </w:r>
-    </w:p>
-    <w:p>
-      <w:pPr>
-        <w:rPr>
-          <w:lang w:val="en-GB"/>
-        </w:rPr>
-      </w:pPr>
+          <w:rFonts w:asciiTheme="minorHAnsi" w:eastAsiaTheme="minorHAnsi" w:hAnsiTheme="minorHAnsi" w:cstheme="minorBidi"/>
+          <w:color w:val="auto"/>
+          <w:sz w:val="22"/>
+          <w:szCs w:val="22"/>
+        </w:rPr>
+        <w:drawing>
+          <wp:anchor distT="0" distB="0" distL="114300" distR="114300" simplePos="0" relativeHeight="251654144" behindDoc="1" locked="0" layoutInCell="1" allowOverlap="1" wp14:anchorId="0E864FAE" wp14:editId="7633B1BB">
+            <wp:simplePos x="0" y="0"/>
+            <wp:positionH relativeFrom="column">
+              <wp:posOffset>-155300</wp:posOffset>
+            </wp:positionH>
+            <wp:positionV relativeFrom="paragraph">
+              <wp:posOffset>1024890</wp:posOffset>
+            </wp:positionV>
+            <wp:extent cx="8850630" cy="4025900"/>
+            <wp:effectExtent l="0" t="0" r="7620" b="0"/>
+            <wp:wrapTight wrapText="bothSides">
+              <wp:wrapPolygon edited="0">
+                <wp:start x="0" y="0"/>
+                <wp:lineTo x="0" y="21464"/>
+                <wp:lineTo x="21572" y="21464"/>
+                <wp:lineTo x="21572" y="0"/>
+                <wp:lineTo x="0" y="0"/>
+              </wp:wrapPolygon>
+            </wp:wrapTight>
+            <wp:docPr id="2" name="Εικόνα 2"/>
+            <wp:cNvGraphicFramePr>
+              <a:graphicFrameLocks xmlns:a="http://schemas.openxmlformats.org/drawingml/2006/main" noChangeAspect="1"/>
+            </wp:cNvGraphicFramePr>
+            <a:graphic xmlns:a="http://schemas.openxmlformats.org/drawingml/2006/main">
+              <a:graphicData uri="http://schemas.openxmlformats.org/drawingml/2006/picture">
+                <pic:pic xmlns:pic="http://schemas.openxmlformats.org/drawingml/2006/picture">
+                  <pic:nvPicPr>
+                    <pic:cNvPr id="2" name="Εικόνα 2"/>
+                    <pic:cNvPicPr/>
+                  </pic:nvPicPr>
+                  <pic:blipFill>
+                    <a:blip r:embed="rId6"/>
+                    <a:stretch>
+                      <a:fillRect/>
+                    </a:stretch>
+                  </pic:blipFill>
+                  <pic:spPr>
+                    <a:xfrm>
+                      <a:off x="0" y="0"/>
+                      <a:ext cx="8850630" cy="4025900"/>
+                    </a:xfrm>
+                    <a:prstGeom prst="rect">
+                      <a:avLst/>
+                    </a:prstGeom>
+                  </pic:spPr>
+                </pic:pic>
+              </a:graphicData>
+            </a:graphic>
+            <wp14:sizeRelH relativeFrom="margin">
+              <wp14:pctWidth>0</wp14:pctWidth>
+            </wp14:sizeRelH>
+            <wp14:sizeRelV relativeFrom="margin">
+              <wp14:pctHeight>0</wp14:pctHeight>
+            </wp14:sizeRelV>
+          </wp:anchor>
+        </w:drawing>
+      </w:r>
       <w:r>
         <w:rPr>
           <w:noProof/>
@@ -126,22 +610,22 @@
         <mc:AlternateContent>
           <mc:Choice Requires="wps">
             <w:drawing>
-              <wp:anchor distT="0" distB="0" distL="114300" distR="114300" simplePos="0" relativeHeight="251671552" behindDoc="1" locked="0" layoutInCell="1" allowOverlap="1" wp14:anchorId="08F0F52B" wp14:editId="25567A7F">
+              <wp:anchor distT="0" distB="0" distL="114300" distR="114300" simplePos="0" relativeHeight="251671552" behindDoc="1" locked="0" layoutInCell="1" allowOverlap="1" wp14:anchorId="08F0F52B" wp14:editId="76854C20">
                 <wp:simplePos x="0" y="0"/>
                 <wp:positionH relativeFrom="column">
-                  <wp:posOffset>-334370</wp:posOffset>
+                  <wp:posOffset>-336550</wp:posOffset>
                 </wp:positionH>
                 <wp:positionV relativeFrom="paragraph">
-                  <wp:posOffset>4882249</wp:posOffset>
+                  <wp:posOffset>4660265</wp:posOffset>
                 </wp:positionV>
-                <wp:extent cx="9058275" cy="164341"/>
-                <wp:effectExtent l="0" t="0" r="9525" b="7620"/>
+                <wp:extent cx="2578735" cy="207010"/>
+                <wp:effectExtent l="0" t="0" r="0" b="2540"/>
                 <wp:wrapTight wrapText="bothSides">
                   <wp:wrapPolygon edited="0">
                     <wp:start x="0" y="0"/>
-                    <wp:lineTo x="0" y="20093"/>
-                    <wp:lineTo x="21577" y="20093"/>
-                    <wp:lineTo x="21577" y="0"/>
+                    <wp:lineTo x="0" y="19877"/>
+                    <wp:lineTo x="21382" y="19877"/>
+                    <wp:lineTo x="21382" y="0"/>
                     <wp:lineTo x="0" y="0"/>
                   </wp:wrapPolygon>
                 </wp:wrapTight>
@@ -154,7 +638,7 @@
                       <wps:spPr>
                         <a:xfrm>
                           <a:off x="0" y="0"/>
-                          <a:ext cx="9058275" cy="164341"/>
+                          <a:ext cx="2578735" cy="207010"/>
                         </a:xfrm>
                         <a:prstGeom prst="rect">
                           <a:avLst/>
@@ -170,13 +654,13 @@
                         <w:txbxContent>
                           <w:p>
                             <w:pPr>
-                              <w:pStyle w:val="Caption"/>
+                              <w:pStyle w:val="a3"/>
                               <w:rPr>
                                 <w:noProof/>
                                 <w:lang w:val="en-US"/>
                               </w:rPr>
                             </w:pPr>
-                            <w:bookmarkStart w:id="1" w:name="_Ref98159018"/>
+                            <w:bookmarkStart w:id="0" w:name="_Ref98159018"/>
                             <w:r>
                               <w:rPr>
                                 <w:lang w:val="en-US"/>
@@ -205,12 +689,30 @@
                             <w:r>
                               <w:fldChar w:fldCharType="end"/>
                             </w:r>
-                            <w:bookmarkEnd w:id="1"/>
+                            <w:bookmarkEnd w:id="0"/>
                             <w:r>
                               <w:rPr>
                                 <w:lang w:val="en-US"/>
                               </w:rPr>
-                              <w:t>: Gantt Chart for the project plan.</w:t>
+                              <w:t xml:space="preserve">: Gantt Chart </w:t>
+                            </w:r>
+                            <w:r>
+                              <w:t>για</w:t>
+                            </w:r>
+                            <w:r>
+                              <w:rPr>
+                                <w:lang w:val="en-US"/>
+                              </w:rPr>
+                              <w:t xml:space="preserve"> </w:t>
+                            </w:r>
+                            <w:r>
+                              <w:t>το</w:t>
+                            </w:r>
+                            <w:r>
+                              <w:rPr>
+                                <w:lang w:val="en-US"/>
+                              </w:rPr>
+                              <w:t xml:space="preserve"> project plan.</w:t>
                             </w:r>
                           </w:p>
                         </w:txbxContent>
@@ -239,7 +741,7 @@
                 <v:stroke joinstyle="miter"/>
                 <v:path gradientshapeok="t" o:connecttype="rect"/>
               </v:shapetype>
-              <v:shape id="Πλαίσιο κειμένου 1" o:spid="_x0000_s1026" type="#_x0000_t202" style="position:absolute;margin-left:-26.35pt;margin-top:384.45pt;width:713.25pt;height:12.95pt;z-index:-251644928;visibility:visible;mso-wrap-style:square;mso-width-percent:0;mso-height-percent:0;mso-wrap-distance-left:9pt;mso-wrap-distance-top:0;mso-wrap-distance-right:9pt;mso-wrap-distance-bottom:0;mso-position-horizontal:absolute;mso-position-horizontal-relative:text;mso-position-vertical:absolute;mso-position-vertical-relative:text;mso-width-percent:0;mso-height-percent:0;mso-width-relative:margin;mso-height-relative:margin;v-text-anchor:top" o:gfxdata="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" stroked="f">
+              <v:shape id="Πλαίσιο κειμένου 1" o:spid="_x0000_s1026" type="#_x0000_t202" style="position:absolute;left:0;text-align:left;margin-left:-26.5pt;margin-top:366.95pt;width:203.05pt;height:16.3pt;z-index:-251644928;visibility:visible;mso-wrap-style:square;mso-width-percent:0;mso-height-percent:0;mso-wrap-distance-left:9pt;mso-wrap-distance-top:0;mso-wrap-distance-right:9pt;mso-wrap-distance-bottom:0;mso-position-horizontal:absolute;mso-position-horizontal-relative:text;mso-position-vertical:absolute;mso-position-vertical-relative:text;mso-width-percent:0;mso-height-percent:0;mso-width-relative:margin;mso-height-relative:margin;v-text-anchor:top" o:gfxdata="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" stroked="f">
                 <v:textbox inset="0,0,0,0">
                   <w:txbxContent>
                     <w:p>
@@ -284,7 +786,25 @@
                         <w:rPr>
                           <w:lang w:val="en-US"/>
                         </w:rPr>
-                        <w:t>: Gantt Chart for the project plan.</w:t>
+                        <w:t xml:space="preserve">: Gantt Chart </w:t>
+                      </w:r>
+                      <w:r>
+                        <w:t>για</w:t>
+                      </w:r>
+                      <w:r>
+                        <w:rPr>
+                          <w:lang w:val="en-US"/>
+                        </w:rPr>
+                        <w:t xml:space="preserve"> </w:t>
+                      </w:r>
+                      <w:r>
+                        <w:t>το</w:t>
+                      </w:r>
+                      <w:r>
+                        <w:rPr>
+                          <w:lang w:val="en-US"/>
+                        </w:rPr>
+                        <w:t xml:space="preserve"> project plan.</w:t>
                       </w:r>
                     </w:p>
                   </w:txbxContent>
@@ -295,94 +815,188 @@
           </mc:Fallback>
         </mc:AlternateContent>
       </w:r>
-      <w:commentRangeStart w:id="2"/>
-      <w:r>
-        <w:rPr>
-          <w:noProof/>
-        </w:rPr>
-        <w:drawing>
-          <wp:anchor distT="0" distB="0" distL="114300" distR="114300" simplePos="0" relativeHeight="251654144" behindDoc="1" locked="0" layoutInCell="1" allowOverlap="1" wp14:anchorId="0E864FAE" wp14:editId="4A7890A5">
-            <wp:simplePos x="0" y="0"/>
-            <wp:positionH relativeFrom="column">
-              <wp:posOffset>-901065</wp:posOffset>
-            </wp:positionH>
-            <wp:positionV relativeFrom="paragraph">
-              <wp:posOffset>195580</wp:posOffset>
-            </wp:positionV>
-            <wp:extent cx="10673715" cy="4855845"/>
-            <wp:effectExtent l="0" t="0" r="0" b="1905"/>
-            <wp:wrapTight wrapText="bothSides">
-              <wp:wrapPolygon edited="0">
-                <wp:start x="0" y="0"/>
-                <wp:lineTo x="0" y="21524"/>
-                <wp:lineTo x="21550" y="21524"/>
-                <wp:lineTo x="21550" y="0"/>
-                <wp:lineTo x="0" y="0"/>
-              </wp:wrapPolygon>
-            </wp:wrapTight>
-            <wp:docPr id="2" name="Εικόνα 2"/>
-            <wp:cNvGraphicFramePr>
-              <a:graphicFrameLocks xmlns:a="http://schemas.openxmlformats.org/drawingml/2006/main" noChangeAspect="1"/>
-            </wp:cNvGraphicFramePr>
-            <a:graphic xmlns:a="http://schemas.openxmlformats.org/drawingml/2006/main">
-              <a:graphicData uri="http://schemas.openxmlformats.org/drawingml/2006/picture">
-                <pic:pic xmlns:pic="http://schemas.openxmlformats.org/drawingml/2006/picture">
-                  <pic:nvPicPr>
-                    <pic:cNvPr id="2" name="Εικόνα 2"/>
-                    <pic:cNvPicPr/>
-                  </pic:nvPicPr>
-                  <pic:blipFill>
-                    <a:blip r:embed="rId9"/>
-                    <a:stretch>
-                      <a:fillRect/>
-                    </a:stretch>
-                  </pic:blipFill>
-                  <pic:spPr>
-                    <a:xfrm>
-                      <a:off x="0" y="0"/>
-                      <a:ext cx="10673715" cy="4855845"/>
-                    </a:xfrm>
-                    <a:prstGeom prst="rect">
-                      <a:avLst/>
-                    </a:prstGeom>
-                  </pic:spPr>
-                </pic:pic>
-              </a:graphicData>
-            </a:graphic>
-            <wp14:sizeRelH relativeFrom="margin">
-              <wp14:pctWidth>0</wp14:pctWidth>
-            </wp14:sizeRelH>
-            <wp14:sizeRelV relativeFrom="margin">
-              <wp14:pctHeight>0</wp14:pctHeight>
-            </wp14:sizeRelV>
-          </wp:anchor>
-        </w:drawing>
-      </w:r>
-      <w:commentRangeEnd w:id="2"/>
-      <w:r>
-        <w:rPr>
-          <w:rStyle w:val="CommentReference"/>
-        </w:rPr>
-        <w:commentReference w:id="2"/>
+      <w:r>
+        <w:rPr>
+          <w:rFonts w:asciiTheme="minorHAnsi" w:eastAsiaTheme="minorHAnsi" w:hAnsiTheme="minorHAnsi" w:cstheme="minorBidi"/>
+          <w:color w:val="auto"/>
+          <w:sz w:val="22"/>
+          <w:szCs w:val="22"/>
+        </w:rPr>
+        <w:t xml:space="preserve">Στο παρακάτω </w:t>
+      </w:r>
+      <w:r>
+        <w:rPr>
+          <w:rFonts w:asciiTheme="minorHAnsi" w:eastAsiaTheme="minorHAnsi" w:hAnsiTheme="minorHAnsi" w:cstheme="minorBidi"/>
+          <w:color w:val="auto"/>
+          <w:sz w:val="22"/>
+          <w:szCs w:val="22"/>
+        </w:rPr>
+        <w:t>Gantt διάγραμμα</w:t>
+      </w:r>
+      <w:r>
+        <w:rPr>
+          <w:rFonts w:asciiTheme="minorHAnsi" w:eastAsiaTheme="minorHAnsi" w:hAnsiTheme="minorHAnsi" w:cstheme="minorBidi"/>
+          <w:color w:val="auto"/>
+          <w:sz w:val="22"/>
+          <w:szCs w:val="22"/>
+        </w:rPr>
+        <w:t xml:space="preserve">  (</w:t>
+      </w:r>
+      <w:r>
+        <w:rPr>
+          <w:rFonts w:asciiTheme="minorHAnsi" w:eastAsiaTheme="minorHAnsi" w:hAnsiTheme="minorHAnsi" w:cstheme="minorBidi"/>
+          <w:color w:val="auto"/>
+          <w:sz w:val="22"/>
+          <w:szCs w:val="22"/>
+        </w:rPr>
+        <w:fldChar w:fldCharType="begin"/>
+      </w:r>
+      <w:r>
+        <w:rPr>
+          <w:rFonts w:asciiTheme="minorHAnsi" w:eastAsiaTheme="minorHAnsi" w:hAnsiTheme="minorHAnsi" w:cstheme="minorBidi"/>
+          <w:color w:val="auto"/>
+          <w:sz w:val="22"/>
+          <w:szCs w:val="22"/>
+        </w:rPr>
+        <w:instrText xml:space="preserve"> REF _Ref98159018 \h </w:instrText>
+      </w:r>
+      <w:r>
+        <w:rPr>
+          <w:rFonts w:asciiTheme="minorHAnsi" w:eastAsiaTheme="minorHAnsi" w:hAnsiTheme="minorHAnsi" w:cstheme="minorBidi"/>
+          <w:color w:val="auto"/>
+          <w:sz w:val="22"/>
+          <w:szCs w:val="22"/>
+        </w:rPr>
+      </w:r>
+      <w:r>
+        <w:rPr>
+          <w:rFonts w:asciiTheme="minorHAnsi" w:eastAsiaTheme="minorHAnsi" w:hAnsiTheme="minorHAnsi" w:cstheme="minorBidi"/>
+          <w:color w:val="auto"/>
+          <w:sz w:val="22"/>
+          <w:szCs w:val="22"/>
+        </w:rPr>
+        <w:instrText xml:space="preserve"> \* MERGEFORMAT </w:instrText>
+      </w:r>
+      <w:r>
+        <w:rPr>
+          <w:rFonts w:asciiTheme="minorHAnsi" w:eastAsiaTheme="minorHAnsi" w:hAnsiTheme="minorHAnsi" w:cstheme="minorBidi"/>
+          <w:color w:val="auto"/>
+          <w:sz w:val="22"/>
+          <w:szCs w:val="22"/>
+        </w:rPr>
+        <w:fldChar w:fldCharType="separate"/>
+      </w:r>
+      <w:r>
+        <w:rPr>
+          <w:rFonts w:asciiTheme="minorHAnsi" w:eastAsiaTheme="minorHAnsi" w:hAnsiTheme="minorHAnsi" w:cstheme="minorBidi"/>
+          <w:color w:val="auto"/>
+          <w:sz w:val="22"/>
+          <w:szCs w:val="22"/>
+        </w:rPr>
+        <w:t>Figure 1</w:t>
+      </w:r>
+      <w:r>
+        <w:rPr>
+          <w:rFonts w:asciiTheme="minorHAnsi" w:eastAsiaTheme="minorHAnsi" w:hAnsiTheme="minorHAnsi" w:cstheme="minorBidi"/>
+          <w:color w:val="auto"/>
+          <w:sz w:val="22"/>
+          <w:szCs w:val="22"/>
+        </w:rPr>
+        <w:fldChar w:fldCharType="end"/>
+      </w:r>
+      <w:r>
+        <w:rPr>
+          <w:rFonts w:asciiTheme="minorHAnsi" w:eastAsiaTheme="minorHAnsi" w:hAnsiTheme="minorHAnsi" w:cstheme="minorBidi"/>
+          <w:color w:val="auto"/>
+          <w:sz w:val="22"/>
+          <w:szCs w:val="22"/>
+        </w:rPr>
+        <w:t>) φαίν</w:t>
+      </w:r>
+      <w:r>
+        <w:rPr>
+          <w:rFonts w:asciiTheme="minorHAnsi" w:eastAsiaTheme="minorHAnsi" w:hAnsiTheme="minorHAnsi" w:cstheme="minorBidi"/>
+          <w:color w:val="auto"/>
+          <w:sz w:val="22"/>
+          <w:szCs w:val="22"/>
+        </w:rPr>
+        <w:t>εται ο χρονοπρογραμματισμός του project μας, καθώς και ο διαμερισμός του έργου μας σε επιμέρους task και milestone. Πρέπει να σημειώσουμε ότι ο χρονοπρογραμματισμός έγινε, χωρίς να υπολογίζουμε Σαββατοκύριακα και αργίες, αλλά με το σκεπτικό ότι χρειαζόμαστε x μέρες για το συγκεκριμένο task. Την ίδια υπόθεση κάνουμε και στο Pert Chart (</w:t>
+      </w:r>
+      <w:r>
+        <w:rPr>
+          <w:rFonts w:asciiTheme="minorHAnsi" w:eastAsiaTheme="minorHAnsi" w:hAnsiTheme="minorHAnsi" w:cstheme="minorBidi"/>
+          <w:color w:val="auto"/>
+          <w:sz w:val="22"/>
+          <w:szCs w:val="22"/>
+        </w:rPr>
+        <w:fldChar w:fldCharType="begin"/>
+      </w:r>
+      <w:r>
+        <w:rPr>
+          <w:rFonts w:asciiTheme="minorHAnsi" w:eastAsiaTheme="minorHAnsi" w:hAnsiTheme="minorHAnsi" w:cstheme="minorBidi"/>
+          <w:color w:val="auto"/>
+          <w:sz w:val="22"/>
+          <w:szCs w:val="22"/>
+        </w:rPr>
+        <w:instrText xml:space="preserve"> REF _Ref98438557 \h </w:instrText>
+      </w:r>
+      <w:r>
+        <w:rPr>
+          <w:rFonts w:asciiTheme="minorHAnsi" w:eastAsiaTheme="minorHAnsi" w:hAnsiTheme="minorHAnsi" w:cstheme="minorBidi"/>
+          <w:color w:val="auto"/>
+          <w:sz w:val="22"/>
+          <w:szCs w:val="22"/>
+        </w:rPr>
+      </w:r>
+      <w:r>
+        <w:rPr>
+          <w:rFonts w:asciiTheme="minorHAnsi" w:eastAsiaTheme="minorHAnsi" w:hAnsiTheme="minorHAnsi" w:cstheme="minorBidi"/>
+          <w:color w:val="auto"/>
+          <w:sz w:val="22"/>
+          <w:szCs w:val="22"/>
+        </w:rPr>
+        <w:instrText xml:space="preserve"> \* MERGEFORMAT </w:instrText>
+      </w:r>
+      <w:r>
+        <w:rPr>
+          <w:rFonts w:asciiTheme="minorHAnsi" w:eastAsiaTheme="minorHAnsi" w:hAnsiTheme="minorHAnsi" w:cstheme="minorBidi"/>
+          <w:color w:val="auto"/>
+          <w:sz w:val="22"/>
+          <w:szCs w:val="22"/>
+        </w:rPr>
+        <w:fldChar w:fldCharType="separate"/>
+      </w:r>
+      <w:r>
+        <w:rPr>
+          <w:rFonts w:asciiTheme="minorHAnsi" w:eastAsiaTheme="minorHAnsi" w:hAnsiTheme="minorHAnsi" w:cstheme="minorBidi"/>
+          <w:color w:val="auto"/>
+          <w:sz w:val="22"/>
+          <w:szCs w:val="22"/>
+        </w:rPr>
+        <w:t>Figure 2</w:t>
+      </w:r>
+      <w:r>
+        <w:rPr>
+          <w:rFonts w:asciiTheme="minorHAnsi" w:eastAsiaTheme="minorHAnsi" w:hAnsiTheme="minorHAnsi" w:cstheme="minorBidi"/>
+          <w:color w:val="auto"/>
+          <w:sz w:val="22"/>
+          <w:szCs w:val="22"/>
+        </w:rPr>
+        <w:fldChar w:fldCharType="end"/>
+      </w:r>
+      <w:r>
+        <w:rPr>
+          <w:rFonts w:asciiTheme="minorHAnsi" w:eastAsiaTheme="minorHAnsi" w:hAnsiTheme="minorHAnsi" w:cstheme="minorBidi"/>
+          <w:color w:val="auto"/>
+          <w:sz w:val="22"/>
+          <w:szCs w:val="22"/>
+        </w:rPr>
+        <w:t>), οπότε έχουμε και τις ίδιες ημερομηνίες έναρξης / λήξης κάθε task  (ανάμεσα στα δύο γραφήματα).</w:t>
       </w:r>
     </w:p>
     <w:p>
       <w:pPr>
-        <w:pStyle w:val="Heading2"/>
-        <w:rPr>
-          <w:lang w:val="en-GB"/>
-        </w:rPr>
-        <w:sectPr>
-          <w:pgSz w:w="16838" w:h="11906" w:orient="landscape" w:code="9"/>
-          <w:pgMar w:top="1800" w:right="1440" w:bottom="1800" w:left="1440" w:header="706" w:footer="706" w:gutter="0"/>
-          <w:cols w:space="708"/>
-          <w:docGrid w:linePitch="360"/>
-        </w:sectPr>
-      </w:pPr>
-    </w:p>
-    <w:p>
-      <w:pPr>
-        <w:pStyle w:val="Heading2"/>
+        <w:pStyle w:val="2"/>
       </w:pPr>
       <w:r>
         <w:rPr>
@@ -411,6 +1025,207 @@
       </w:r>
     </w:p>
     <w:p>
+      <w:r>
+        <w:rPr>
+          <w:noProof/>
+        </w:rPr>
+        <mc:AlternateContent>
+          <mc:Choice Requires="wps">
+            <w:drawing>
+              <wp:anchor distT="0" distB="0" distL="114300" distR="114300" simplePos="0" relativeHeight="251674624" behindDoc="1" locked="0" layoutInCell="1" allowOverlap="1" wp14:anchorId="45923D01" wp14:editId="4A6AD08C">
+                <wp:simplePos x="0" y="0"/>
+                <wp:positionH relativeFrom="column">
+                  <wp:posOffset>0</wp:posOffset>
+                </wp:positionH>
+                <wp:positionV relativeFrom="paragraph">
+                  <wp:posOffset>4769485</wp:posOffset>
+                </wp:positionV>
+                <wp:extent cx="18288000" cy="635"/>
+                <wp:effectExtent l="0" t="0" r="0" b="0"/>
+                <wp:wrapTight wrapText="bothSides">
+                  <wp:wrapPolygon edited="0">
+                    <wp:start x="0" y="0"/>
+                    <wp:lineTo x="0" y="21600"/>
+                    <wp:lineTo x="21600" y="21600"/>
+                    <wp:lineTo x="21600" y="0"/>
+                  </wp:wrapPolygon>
+                </wp:wrapTight>
+                <wp:docPr id="3" name="Πλαίσιο κειμένου 3"/>
+                <wp:cNvGraphicFramePr/>
+                <a:graphic xmlns:a="http://schemas.openxmlformats.org/drawingml/2006/main">
+                  <a:graphicData uri="http://schemas.microsoft.com/office/word/2010/wordprocessingShape">
+                    <wps:wsp>
+                      <wps:cNvSpPr txBox="1"/>
+                      <wps:spPr>
+                        <a:xfrm>
+                          <a:off x="0" y="0"/>
+                          <a:ext cx="18288000" cy="635"/>
+                        </a:xfrm>
+                        <a:prstGeom prst="rect">
+                          <a:avLst/>
+                        </a:prstGeom>
+                        <a:solidFill>
+                          <a:prstClr val="white"/>
+                        </a:solidFill>
+                        <a:ln>
+                          <a:noFill/>
+                        </a:ln>
+                      </wps:spPr>
+                      <wps:txbx>
+                        <w:txbxContent>
+                          <w:p>
+                            <w:pPr>
+                              <w:pStyle w:val="a3"/>
+                              <w:rPr>
+                                <w:noProof/>
+                                <w:lang w:val="en-US"/>
+                              </w:rPr>
+                            </w:pPr>
+                            <w:bookmarkStart w:id="2" w:name="_Ref98438557"/>
+                            <w:r>
+                              <w:rPr>
+                                <w:lang w:val="en-US"/>
+                              </w:rPr>
+                              <w:t xml:space="preserve">Figure </w:t>
+                            </w:r>
+                            <w:r>
+                              <w:fldChar w:fldCharType="begin"/>
+                            </w:r>
+                            <w:r>
+                              <w:rPr>
+                                <w:lang w:val="en-US"/>
+                              </w:rPr>
+                              <w:instrText xml:space="preserve"> SEQ Figure \* ARABIC </w:instrText>
+                            </w:r>
+                            <w:r>
+                              <w:fldChar w:fldCharType="separate"/>
+                            </w:r>
+                            <w:r>
+                              <w:rPr>
+                                <w:noProof/>
+                                <w:lang w:val="en-US"/>
+                              </w:rPr>
+                              <w:t>2</w:t>
+                            </w:r>
+                            <w:r>
+                              <w:fldChar w:fldCharType="end"/>
+                            </w:r>
+                            <w:bookmarkEnd w:id="2"/>
+                            <w:r>
+                              <w:rPr>
+                                <w:lang w:val="en-US"/>
+                              </w:rPr>
+                              <w:t xml:space="preserve">: Pert Chart </w:t>
+                            </w:r>
+                            <w:r>
+                              <w:t>για</w:t>
+                            </w:r>
+                            <w:r>
+                              <w:rPr>
+                                <w:lang w:val="en-US"/>
+                              </w:rPr>
+                              <w:t xml:space="preserve"> </w:t>
+                            </w:r>
+                            <w:r>
+                              <w:t>το</w:t>
+                            </w:r>
+                            <w:r>
+                              <w:rPr>
+                                <w:lang w:val="en-US"/>
+                              </w:rPr>
+                              <w:t xml:space="preserve"> project plan</w:t>
+                            </w:r>
+                          </w:p>
+                        </w:txbxContent>
+                      </wps:txbx>
+                      <wps:bodyPr rot="0" spcFirstLastPara="0" vertOverflow="overflow" horzOverflow="overflow" vert="horz" wrap="square" lIns="0" tIns="0" rIns="0" bIns="0" numCol="1" spcCol="0" rtlCol="0" fromWordArt="0" anchor="t" anchorCtr="0" forceAA="0" compatLnSpc="1">
+                        <a:prstTxWarp prst="textNoShape">
+                          <a:avLst/>
+                        </a:prstTxWarp>
+                        <a:spAutoFit/>
+                      </wps:bodyPr>
+                    </wps:wsp>
+                  </a:graphicData>
+                </a:graphic>
+              </wp:anchor>
+            </w:drawing>
+          </mc:Choice>
+          <mc:Fallback>
+            <w:pict>
+              <v:shape w14:anchorId="45923D01" id="Πλαίσιο κειμένου 3" o:spid="_x0000_s1027" type="#_x0000_t202" style="position:absolute;margin-left:0;margin-top:375.55pt;width:20in;height:.05pt;z-index:-251641856;visibility:visible;mso-wrap-style:square;mso-wrap-distance-left:9pt;mso-wrap-distance-top:0;mso-wrap-distance-right:9pt;mso-wrap-distance-bottom:0;mso-position-horizontal:absolute;mso-position-horizontal-relative:text;mso-position-vertical:absolute;mso-position-vertical-relative:text;v-text-anchor:top" o:gfxdata="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" stroked="f">
+                <v:textbox style="mso-fit-shape-to-text:t" inset="0,0,0,0">
+                  <w:txbxContent>
+                    <w:p>
+                      <w:pPr>
+                        <w:pStyle w:val="a3"/>
+                        <w:rPr>
+                          <w:noProof/>
+                          <w:lang w:val="en-US"/>
+                        </w:rPr>
+                      </w:pPr>
+                      <w:bookmarkStart w:id="3" w:name="_Ref98438557"/>
+                      <w:r>
+                        <w:rPr>
+                          <w:lang w:val="en-US"/>
+                        </w:rPr>
+                        <w:t xml:space="preserve">Figure </w:t>
+                      </w:r>
+                      <w:r>
+                        <w:fldChar w:fldCharType="begin"/>
+                      </w:r>
+                      <w:r>
+                        <w:rPr>
+                          <w:lang w:val="en-US"/>
+                        </w:rPr>
+                        <w:instrText xml:space="preserve"> SEQ Figure \* ARABIC </w:instrText>
+                      </w:r>
+                      <w:r>
+                        <w:fldChar w:fldCharType="separate"/>
+                      </w:r>
+                      <w:r>
+                        <w:rPr>
+                          <w:noProof/>
+                          <w:lang w:val="en-US"/>
+                        </w:rPr>
+                        <w:t>2</w:t>
+                      </w:r>
+                      <w:r>
+                        <w:fldChar w:fldCharType="end"/>
+                      </w:r>
+                      <w:bookmarkEnd w:id="3"/>
+                      <w:r>
+                        <w:rPr>
+                          <w:lang w:val="en-US"/>
+                        </w:rPr>
+                        <w:t xml:space="preserve">: Pert Chart </w:t>
+                      </w:r>
+                      <w:r>
+                        <w:t>για</w:t>
+                      </w:r>
+                      <w:r>
+                        <w:rPr>
+                          <w:lang w:val="en-US"/>
+                        </w:rPr>
+                        <w:t xml:space="preserve"> </w:t>
+                      </w:r>
+                      <w:r>
+                        <w:t>το</w:t>
+                      </w:r>
+                      <w:r>
+                        <w:rPr>
+                          <w:lang w:val="en-US"/>
+                        </w:rPr>
+                        <w:t xml:space="preserve"> project plan</w:t>
+                      </w:r>
+                    </w:p>
+                  </w:txbxContent>
+                </v:textbox>
+                <w10:wrap type="tight"/>
+              </v:shape>
+            </w:pict>
+          </mc:Fallback>
+        </mc:AlternateContent>
+      </w:r>
       <w:r>
         <w:rPr>
           <w:noProof/>
@@ -483,7 +1298,7 @@
                     <pic:cNvPicPr/>
                   </pic:nvPicPr>
                   <pic:blipFill>
-                    <a:blip r:embed="rId10"/>
+                    <a:blip r:embed="rId7"/>
                     <a:stretch>
                       <a:fillRect/>
                     </a:stretch>
@@ -524,12 +1339,15 @@
     </w:p>
     <w:p>
       <w:pPr>
-        <w:pStyle w:val="Heading2"/>
+        <w:pStyle w:val="2"/>
       </w:pPr>
       <w:r>
         <w:lastRenderedPageBreak/>
         <w:t>Ανάθεση έργου σε ανθρώπινο δυναμικό:</w:t>
       </w:r>
+      <w:r>
+        <w:t xml:space="preserve"> (Βασίλης)</w:t>
+      </w:r>
     </w:p>
     <w:p/>
     <w:p>
@@ -677,14 +1495,12 @@
       <w:r>
         <w:t xml:space="preserve">, ώστε να είμαστε σίγουροι ότι το </w:t>
       </w:r>
-      <w:proofErr w:type="spellStart"/>
       <w:r>
         <w:rPr>
           <w:lang w:val="en-US"/>
         </w:rPr>
         <w:t>GymBuddy</w:t>
       </w:r>
-      <w:proofErr w:type="spellEnd"/>
       <w:r>
         <w:t xml:space="preserve"> </w:t>
       </w:r>
@@ -1632,9 +2448,10 @@
         <w:t>Στον παρακάτω πίνακα φαίνονται συνοπτικά όλες οι αναθέσεις:</w:t>
       </w:r>
     </w:p>
+    <w:p/>
     <w:tbl>
       <w:tblPr>
-        <w:tblStyle w:val="GridTable1Light"/>
+        <w:tblStyle w:val="10"/>
         <w:tblW w:w="11250" w:type="dxa"/>
         <w:tblInd w:w="-1355" w:type="dxa"/>
         <w:tblLook w:val="04A0" w:firstRow="1" w:lastRow="0" w:firstColumn="1" w:lastColumn="0" w:noHBand="0" w:noVBand="1"/>
@@ -2986,21 +3803,7 @@
               <w:rPr>
                 <w:lang w:val="en-US"/>
               </w:rPr>
-              <w:t xml:space="preserve">Release (Appstore/ </w:t>
-            </w:r>
-            <w:proofErr w:type="spellStart"/>
-            <w:r>
-              <w:rPr>
-                <w:lang w:val="en-US"/>
-              </w:rPr>
-              <w:t>Playstore</w:t>
-            </w:r>
-            <w:proofErr w:type="spellEnd"/>
-            <w:r>
-              <w:rPr>
-                <w:lang w:val="en-US"/>
-              </w:rPr>
-              <w:t>)</w:t>
+              <w:t>Release (Appstore/ Playstore)</w:t>
             </w:r>
           </w:p>
         </w:tc>
@@ -3014,6 +3817,7 @@
           </w:tcPr>
           <w:p>
             <w:pPr>
+              <w:keepNext/>
               <w:jc w:val="center"/>
               <w:cnfStyle w:val="000000000000" w:firstRow="0" w:lastRow="0" w:firstColumn="0" w:lastColumn="0" w:oddVBand="0" w:evenVBand="0" w:oddHBand="0" w:evenHBand="0" w:firstRowFirstColumn="0" w:firstRowLastColumn="0" w:lastRowFirstColumn="0" w:lastRowLastColumn="0"/>
             </w:pPr>
@@ -3027,17 +3831,44 @@
         </w:tc>
       </w:tr>
     </w:tbl>
+    <w:p>
+      <w:pPr>
+        <w:pStyle w:val="a3"/>
+      </w:pPr>
+    </w:p>
+    <w:p>
+      <w:pPr>
+        <w:pStyle w:val="a3"/>
+      </w:pPr>
+      <w:r>
+        <w:t xml:space="preserve">Table </w:t>
+      </w:r>
+      <w:fldSimple w:instr=" SEQ Table \* ARABIC ">
+        <w:r>
+          <w:rPr>
+            <w:noProof/>
+          </w:rPr>
+          <w:t>1</w:t>
+        </w:r>
+      </w:fldSimple>
+      <w:r>
+        <w:t xml:space="preserve">: </w:t>
+      </w:r>
+      <w:r>
+        <w:t>Περίληψη αναθέσεων</w:t>
+      </w:r>
+    </w:p>
     <w:p/>
-    <w:p/>
-    <w:p/>
-    <w:p/>
     <w:p>
       <w:pPr>
-        <w:pStyle w:val="Heading2"/>
+        <w:pStyle w:val="2"/>
       </w:pPr>
       <w:r>
         <w:lastRenderedPageBreak/>
         <w:t>Εκτίμηση Κόστους</w:t>
+      </w:r>
+      <w:r>
+        <w:t>: (Άρης)</w:t>
       </w:r>
     </w:p>
     <w:p/>
@@ -3302,14 +4133,12 @@
       <w:r>
         <w:t>.</w:t>
       </w:r>
-      <w:proofErr w:type="spellStart"/>
       <w:r>
         <w:rPr>
           <w:lang w:val="en-GB"/>
         </w:rPr>
         <w:t>payscale</w:t>
       </w:r>
-      <w:proofErr w:type="spellEnd"/>
       <w:r>
         <w:t>.</w:t>
       </w:r>
@@ -4104,70 +4933,133 @@
 </w:document>
 </file>
 
-<file path=word/comments.xml><?xml version="1.0" encoding="utf-8"?>
-<w:comments xmlns:wpc="http://schemas.microsoft.com/office/word/2010/wordprocessingCanvas" xmlns:cx="http://schemas.microsoft.com/office/drawing/2014/chartex" xmlns:cx1="http://schemas.microsoft.com/office/drawing/2015/9/8/chartex" xmlns:cx2="http://schemas.microsoft.com/office/drawing/2015/10/21/chartex" xmlns:cx3="http://schemas.microsoft.com/office/drawing/2016/5/9/chartex" xmlns:cx4="http://schemas.microsoft.com/office/drawing/2016/5/10/chartex" xmlns:cx5="http://schemas.microsoft.com/office/drawing/2016/5/11/chartex" xmlns:cx6="http://schemas.microsoft.com/office/drawing/2016/5/12/chartex" xmlns:cx7="http://schemas.microsoft.com/office/drawing/2016/5/13/chartex" xmlns:cx8="http://schemas.microsoft.com/office/drawing/2016/5/14/chartex" xmlns:mc="http://schemas.openxmlformats.org/markup-compatibility/2006" xmlns:aink="http://schemas.microsoft.com/office/drawing/2016/ink" xmlns:am3d="http://schemas.microsoft.com/office/drawing/2017/model3d" xmlns:o="urn:schemas-microsoft-com:office:office" xmlns:r="http://schemas.openxmlformats.org/officeDocument/2006/relationships" xmlns:m="http://schemas.openxmlformats.org/officeDocument/2006/math" xmlns:v="urn:schemas-microsoft-com:vml" xmlns:wp14="http://schemas.microsoft.com/office/word/2010/wordprocessingDrawing" xmlns:wp="http://schemas.openxmlformats.org/drawingml/2006/wordprocessingDrawing" xmlns:w10="urn:schemas-microsoft-com:office:word" xmlns:w="http://schemas.openxmlformats.org/wordprocessingml/2006/main" xmlns:w14="http://schemas.microsoft.com/office/word/2010/wordml" xmlns:w15="http://schemas.microsoft.com/office/word/2012/wordml" xmlns:w16cex="http://schemas.microsoft.com/office/word/2018/wordml/cex" xmlns:w16cid="http://schemas.microsoft.com/office/word/2016/wordml/cid" xmlns:w16="http://schemas.microsoft.com/office/word/2018/wordml" xmlns:w16sdtdh="http://schemas.microsoft.com/office/word/2020/wordml/sdtdatahash" xmlns:w16se="http://schemas.microsoft.com/office/word/2015/wordml/symex" xmlns:wpg="http://schemas.microsoft.com/office/word/2010/wordprocessingGroup" xmlns:wpi="http://schemas.microsoft.com/office/word/2010/wordprocessingInk" xmlns:wne="http://schemas.microsoft.com/office/word/2006/wordml" xmlns:wps="http://schemas.microsoft.com/office/word/2010/wordprocessingShape" mc:Ignorable="w14 w15 w16se w16cid w16 w16cex w16sdtdh wp14">
-  <w:comment w:id="0" w:author="ΚΑΒΟΥΛΑΣ ΑΛΕΞΑΝΔΡΟΣ" w:date="2022-03-16T18:01:00Z" w:initials="ΚΑ">
-    <w:p>
+<file path=word/numbering.xml><?xml version="1.0" encoding="utf-8"?>
+<w:numbering xmlns:wpc="http://schemas.microsoft.com/office/word/2010/wordprocessingCanvas" xmlns:cx="http://schemas.microsoft.com/office/drawing/2014/chartex" xmlns:cx1="http://schemas.microsoft.com/office/drawing/2015/9/8/chartex" xmlns:cx2="http://schemas.microsoft.com/office/drawing/2015/10/21/chartex" xmlns:cx3="http://schemas.microsoft.com/office/drawing/2016/5/9/chartex" xmlns:cx4="http://schemas.microsoft.com/office/drawing/2016/5/10/chartex" xmlns:cx5="http://schemas.microsoft.com/office/drawing/2016/5/11/chartex" xmlns:cx6="http://schemas.microsoft.com/office/drawing/2016/5/12/chartex" xmlns:cx7="http://schemas.microsoft.com/office/drawing/2016/5/13/chartex" xmlns:cx8="http://schemas.microsoft.com/office/drawing/2016/5/14/chartex" xmlns:mc="http://schemas.openxmlformats.org/markup-compatibility/2006" xmlns:aink="http://schemas.microsoft.com/office/drawing/2016/ink" xmlns:am3d="http://schemas.microsoft.com/office/drawing/2017/model3d" xmlns:o="urn:schemas-microsoft-com:office:office" xmlns:r="http://schemas.openxmlformats.org/officeDocument/2006/relationships" xmlns:m="http://schemas.openxmlformats.org/officeDocument/2006/math" xmlns:v="urn:schemas-microsoft-com:vml" xmlns:wp14="http://schemas.microsoft.com/office/word/2010/wordprocessingDrawing" xmlns:wp="http://schemas.openxmlformats.org/drawingml/2006/wordprocessingDrawing" xmlns:w10="urn:schemas-microsoft-com:office:word" xmlns:w="http://schemas.openxmlformats.org/wordprocessingml/2006/main" xmlns:w14="http://schemas.microsoft.com/office/word/2010/wordml" xmlns:w15="http://schemas.microsoft.com/office/word/2012/wordml" xmlns:w16cex="http://schemas.microsoft.com/office/word/2018/wordml/cex" xmlns:w16cid="http://schemas.microsoft.com/office/word/2016/wordml/cid" xmlns:w16="http://schemas.microsoft.com/office/word/2018/wordml" xmlns:w16sdtdh="http://schemas.microsoft.com/office/word/2020/wordml/sdtdatahash" xmlns:w16se="http://schemas.microsoft.com/office/word/2015/wordml/symex" xmlns:wpg="http://schemas.microsoft.com/office/word/2010/wordprocessingGroup" xmlns:wpi="http://schemas.microsoft.com/office/word/2010/wordprocessingInk" xmlns:wne="http://schemas.microsoft.com/office/word/2006/wordml" xmlns:wps="http://schemas.microsoft.com/office/word/2010/wordprocessingShape" mc:Ignorable="w14 w15 w16se w16cid w16 w16cex w16sdtdh wp14">
+  <w:abstractNum w:abstractNumId="0" w15:restartNumberingAfterBreak="0">
+    <w:nsid w:val="62EE1A6E"/>
+    <w:multiLevelType w:val="hybridMultilevel"/>
+    <w:tmpl w:val="BA10A454"/>
+    <w:lvl w:ilvl="0" w:tplc="27E4D63E">
+      <w:numFmt w:val="bullet"/>
+      <w:lvlText w:val="-"/>
+      <w:lvlJc w:val="left"/>
       <w:pPr>
-        <w:pStyle w:val="CommentText"/>
+        <w:ind w:left="1080" w:hanging="360"/>
       </w:pPr>
-      <w:r>
-        <w:rPr>
-          <w:rStyle w:val="CommentReference"/>
-        </w:rPr>
-        <w:annotationRef/>
-      </w:r>
-      <w:r>
-        <w:t>Πρώτη σελίδα όπως φαίνεται στην εκφώνηση του πρότζεκτ</w:t>
-      </w:r>
-    </w:p>
-  </w:comment>
-  <w:comment w:id="2" w:author="ΚΑΒΟΥΛΑΣ ΑΛΕΞΑΝΔΡΟΣ" w:date="2022-03-16T18:00:00Z" w:initials="ΚΑ">
-    <w:p>
+      <w:rPr>
+        <w:rFonts w:ascii="Calibri" w:eastAsiaTheme="minorHAnsi" w:hAnsi="Calibri" w:cs="Calibri" w:hint="default"/>
+      </w:rPr>
+    </w:lvl>
+    <w:lvl w:ilvl="1" w:tplc="04080003">
+      <w:start w:val="1"/>
+      <w:numFmt w:val="bullet"/>
+      <w:lvlText w:val="o"/>
+      <w:lvlJc w:val="left"/>
       <w:pPr>
-        <w:pStyle w:val="CommentText"/>
+        <w:ind w:left="1800" w:hanging="360"/>
       </w:pPr>
-      <w:r>
-        <w:rPr>
-          <w:rStyle w:val="CommentReference"/>
-        </w:rPr>
-        <w:annotationRef/>
-      </w:r>
-      <w:r>
-        <w:t>Παραδόχες για τις αργίες και σκ</w:t>
-      </w:r>
-    </w:p>
-  </w:comment>
-</w:comments>
-</file>
-
-<file path=word/commentsExtended.xml><?xml version="1.0" encoding="utf-8"?>
-<w15:commentsEx xmlns:wpc="http://schemas.microsoft.com/office/word/2010/wordprocessingCanvas" xmlns:cx="http://schemas.microsoft.com/office/drawing/2014/chartex" xmlns:cx1="http://schemas.microsoft.com/office/drawing/2015/9/8/chartex" xmlns:cx2="http://schemas.microsoft.com/office/drawing/2015/10/21/chartex" xmlns:cx3="http://schemas.microsoft.com/office/drawing/2016/5/9/chartex" xmlns:cx4="http://schemas.microsoft.com/office/drawing/2016/5/10/chartex" xmlns:cx5="http://schemas.microsoft.com/office/drawing/2016/5/11/chartex" xmlns:cx6="http://schemas.microsoft.com/office/drawing/2016/5/12/chartex" xmlns:cx7="http://schemas.microsoft.com/office/drawing/2016/5/13/chartex" xmlns:cx8="http://schemas.microsoft.com/office/drawing/2016/5/14/chartex" xmlns:mc="http://schemas.openxmlformats.org/markup-compatibility/2006" xmlns:aink="http://schemas.microsoft.com/office/drawing/2016/ink" xmlns:am3d="http://schemas.microsoft.com/office/drawing/2017/model3d" xmlns:o="urn:schemas-microsoft-com:office:office" xmlns:r="http://schemas.openxmlformats.org/officeDocument/2006/relationships" xmlns:m="http://schemas.openxmlformats.org/officeDocument/2006/math" xmlns:v="urn:schemas-microsoft-com:vml" xmlns:wp14="http://schemas.microsoft.com/office/word/2010/wordprocessingDrawing" xmlns:wp="http://schemas.openxmlformats.org/drawingml/2006/wordprocessingDrawing" xmlns:w10="urn:schemas-microsoft-com:office:word" xmlns:w="http://schemas.openxmlformats.org/wordprocessingml/2006/main" xmlns:w14="http://schemas.microsoft.com/office/word/2010/wordml" xmlns:w15="http://schemas.microsoft.com/office/word/2012/wordml" xmlns:w16cex="http://schemas.microsoft.com/office/word/2018/wordml/cex" xmlns:w16cid="http://schemas.microsoft.com/office/word/2016/wordml/cid" xmlns:w16="http://schemas.microsoft.com/office/word/2018/wordml" xmlns:w16sdtdh="http://schemas.microsoft.com/office/word/2020/wordml/sdtdatahash" xmlns:w16se="http://schemas.microsoft.com/office/word/2015/wordml/symex" xmlns:wpg="http://schemas.microsoft.com/office/word/2010/wordprocessingGroup" xmlns:wpi="http://schemas.microsoft.com/office/word/2010/wordprocessingInk" xmlns:wne="http://schemas.microsoft.com/office/word/2006/wordml" xmlns:wps="http://schemas.microsoft.com/office/word/2010/wordprocessingShape" mc:Ignorable="w14 w15 w16se w16cid w16 w16cex w16sdtdh wp14">
-  <w15:commentEx w15:paraId="1EA1C9B6" w15:done="0"/>
-  <w15:commentEx w15:paraId="61B7690A" w15:done="0"/>
-</w15:commentsEx>
-</file>
-
-<file path=word/commentsExtensible.xml><?xml version="1.0" encoding="utf-8"?>
-<w16cex:commentsExtensible xmlns:wpc="http://schemas.microsoft.com/office/word/2010/wordprocessingCanvas" xmlns:cx="http://schemas.microsoft.com/office/drawing/2014/chartex" xmlns:cx1="http://schemas.microsoft.com/office/drawing/2015/9/8/chartex" xmlns:cx2="http://schemas.microsoft.com/office/drawing/2015/10/21/chartex" xmlns:cx3="http://schemas.microsoft.com/office/drawing/2016/5/9/chartex" xmlns:cx4="http://schemas.microsoft.com/office/drawing/2016/5/10/chartex" xmlns:cx5="http://schemas.microsoft.com/office/drawing/2016/5/11/chartex" xmlns:cx6="http://schemas.microsoft.com/office/drawing/2016/5/12/chartex" xmlns:cx7="http://schemas.microsoft.com/office/drawing/2016/5/13/chartex" xmlns:cx8="http://schemas.microsoft.com/office/drawing/2016/5/14/chartex" xmlns:mc="http://schemas.openxmlformats.org/markup-compatibility/2006" xmlns:aink="http://schemas.microsoft.com/office/drawing/2016/ink" xmlns:am3d="http://schemas.microsoft.com/office/drawing/2017/model3d" xmlns:o="urn:schemas-microsoft-com:office:office" xmlns:r="http://schemas.openxmlformats.org/officeDocument/2006/relationships" xmlns:m="http://schemas.openxmlformats.org/officeDocument/2006/math" xmlns:v="urn:schemas-microsoft-com:vml" xmlns:wp14="http://schemas.microsoft.com/office/word/2010/wordprocessingDrawing" xmlns:wp="http://schemas.openxmlformats.org/drawingml/2006/wordprocessingDrawing" xmlns:w10="urn:schemas-microsoft-com:office:word" xmlns:w="http://schemas.openxmlformats.org/wordprocessingml/2006/main" xmlns:w14="http://schemas.microsoft.com/office/word/2010/wordml" xmlns:w15="http://schemas.microsoft.com/office/word/2012/wordml" xmlns:w16cex="http://schemas.microsoft.com/office/word/2018/wordml/cex" xmlns:w16cid="http://schemas.microsoft.com/office/word/2016/wordml/cid" xmlns:w16="http://schemas.microsoft.com/office/word/2018/wordml" xmlns:w16sdtdh="http://schemas.microsoft.com/office/word/2020/wordml/sdtdatahash" xmlns:w16se="http://schemas.microsoft.com/office/word/2015/wordml/symex" xmlns:wpg="http://schemas.microsoft.com/office/word/2010/wordprocessingGroup" xmlns:wpi="http://schemas.microsoft.com/office/word/2010/wordprocessingInk" xmlns:wne="http://schemas.microsoft.com/office/word/2006/wordml" xmlns:wps="http://schemas.microsoft.com/office/word/2010/wordprocessingShape" mc:Ignorable="w14 w15 w16se w16cid w16 w16cex w16sdtdh wp14">
-  <w16cex:commentExtensible w16cex:durableId="25DCA462" w16cex:dateUtc="2022-03-16T16:01:00Z"/>
-  <w16cex:commentExtensible w16cex:durableId="25DCA437" w16cex:dateUtc="2022-03-16T16:00:00Z"/>
-</w16cex:commentsExtensible>
-</file>
-
-<file path=word/commentsIds.xml><?xml version="1.0" encoding="utf-8"?>
-<w16cid:commentsIds xmlns:wpc="http://schemas.microsoft.com/office/word/2010/wordprocessingCanvas" xmlns:cx="http://schemas.microsoft.com/office/drawing/2014/chartex" xmlns:cx1="http://schemas.microsoft.com/office/drawing/2015/9/8/chartex" xmlns:cx2="http://schemas.microsoft.com/office/drawing/2015/10/21/chartex" xmlns:cx3="http://schemas.microsoft.com/office/drawing/2016/5/9/chartex" xmlns:cx4="http://schemas.microsoft.com/office/drawing/2016/5/10/chartex" xmlns:cx5="http://schemas.microsoft.com/office/drawing/2016/5/11/chartex" xmlns:cx6="http://schemas.microsoft.com/office/drawing/2016/5/12/chartex" xmlns:cx7="http://schemas.microsoft.com/office/drawing/2016/5/13/chartex" xmlns:cx8="http://schemas.microsoft.com/office/drawing/2016/5/14/chartex" xmlns:mc="http://schemas.openxmlformats.org/markup-compatibility/2006" xmlns:aink="http://schemas.microsoft.com/office/drawing/2016/ink" xmlns:am3d="http://schemas.microsoft.com/office/drawing/2017/model3d" xmlns:o="urn:schemas-microsoft-com:office:office" xmlns:r="http://schemas.openxmlformats.org/officeDocument/2006/relationships" xmlns:m="http://schemas.openxmlformats.org/officeDocument/2006/math" xmlns:v="urn:schemas-microsoft-com:vml" xmlns:wp14="http://schemas.microsoft.com/office/word/2010/wordprocessingDrawing" xmlns:wp="http://schemas.openxmlformats.org/drawingml/2006/wordprocessingDrawing" xmlns:w10="urn:schemas-microsoft-com:office:word" xmlns:w="http://schemas.openxmlformats.org/wordprocessingml/2006/main" xmlns:w14="http://schemas.microsoft.com/office/word/2010/wordml" xmlns:w15="http://schemas.microsoft.com/office/word/2012/wordml" xmlns:w16cex="http://schemas.microsoft.com/office/word/2018/wordml/cex" xmlns:w16cid="http://schemas.microsoft.com/office/word/2016/wordml/cid" xmlns:w16="http://schemas.microsoft.com/office/word/2018/wordml" xmlns:w16sdtdh="http://schemas.microsoft.com/office/word/2020/wordml/sdtdatahash" xmlns:w16se="http://schemas.microsoft.com/office/word/2015/wordml/symex" xmlns:wpg="http://schemas.microsoft.com/office/word/2010/wordprocessingGroup" xmlns:wpi="http://schemas.microsoft.com/office/word/2010/wordprocessingInk" xmlns:wne="http://schemas.microsoft.com/office/word/2006/wordml" xmlns:wps="http://schemas.microsoft.com/office/word/2010/wordprocessingShape" mc:Ignorable="w14 w15 w16se w16cid w16 w16cex w16sdtdh wp14">
-  <w16cid:commentId w16cid:paraId="1EA1C9B6" w16cid:durableId="25DCA462"/>
-  <w16cid:commentId w16cid:paraId="61B7690A" w16cid:durableId="25DCA437"/>
-</w16cid:commentsIds>
-</file>
-
-<file path=word/people.xml><?xml version="1.0" encoding="utf-8"?>
-<w15:people xmlns:wpc="http://schemas.microsoft.com/office/word/2010/wordprocessingCanvas" xmlns:cx="http://schemas.microsoft.com/office/drawing/2014/chartex" xmlns:cx1="http://schemas.microsoft.com/office/drawing/2015/9/8/chartex" xmlns:cx2="http://schemas.microsoft.com/office/drawing/2015/10/21/chartex" xmlns:cx3="http://schemas.microsoft.com/office/drawing/2016/5/9/chartex" xmlns:cx4="http://schemas.microsoft.com/office/drawing/2016/5/10/chartex" xmlns:cx5="http://schemas.microsoft.com/office/drawing/2016/5/11/chartex" xmlns:cx6="http://schemas.microsoft.com/office/drawing/2016/5/12/chartex" xmlns:cx7="http://schemas.microsoft.com/office/drawing/2016/5/13/chartex" xmlns:cx8="http://schemas.microsoft.com/office/drawing/2016/5/14/chartex" xmlns:mc="http://schemas.openxmlformats.org/markup-compatibility/2006" xmlns:aink="http://schemas.microsoft.com/office/drawing/2016/ink" xmlns:am3d="http://schemas.microsoft.com/office/drawing/2017/model3d" xmlns:o="urn:schemas-microsoft-com:office:office" xmlns:r="http://schemas.openxmlformats.org/officeDocument/2006/relationships" xmlns:m="http://schemas.openxmlformats.org/officeDocument/2006/math" xmlns:v="urn:schemas-microsoft-com:vml" xmlns:wp14="http://schemas.microsoft.com/office/word/2010/wordprocessingDrawing" xmlns:wp="http://schemas.openxmlformats.org/drawingml/2006/wordprocessingDrawing" xmlns:w10="urn:schemas-microsoft-com:office:word" xmlns:w="http://schemas.openxmlformats.org/wordprocessingml/2006/main" xmlns:w14="http://schemas.microsoft.com/office/word/2010/wordml" xmlns:w15="http://schemas.microsoft.com/office/word/2012/wordml" xmlns:w16cex="http://schemas.microsoft.com/office/word/2018/wordml/cex" xmlns:w16cid="http://schemas.microsoft.com/office/word/2016/wordml/cid" xmlns:w16="http://schemas.microsoft.com/office/word/2018/wordml" xmlns:w16sdtdh="http://schemas.microsoft.com/office/word/2020/wordml/sdtdatahash" xmlns:w16se="http://schemas.microsoft.com/office/word/2015/wordml/symex" xmlns:wpg="http://schemas.microsoft.com/office/word/2010/wordprocessingGroup" xmlns:wpi="http://schemas.microsoft.com/office/word/2010/wordprocessingInk" xmlns:wne="http://schemas.microsoft.com/office/word/2006/wordml" xmlns:wps="http://schemas.microsoft.com/office/word/2010/wordprocessingShape" mc:Ignorable="w14 w15 w16se w16cid w16 w16cex w16sdtdh wp14">
-  <w15:person w15:author="ΚΑΒΟΥΛΑΣ ΑΛΕΞΑΝΔΡΟΣ">
-    <w15:presenceInfo w15:providerId="None" w15:userId="ΚΑΒΟΥΛΑΣ ΑΛΕΞΑΝΔΡΟΣ"/>
-  </w15:person>
-</w15:people>
+      <w:rPr>
+        <w:rFonts w:ascii="Courier New" w:hAnsi="Courier New" w:cs="Courier New" w:hint="default"/>
+      </w:rPr>
+    </w:lvl>
+    <w:lvl w:ilvl="2" w:tplc="04080005">
+      <w:start w:val="1"/>
+      <w:numFmt w:val="bullet"/>
+      <w:lvlText w:val=""/>
+      <w:lvlJc w:val="left"/>
+      <w:pPr>
+        <w:ind w:left="2520" w:hanging="360"/>
+      </w:pPr>
+      <w:rPr>
+        <w:rFonts w:ascii="Wingdings" w:hAnsi="Wingdings" w:hint="default"/>
+      </w:rPr>
+    </w:lvl>
+    <w:lvl w:ilvl="3" w:tplc="04080001">
+      <w:start w:val="1"/>
+      <w:numFmt w:val="bullet"/>
+      <w:lvlText w:val=""/>
+      <w:lvlJc w:val="left"/>
+      <w:pPr>
+        <w:ind w:left="3240" w:hanging="360"/>
+      </w:pPr>
+      <w:rPr>
+        <w:rFonts w:ascii="Symbol" w:hAnsi="Symbol" w:hint="default"/>
+      </w:rPr>
+    </w:lvl>
+    <w:lvl w:ilvl="4" w:tplc="04080003">
+      <w:start w:val="1"/>
+      <w:numFmt w:val="bullet"/>
+      <w:lvlText w:val="o"/>
+      <w:lvlJc w:val="left"/>
+      <w:pPr>
+        <w:ind w:left="3960" w:hanging="360"/>
+      </w:pPr>
+      <w:rPr>
+        <w:rFonts w:ascii="Courier New" w:hAnsi="Courier New" w:cs="Courier New" w:hint="default"/>
+      </w:rPr>
+    </w:lvl>
+    <w:lvl w:ilvl="5" w:tplc="04080005">
+      <w:start w:val="1"/>
+      <w:numFmt w:val="bullet"/>
+      <w:lvlText w:val=""/>
+      <w:lvlJc w:val="left"/>
+      <w:pPr>
+        <w:ind w:left="4680" w:hanging="360"/>
+      </w:pPr>
+      <w:rPr>
+        <w:rFonts w:ascii="Wingdings" w:hAnsi="Wingdings" w:hint="default"/>
+      </w:rPr>
+    </w:lvl>
+    <w:lvl w:ilvl="6" w:tplc="04080001">
+      <w:start w:val="1"/>
+      <w:numFmt w:val="bullet"/>
+      <w:lvlText w:val=""/>
+      <w:lvlJc w:val="left"/>
+      <w:pPr>
+        <w:ind w:left="5400" w:hanging="360"/>
+      </w:pPr>
+      <w:rPr>
+        <w:rFonts w:ascii="Symbol" w:hAnsi="Symbol" w:hint="default"/>
+      </w:rPr>
+    </w:lvl>
+    <w:lvl w:ilvl="7" w:tplc="04080003">
+      <w:start w:val="1"/>
+      <w:numFmt w:val="bullet"/>
+      <w:lvlText w:val="o"/>
+      <w:lvlJc w:val="left"/>
+      <w:pPr>
+        <w:ind w:left="6120" w:hanging="360"/>
+      </w:pPr>
+      <w:rPr>
+        <w:rFonts w:ascii="Courier New" w:hAnsi="Courier New" w:cs="Courier New" w:hint="default"/>
+      </w:rPr>
+    </w:lvl>
+    <w:lvl w:ilvl="8" w:tplc="04080005">
+      <w:start w:val="1"/>
+      <w:numFmt w:val="bullet"/>
+      <w:lvlText w:val=""/>
+      <w:lvlJc w:val="left"/>
+      <w:pPr>
+        <w:ind w:left="6840" w:hanging="360"/>
+      </w:pPr>
+      <w:rPr>
+        <w:rFonts w:ascii="Wingdings" w:hAnsi="Wingdings" w:hint="default"/>
+      </w:rPr>
+    </w:lvl>
+  </w:abstractNum>
+  <w:num w:numId="1">
+    <w:abstractNumId w:val="0"/>
+    <w:lvlOverride w:ilvl="0"/>
+    <w:lvlOverride w:ilvl="1"/>
+    <w:lvlOverride w:ilvl="2"/>
+    <w:lvlOverride w:ilvl="3"/>
+    <w:lvlOverride w:ilvl="4"/>
+    <w:lvlOverride w:ilvl="5"/>
+    <w:lvlOverride w:ilvl="6"/>
+    <w:lvlOverride w:ilvl="7"/>
+    <w:lvlOverride w:ilvl="8"/>
+  </w:num>
+</w:numbering>
 </file>
 
 <file path=word/styles.xml><?xml version="1.0" encoding="utf-8"?>
@@ -4565,15 +5457,15 @@
     <w:lsdException w:name="Unresolved Mention" w:semiHidden="1" w:unhideWhenUsed="1"/>
     <w:lsdException w:name="Smart Link" w:semiHidden="1" w:unhideWhenUsed="1"/>
   </w:latentStyles>
-  <w:style w:type="paragraph" w:default="1" w:styleId="Normal">
+  <w:style w:type="paragraph" w:default="1" w:styleId="a">
     <w:name w:val="Normal"/>
     <w:qFormat/>
   </w:style>
-  <w:style w:type="paragraph" w:styleId="Heading1">
+  <w:style w:type="paragraph" w:styleId="1">
     <w:name w:val="heading 1"/>
-    <w:basedOn w:val="Normal"/>
-    <w:next w:val="Normal"/>
-    <w:link w:val="Heading1Char"/>
+    <w:basedOn w:val="a"/>
+    <w:next w:val="a"/>
+    <w:link w:val="1Char"/>
     <w:uiPriority w:val="9"/>
     <w:qFormat/>
     <w:rsid w:val="00F95744"/>
@@ -4590,11 +5482,11 @@
       <w:szCs w:val="32"/>
     </w:rPr>
   </w:style>
-  <w:style w:type="paragraph" w:styleId="Heading2">
+  <w:style w:type="paragraph" w:styleId="2">
     <w:name w:val="heading 2"/>
-    <w:basedOn w:val="Normal"/>
-    <w:next w:val="Normal"/>
-    <w:link w:val="Heading2Char"/>
+    <w:basedOn w:val="a"/>
+    <w:next w:val="a"/>
+    <w:link w:val="2Char"/>
     <w:uiPriority w:val="9"/>
     <w:unhideWhenUsed/>
     <w:qFormat/>
@@ -4612,13 +5504,13 @@
       <w:szCs w:val="26"/>
     </w:rPr>
   </w:style>
-  <w:style w:type="character" w:default="1" w:styleId="DefaultParagraphFont">
+  <w:style w:type="character" w:default="1" w:styleId="a0">
     <w:name w:val="Default Paragraph Font"/>
     <w:uiPriority w:val="1"/>
     <w:semiHidden/>
     <w:unhideWhenUsed/>
   </w:style>
-  <w:style w:type="table" w:default="1" w:styleId="TableNormal">
+  <w:style w:type="table" w:default="1" w:styleId="a1">
     <w:name w:val="Normal Table"/>
     <w:uiPriority w:val="99"/>
     <w:semiHidden/>
@@ -4633,16 +5525,16 @@
       </w:tblCellMar>
     </w:tblPr>
   </w:style>
-  <w:style w:type="numbering" w:default="1" w:styleId="NoList">
+  <w:style w:type="numbering" w:default="1" w:styleId="a2">
     <w:name w:val="No List"/>
     <w:uiPriority w:val="99"/>
     <w:semiHidden/>
     <w:unhideWhenUsed/>
   </w:style>
-  <w:style w:type="character" w:customStyle="1" w:styleId="Heading1Char">
-    <w:name w:val="Heading 1 Char"/>
-    <w:basedOn w:val="DefaultParagraphFont"/>
-    <w:link w:val="Heading1"/>
+  <w:style w:type="character" w:customStyle="1" w:styleId="1Char">
+    <w:name w:val="Επικεφαλίδα 1 Char"/>
+    <w:basedOn w:val="a0"/>
+    <w:link w:val="1"/>
     <w:uiPriority w:val="9"/>
     <w:rsid w:val="00F95744"/>
     <w:rPr>
@@ -4652,10 +5544,10 @@
       <w:szCs w:val="32"/>
     </w:rPr>
   </w:style>
-  <w:style w:type="character" w:customStyle="1" w:styleId="Heading2Char">
-    <w:name w:val="Heading 2 Char"/>
-    <w:basedOn w:val="DefaultParagraphFont"/>
-    <w:link w:val="Heading2"/>
+  <w:style w:type="character" w:customStyle="1" w:styleId="2Char">
+    <w:name w:val="Επικεφαλίδα 2 Char"/>
+    <w:basedOn w:val="a0"/>
+    <w:link w:val="2"/>
     <w:uiPriority w:val="9"/>
     <w:rsid w:val="00F95744"/>
     <w:rPr>
@@ -4665,10 +5557,10 @@
       <w:szCs w:val="26"/>
     </w:rPr>
   </w:style>
-  <w:style w:type="paragraph" w:styleId="Caption">
+  <w:style w:type="paragraph" w:styleId="a3">
     <w:name w:val="caption"/>
-    <w:basedOn w:val="Normal"/>
-    <w:next w:val="Normal"/>
+    <w:basedOn w:val="a"/>
+    <w:next w:val="a"/>
     <w:uiPriority w:val="35"/>
     <w:unhideWhenUsed/>
     <w:qFormat/>
@@ -4684,9 +5576,9 @@
       <w:szCs w:val="18"/>
     </w:rPr>
   </w:style>
-  <w:style w:type="character" w:styleId="Hyperlink">
+  <w:style w:type="character" w:styleId="-">
     <w:name w:val="Hyperlink"/>
-    <w:basedOn w:val="DefaultParagraphFont"/>
+    <w:basedOn w:val="a0"/>
     <w:uiPriority w:val="99"/>
     <w:unhideWhenUsed/>
     <w:rsid w:val="00B271F8"/>
@@ -4695,9 +5587,9 @@
       <w:u w:val="single"/>
     </w:rPr>
   </w:style>
-  <w:style w:type="character" w:styleId="UnresolvedMention">
+  <w:style w:type="character" w:styleId="a4">
     <w:name w:val="Unresolved Mention"/>
-    <w:basedOn w:val="DefaultParagraphFont"/>
+    <w:basedOn w:val="a0"/>
     <w:uiPriority w:val="99"/>
     <w:semiHidden/>
     <w:unhideWhenUsed/>
@@ -4707,9 +5599,9 @@
       <w:shd w:val="clear" w:color="auto" w:fill="E1DFDD"/>
     </w:rPr>
   </w:style>
-  <w:style w:type="table" w:styleId="TableGrid">
+  <w:style w:type="table" w:styleId="a5">
     <w:name w:val="Table Grid"/>
-    <w:basedOn w:val="TableNormal"/>
+    <w:basedOn w:val="a1"/>
     <w:uiPriority w:val="39"/>
     <w:rsid w:val="0091181C"/>
     <w:pPr>
@@ -4726,9 +5618,9 @@
       </w:tblBorders>
     </w:tblPr>
   </w:style>
-  <w:style w:type="table" w:styleId="GridTable1Light">
+  <w:style w:type="table" w:styleId="10">
     <w:name w:val="Grid Table 1 Light"/>
-    <w:basedOn w:val="TableNormal"/>
+    <w:basedOn w:val="a1"/>
     <w:uiPriority w:val="46"/>
     <w:rsid w:val="0091181C"/>
     <w:pPr>
@@ -4783,9 +5675,9 @@
       </w:rPr>
     </w:tblStylePr>
   </w:style>
-  <w:style w:type="character" w:styleId="CommentReference">
+  <w:style w:type="character" w:styleId="a6">
     <w:name w:val="annotation reference"/>
-    <w:basedOn w:val="DefaultParagraphFont"/>
+    <w:basedOn w:val="a0"/>
     <w:uiPriority w:val="99"/>
     <w:semiHidden/>
     <w:unhideWhenUsed/>
@@ -4795,10 +5687,10 @@
       <w:szCs w:val="16"/>
     </w:rPr>
   </w:style>
-  <w:style w:type="paragraph" w:styleId="CommentText">
+  <w:style w:type="paragraph" w:styleId="a7">
     <w:name w:val="annotation text"/>
-    <w:basedOn w:val="Normal"/>
-    <w:link w:val="CommentTextChar"/>
+    <w:basedOn w:val="a"/>
+    <w:link w:val="Char"/>
     <w:uiPriority w:val="99"/>
     <w:unhideWhenUsed/>
     <w:rsid w:val="002C5AEB"/>
@@ -4810,10 +5702,10 @@
       <w:szCs w:val="20"/>
     </w:rPr>
   </w:style>
-  <w:style w:type="character" w:customStyle="1" w:styleId="CommentTextChar">
-    <w:name w:val="Comment Text Char"/>
-    <w:basedOn w:val="DefaultParagraphFont"/>
-    <w:link w:val="CommentText"/>
+  <w:style w:type="character" w:customStyle="1" w:styleId="Char">
+    <w:name w:val="Κείμενο σχολίου Char"/>
+    <w:basedOn w:val="a0"/>
+    <w:link w:val="a7"/>
     <w:uiPriority w:val="99"/>
     <w:rsid w:val="002C5AEB"/>
     <w:rPr>
@@ -4821,11 +5713,11 @@
       <w:szCs w:val="20"/>
     </w:rPr>
   </w:style>
-  <w:style w:type="paragraph" w:styleId="CommentSubject">
+  <w:style w:type="paragraph" w:styleId="a8">
     <w:name w:val="annotation subject"/>
-    <w:basedOn w:val="CommentText"/>
-    <w:next w:val="CommentText"/>
-    <w:link w:val="CommentSubjectChar"/>
+    <w:basedOn w:val="a7"/>
+    <w:next w:val="a7"/>
+    <w:link w:val="Char0"/>
     <w:uiPriority w:val="99"/>
     <w:semiHidden/>
     <w:unhideWhenUsed/>
@@ -4835,10 +5727,10 @@
       <w:bCs/>
     </w:rPr>
   </w:style>
-  <w:style w:type="character" w:customStyle="1" w:styleId="CommentSubjectChar">
-    <w:name w:val="Comment Subject Char"/>
-    <w:basedOn w:val="CommentTextChar"/>
-    <w:link w:val="CommentSubject"/>
+  <w:style w:type="character" w:customStyle="1" w:styleId="Char0">
+    <w:name w:val="Θέμα σχολίου Char"/>
+    <w:basedOn w:val="Char"/>
+    <w:link w:val="a8"/>
     <w:uiPriority w:val="99"/>
     <w:semiHidden/>
     <w:rsid w:val="002C5AEB"/>
@@ -4847,6 +5739,95 @@
       <w:bCs/>
       <w:sz w:val="20"/>
       <w:szCs w:val="20"/>
+    </w:rPr>
+  </w:style>
+  <w:style w:type="paragraph" w:styleId="a9">
+    <w:name w:val="Title"/>
+    <w:basedOn w:val="a"/>
+    <w:next w:val="a"/>
+    <w:link w:val="Char1"/>
+    <w:uiPriority w:val="10"/>
+    <w:qFormat/>
+    <w:rsid w:val="0011622D"/>
+    <w:pPr>
+      <w:spacing w:after="0" w:line="240" w:lineRule="auto"/>
+      <w:contextualSpacing/>
+    </w:pPr>
+    <w:rPr>
+      <w:rFonts w:asciiTheme="majorHAnsi" w:eastAsiaTheme="majorEastAsia" w:hAnsiTheme="majorHAnsi" w:cstheme="majorBidi"/>
+      <w:spacing w:val="-10"/>
+      <w:kern w:val="28"/>
+      <w:sz w:val="56"/>
+      <w:szCs w:val="56"/>
+    </w:rPr>
+  </w:style>
+  <w:style w:type="character" w:customStyle="1" w:styleId="Char1">
+    <w:name w:val="Τίτλος Char"/>
+    <w:basedOn w:val="a0"/>
+    <w:link w:val="a9"/>
+    <w:uiPriority w:val="10"/>
+    <w:rsid w:val="0011622D"/>
+    <w:rPr>
+      <w:rFonts w:asciiTheme="majorHAnsi" w:eastAsiaTheme="majorEastAsia" w:hAnsiTheme="majorHAnsi" w:cstheme="majorBidi"/>
+      <w:spacing w:val="-10"/>
+      <w:kern w:val="28"/>
+      <w:sz w:val="56"/>
+      <w:szCs w:val="56"/>
+    </w:rPr>
+  </w:style>
+  <w:style w:type="paragraph" w:styleId="aa">
+    <w:name w:val="Subtitle"/>
+    <w:basedOn w:val="a"/>
+    <w:next w:val="a"/>
+    <w:link w:val="Char2"/>
+    <w:uiPriority w:val="11"/>
+    <w:qFormat/>
+    <w:rsid w:val="0011622D"/>
+    <w:pPr>
+      <w:numPr>
+        <w:ilvl w:val="1"/>
+      </w:numPr>
+    </w:pPr>
+    <w:rPr>
+      <w:rFonts w:eastAsiaTheme="minorEastAsia"/>
+      <w:color w:val="5A5A5A" w:themeColor="text1" w:themeTint="A5"/>
+      <w:spacing w:val="15"/>
+    </w:rPr>
+  </w:style>
+  <w:style w:type="character" w:customStyle="1" w:styleId="Char2">
+    <w:name w:val="Υπότιτλος Char"/>
+    <w:basedOn w:val="a0"/>
+    <w:link w:val="aa"/>
+    <w:uiPriority w:val="11"/>
+    <w:rsid w:val="0011622D"/>
+    <w:rPr>
+      <w:rFonts w:eastAsiaTheme="minorEastAsia"/>
+      <w:color w:val="5A5A5A" w:themeColor="text1" w:themeTint="A5"/>
+      <w:spacing w:val="15"/>
+    </w:rPr>
+  </w:style>
+  <w:style w:type="paragraph" w:styleId="ab">
+    <w:name w:val="List Paragraph"/>
+    <w:basedOn w:val="a"/>
+    <w:uiPriority w:val="34"/>
+    <w:qFormat/>
+    <w:rsid w:val="005123AC"/>
+    <w:pPr>
+      <w:spacing w:line="256" w:lineRule="auto"/>
+      <w:ind w:left="720"/>
+      <w:contextualSpacing/>
+    </w:pPr>
+  </w:style>
+  <w:style w:type="character" w:styleId="ac">
+    <w:name w:val="Subtle Emphasis"/>
+    <w:basedOn w:val="a0"/>
+    <w:uiPriority w:val="19"/>
+    <w:qFormat/>
+    <w:rsid w:val="005123AC"/>
+    <w:rPr>
+      <w:i/>
+      <w:iCs/>
+      <w:color w:val="404040" w:themeColor="text1" w:themeTint="BF"/>
     </w:rPr>
   </w:style>
 </w:styles>

</xml_diff>

<commit_message>
Adds assignment Gantt Chart
</commit_message>
<xml_diff>
--- a/Project Plan.docx
+++ b/Project Plan.docx
@@ -2170,7 +2170,15 @@
         <w:t xml:space="preserve"> και ο Βασίλης Μηλιώνης, μιας και ήταν εκείνοι που είχαν την ιδέα ανάπτυξης μιας τέτοιας εφαρμογής.</w:t>
       </w:r>
       <w:r>
-        <w:t xml:space="preserve"> Παράλληλα ο Αλέξανδρος Καβούλας, μαζί με τον Άρη </w:t>
+        <w:t xml:space="preserve"> Παράλληλα ο Αλέξανδρος </w:t>
+      </w:r>
+      <w:proofErr w:type="spellStart"/>
+      <w:r>
+        <w:t>Καβούλας</w:t>
+      </w:r>
+      <w:proofErr w:type="spellEnd"/>
+      <w:r>
+        <w:t xml:space="preserve">, μαζί με τον Άρη </w:t>
       </w:r>
       <w:proofErr w:type="spellStart"/>
       <w:r>
@@ -5649,11 +5657,9 @@
             <w:pPr>
               <w:jc w:val="center"/>
             </w:pPr>
-            <w:proofErr w:type="spellStart"/>
-            <w:r>
-              <w:t>Άλεξανδρος</w:t>
-            </w:r>
-            <w:proofErr w:type="spellEnd"/>
+            <w:r>
+              <w:t>Αλέξανδρος</w:t>
+            </w:r>
             <w:r>
               <w:t>, Αλέξης, Άρης, Βασίλης, Μανόλης</w:t>
             </w:r>
@@ -5939,11 +5945,9 @@
             <w:pPr>
               <w:jc w:val="center"/>
             </w:pPr>
-            <w:proofErr w:type="spellStart"/>
-            <w:r>
-              <w:t>Άλεξανδρος</w:t>
-            </w:r>
-            <w:proofErr w:type="spellEnd"/>
+            <w:r>
+              <w:t>Αλέξανδρος</w:t>
+            </w:r>
             <w:r>
               <w:t>, Αλέξης, Άρης, Βασίλης, Μανόλης</w:t>
             </w:r>
@@ -6134,11 +6138,9 @@
             <w:pPr>
               <w:jc w:val="center"/>
             </w:pPr>
-            <w:proofErr w:type="spellStart"/>
-            <w:r>
-              <w:t>Άλεξανδρος</w:t>
-            </w:r>
-            <w:proofErr w:type="spellEnd"/>
+            <w:r>
+              <w:t>Αλέξανδρος</w:t>
+            </w:r>
             <w:r>
               <w:t>, Αλέξης, Άρης, Βασίλης, Μανόλης</w:t>
             </w:r>
@@ -6234,11 +6236,9 @@
             <w:pPr>
               <w:jc w:val="center"/>
             </w:pPr>
-            <w:proofErr w:type="spellStart"/>
-            <w:r>
-              <w:t>Άλεξανδρος</w:t>
-            </w:r>
-            <w:proofErr w:type="spellEnd"/>
+            <w:r>
+              <w:t>Αλέξανδρος</w:t>
+            </w:r>
             <w:r>
               <w:t>, Αλέξης, Άρης, Βασίλης, Μανόλης</w:t>
             </w:r>
@@ -6334,11 +6334,9 @@
             <w:pPr>
               <w:jc w:val="center"/>
             </w:pPr>
-            <w:proofErr w:type="spellStart"/>
-            <w:r>
-              <w:t>Άλεξανδρος</w:t>
-            </w:r>
-            <w:proofErr w:type="spellEnd"/>
+            <w:r>
+              <w:t>Αλέξανδρος</w:t>
+            </w:r>
             <w:r>
               <w:t>, Αλέξης, Άρης, Βασίλης, Μανόλης</w:t>
             </w:r>
@@ -6421,14 +6419,27 @@
       <w:r>
         <w:t xml:space="preserve"> </w:t>
       </w:r>
-      <w:fldSimple w:instr=" SEQ Table \* ARABIC ">
-        <w:r>
-          <w:rPr>
-            <w:noProof/>
-          </w:rPr>
-          <w:t>2</w:t>
-        </w:r>
-      </w:fldSimple>
+      <w:r>
+        <w:fldChar w:fldCharType="begin"/>
+      </w:r>
+      <w:r>
+        <w:instrText xml:space="preserve"> SEQ Table \* ARABIC </w:instrText>
+      </w:r>
+      <w:r>
+        <w:fldChar w:fldCharType="separate"/>
+      </w:r>
+      <w:r>
+        <w:rPr>
+          <w:noProof/>
+        </w:rPr>
+        <w:t>2</w:t>
+      </w:r>
+      <w:r>
+        <w:rPr>
+          <w:noProof/>
+        </w:rPr>
+        <w:fldChar w:fldCharType="end"/>
+      </w:r>
       <w:bookmarkEnd w:id="4"/>
       <w:r>
         <w:t xml:space="preserve">: Ανάθεση ανθρώπινου δυναμικού στα τυπικά </w:t>
@@ -7405,14 +7416,27 @@
       <w:r>
         <w:t xml:space="preserve"> </w:t>
       </w:r>
-      <w:fldSimple w:instr=" SEQ Table \* ARABIC ">
-        <w:r>
-          <w:rPr>
-            <w:noProof/>
-          </w:rPr>
-          <w:t>3</w:t>
-        </w:r>
-      </w:fldSimple>
+      <w:r>
+        <w:fldChar w:fldCharType="begin"/>
+      </w:r>
+      <w:r>
+        <w:instrText xml:space="preserve"> SEQ Table \* ARABIC </w:instrText>
+      </w:r>
+      <w:r>
+        <w:fldChar w:fldCharType="separate"/>
+      </w:r>
+      <w:r>
+        <w:rPr>
+          <w:noProof/>
+        </w:rPr>
+        <w:t>3</w:t>
+      </w:r>
+      <w:r>
+        <w:rPr>
+          <w:noProof/>
+        </w:rPr>
+        <w:fldChar w:fldCharType="end"/>
+      </w:r>
       <w:bookmarkEnd w:id="5"/>
       <w:r>
         <w:t xml:space="preserve">: </w:t>
@@ -7436,6 +7460,341 @@
       </w:r>
     </w:p>
     <w:p>
+      <w:r>
+        <w:br w:type="page"/>
+      </w:r>
+    </w:p>
+    <w:p>
+      <w:pPr>
+        <w:sectPr>
+          <w:pgSz w:w="11909" w:h="16834" w:code="9"/>
+          <w:pgMar w:top="1440" w:right="1800" w:bottom="1440" w:left="1800" w:header="706" w:footer="706" w:gutter="0"/>
+          <w:cols w:space="708"/>
+          <w:docGrid w:linePitch="360"/>
+        </w:sectPr>
+      </w:pPr>
+    </w:p>
+    <w:p>
+      <w:pPr>
+        <w:sectPr>
+          <w:pgSz w:w="31680" w:h="16834" w:orient="landscape" w:code="8"/>
+          <w:pgMar w:top="1800" w:right="1440" w:bottom="1800" w:left="1440" w:header="706" w:footer="706" w:gutter="0"/>
+          <w:cols w:space="708"/>
+          <w:docGrid w:linePitch="360"/>
+        </w:sectPr>
+      </w:pPr>
+      <w:r>
+        <w:rPr>
+          <w:noProof/>
+        </w:rPr>
+        <w:lastRenderedPageBreak/>
+        <mc:AlternateContent>
+          <mc:Choice Requires="wps">
+            <w:drawing>
+              <wp:anchor distT="0" distB="0" distL="114300" distR="114300" simplePos="0" relativeHeight="251683840" behindDoc="0" locked="0" layoutInCell="1" allowOverlap="1" wp14:anchorId="5427BCF4" wp14:editId="01BE3DB1">
+                <wp:simplePos x="0" y="0"/>
+                <wp:positionH relativeFrom="column">
+                  <wp:posOffset>542260</wp:posOffset>
+                </wp:positionH>
+                <wp:positionV relativeFrom="paragraph">
+                  <wp:posOffset>1206795</wp:posOffset>
+                </wp:positionV>
+                <wp:extent cx="17235377" cy="6029547"/>
+                <wp:effectExtent l="0" t="0" r="24130" b="28575"/>
+                <wp:wrapNone/>
+                <wp:docPr id="12" name="Πλαίσιο κειμένου 12"/>
+                <wp:cNvGraphicFramePr/>
+                <a:graphic xmlns:a="http://schemas.openxmlformats.org/drawingml/2006/main">
+                  <a:graphicData uri="http://schemas.microsoft.com/office/word/2010/wordprocessingShape">
+                    <wps:wsp>
+                      <wps:cNvSpPr txBox="1"/>
+                      <wps:spPr>
+                        <a:xfrm>
+                          <a:off x="0" y="0"/>
+                          <a:ext cx="17235377" cy="6029547"/>
+                        </a:xfrm>
+                        <a:prstGeom prst="rect">
+                          <a:avLst/>
+                        </a:prstGeom>
+                        <a:noFill/>
+                        <a:ln w="6350">
+                          <a:solidFill>
+                            <a:srgbClr val="00B050"/>
+                          </a:solidFill>
+                        </a:ln>
+                      </wps:spPr>
+                      <wps:txbx>
+                        <w:txbxContent>
+                          <w:p/>
+                        </w:txbxContent>
+                      </wps:txbx>
+                      <wps:bodyPr rot="0" spcFirstLastPara="0" vertOverflow="overflow" horzOverflow="overflow" vert="horz" wrap="square" lIns="91440" tIns="45720" rIns="91440" bIns="45720" numCol="1" spcCol="0" rtlCol="0" fromWordArt="0" anchor="t" anchorCtr="0" forceAA="0" compatLnSpc="1">
+                        <a:prstTxWarp prst="textNoShape">
+                          <a:avLst/>
+                        </a:prstTxWarp>
+                        <a:noAutofit/>
+                      </wps:bodyPr>
+                    </wps:wsp>
+                  </a:graphicData>
+                </a:graphic>
+              </wp:anchor>
+            </w:drawing>
+          </mc:Choice>
+          <mc:Fallback>
+            <w:pict>
+              <v:shape w14:anchorId="5427BCF4" id="Πλαίσιο κειμένου 12" o:spid="_x0000_s1028" type="#_x0000_t202" style="position:absolute;margin-left:42.7pt;margin-top:95pt;width:1357.1pt;height:474.75pt;z-index:251683840;visibility:visible;mso-wrap-style:square;mso-wrap-distance-left:9pt;mso-wrap-distance-top:0;mso-wrap-distance-right:9pt;mso-wrap-distance-bottom:0;mso-position-horizontal:absolute;mso-position-horizontal-relative:text;mso-position-vertical:absolute;mso-position-vertical-relative:text;v-text-anchor:top" o:gfxdata="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" filled="f" strokecolor="#00b050" strokeweight=".5pt">
+                <v:textbox>
+                  <w:txbxContent>
+                    <w:p/>
+                  </w:txbxContent>
+                </v:textbox>
+              </v:shape>
+            </w:pict>
+          </mc:Fallback>
+        </mc:AlternateContent>
+      </w:r>
+      <w:r>
+        <w:rPr>
+          <w:noProof/>
+        </w:rPr>
+        <mc:AlternateContent>
+          <mc:Choice Requires="wps">
+            <w:drawing>
+              <wp:anchor distT="0" distB="0" distL="114300" distR="114300" simplePos="0" relativeHeight="251682816" behindDoc="0" locked="0" layoutInCell="1" allowOverlap="1" wp14:anchorId="55F54F3A" wp14:editId="3A9D1F37">
+                <wp:simplePos x="0" y="0"/>
+                <wp:positionH relativeFrom="column">
+                  <wp:posOffset>714375</wp:posOffset>
+                </wp:positionH>
+                <wp:positionV relativeFrom="paragraph">
+                  <wp:posOffset>6973570</wp:posOffset>
+                </wp:positionV>
+                <wp:extent cx="16859250" cy="635"/>
+                <wp:effectExtent l="0" t="0" r="0" b="0"/>
+                <wp:wrapSquare wrapText="bothSides"/>
+                <wp:docPr id="11" name="Πλαίσιο κειμένου 11"/>
+                <wp:cNvGraphicFramePr/>
+                <a:graphic xmlns:a="http://schemas.openxmlformats.org/drawingml/2006/main">
+                  <a:graphicData uri="http://schemas.microsoft.com/office/word/2010/wordprocessingShape">
+                    <wps:wsp>
+                      <wps:cNvSpPr txBox="1"/>
+                      <wps:spPr>
+                        <a:xfrm>
+                          <a:off x="0" y="0"/>
+                          <a:ext cx="16859250" cy="635"/>
+                        </a:xfrm>
+                        <a:prstGeom prst="rect">
+                          <a:avLst/>
+                        </a:prstGeom>
+                        <a:solidFill>
+                          <a:prstClr val="white"/>
+                        </a:solidFill>
+                        <a:ln>
+                          <a:noFill/>
+                        </a:ln>
+                      </wps:spPr>
+                      <wps:txbx>
+                        <w:txbxContent>
+                          <w:p>
+                            <w:pPr>
+                              <w:pStyle w:val="a3"/>
+                              <w:rPr>
+                                <w:noProof/>
+                              </w:rPr>
+                            </w:pPr>
+                            <w:proofErr w:type="spellStart"/>
+                            <w:r>
+                              <w:t>Figure</w:t>
+                            </w:r>
+                            <w:proofErr w:type="spellEnd"/>
+                            <w:r>
+                              <w:t xml:space="preserve"> </w:t>
+                            </w:r>
+                            <w:r>
+                              <w:fldChar w:fldCharType="begin"/>
+                            </w:r>
+                            <w:r>
+                              <w:instrText xml:space="preserve"> SEQ Figure \* ARABIC </w:instrText>
+                            </w:r>
+                            <w:r>
+                              <w:fldChar w:fldCharType="separate"/>
+                            </w:r>
+                            <w:r>
+                              <w:rPr>
+                                <w:noProof/>
+                              </w:rPr>
+                              <w:t>3</w:t>
+                            </w:r>
+                            <w:r>
+                              <w:fldChar w:fldCharType="end"/>
+                            </w:r>
+                            <w:r>
+                              <w:t xml:space="preserve">: </w:t>
+                            </w:r>
+                            <w:r>
+                              <w:rPr>
+                                <w:lang w:val="en-US"/>
+                              </w:rPr>
+                              <w:t>Gantt</w:t>
+                            </w:r>
+                            <w:r>
+                              <w:t xml:space="preserve"> </w:t>
+                            </w:r>
+                            <w:r>
+                              <w:rPr>
+                                <w:lang w:val="en-US"/>
+                              </w:rPr>
+                              <w:t>Chart</w:t>
+                            </w:r>
+                            <w:r>
+                              <w:t xml:space="preserve"> </w:t>
+                            </w:r>
+                            <w:r>
+                              <w:t>ανάθεσης ανθρώπινου δυναμικού</w:t>
+                            </w:r>
+                          </w:p>
+                        </w:txbxContent>
+                      </wps:txbx>
+                      <wps:bodyPr rot="0" spcFirstLastPara="0" vertOverflow="overflow" horzOverflow="overflow" vert="horz" wrap="square" lIns="0" tIns="0" rIns="0" bIns="0" numCol="1" spcCol="0" rtlCol="0" fromWordArt="0" anchor="t" anchorCtr="0" forceAA="0" compatLnSpc="1">
+                        <a:prstTxWarp prst="textNoShape">
+                          <a:avLst/>
+                        </a:prstTxWarp>
+                        <a:spAutoFit/>
+                      </wps:bodyPr>
+                    </wps:wsp>
+                  </a:graphicData>
+                </a:graphic>
+              </wp:anchor>
+            </w:drawing>
+          </mc:Choice>
+          <mc:Fallback>
+            <w:pict>
+              <v:shape w14:anchorId="55F54F3A" id="Πλαίσιο κειμένου 11" o:spid="_x0000_s1029" type="#_x0000_t202" style="position:absolute;margin-left:56.25pt;margin-top:549.1pt;width:1327.5pt;height:.05pt;z-index:251682816;visibility:visible;mso-wrap-style:square;mso-wrap-distance-left:9pt;mso-wrap-distance-top:0;mso-wrap-distance-right:9pt;mso-wrap-distance-bottom:0;mso-position-horizontal:absolute;mso-position-horizontal-relative:text;mso-position-vertical:absolute;mso-position-vertical-relative:text;v-text-anchor:top" o:gfxdata="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" stroked="f">
+                <v:textbox style="mso-fit-shape-to-text:t" inset="0,0,0,0">
+                  <w:txbxContent>
+                    <w:p>
+                      <w:pPr>
+                        <w:pStyle w:val="a3"/>
+                        <w:rPr>
+                          <w:noProof/>
+                        </w:rPr>
+                      </w:pPr>
+                      <w:proofErr w:type="spellStart"/>
+                      <w:r>
+                        <w:t>Figure</w:t>
+                      </w:r>
+                      <w:proofErr w:type="spellEnd"/>
+                      <w:r>
+                        <w:t xml:space="preserve"> </w:t>
+                      </w:r>
+                      <w:r>
+                        <w:fldChar w:fldCharType="begin"/>
+                      </w:r>
+                      <w:r>
+                        <w:instrText xml:space="preserve"> SEQ Figure \* ARABIC </w:instrText>
+                      </w:r>
+                      <w:r>
+                        <w:fldChar w:fldCharType="separate"/>
+                      </w:r>
+                      <w:r>
+                        <w:rPr>
+                          <w:noProof/>
+                        </w:rPr>
+                        <w:t>3</w:t>
+                      </w:r>
+                      <w:r>
+                        <w:fldChar w:fldCharType="end"/>
+                      </w:r>
+                      <w:r>
+                        <w:t xml:space="preserve">: </w:t>
+                      </w:r>
+                      <w:r>
+                        <w:rPr>
+                          <w:lang w:val="en-US"/>
+                        </w:rPr>
+                        <w:t>Gantt</w:t>
+                      </w:r>
+                      <w:r>
+                        <w:t xml:space="preserve"> </w:t>
+                      </w:r>
+                      <w:r>
+                        <w:rPr>
+                          <w:lang w:val="en-US"/>
+                        </w:rPr>
+                        <w:t>Chart</w:t>
+                      </w:r>
+                      <w:r>
+                        <w:t xml:space="preserve"> </w:t>
+                      </w:r>
+                      <w:r>
+                        <w:t>ανάθεσης ανθρώπινου δυναμικού</w:t>
+                      </w:r>
+                    </w:p>
+                  </w:txbxContent>
+                </v:textbox>
+                <w10:wrap type="square"/>
+              </v:shape>
+            </w:pict>
+          </mc:Fallback>
+        </mc:AlternateContent>
+      </w:r>
+      <w:r>
+        <w:rPr>
+          <w:noProof/>
+        </w:rPr>
+        <w:drawing>
+          <wp:anchor distT="0" distB="0" distL="114300" distR="114300" simplePos="0" relativeHeight="251680768" behindDoc="0" locked="0" layoutInCell="1" allowOverlap="1" wp14:anchorId="2777E136" wp14:editId="40AB95ED">
+            <wp:simplePos x="914400" y="1140031"/>
+            <wp:positionH relativeFrom="margin">
+              <wp:align>center</wp:align>
+            </wp:positionH>
+            <wp:positionV relativeFrom="margin">
+              <wp:align>center</wp:align>
+            </wp:positionV>
+            <wp:extent cx="16859250" cy="5429250"/>
+            <wp:effectExtent l="0" t="0" r="0" b="0"/>
+            <wp:wrapSquare wrapText="bothSides"/>
+            <wp:docPr id="10" name="Εικόνα 10"/>
+            <wp:cNvGraphicFramePr>
+              <a:graphicFrameLocks xmlns:a="http://schemas.openxmlformats.org/drawingml/2006/main" noChangeAspect="1"/>
+            </wp:cNvGraphicFramePr>
+            <a:graphic xmlns:a="http://schemas.openxmlformats.org/drawingml/2006/main">
+              <a:graphicData uri="http://schemas.openxmlformats.org/drawingml/2006/picture">
+                <pic:pic xmlns:pic="http://schemas.openxmlformats.org/drawingml/2006/picture">
+                  <pic:nvPicPr>
+                    <pic:cNvPr id="1" name=""/>
+                    <pic:cNvPicPr/>
+                  </pic:nvPicPr>
+                  <pic:blipFill rotWithShape="1">
+                    <a:blip r:embed="rId10"/>
+                    <a:srcRect t="697"/>
+                    <a:stretch/>
+                  </pic:blipFill>
+                  <pic:spPr bwMode="auto">
+                    <a:xfrm>
+                      <a:off x="0" y="0"/>
+                      <a:ext cx="16859250" cy="5429250"/>
+                    </a:xfrm>
+                    <a:prstGeom prst="rect">
+                      <a:avLst/>
+                    </a:prstGeom>
+                    <a:ln>
+                      <a:noFill/>
+                    </a:ln>
+                    <a:extLst>
+                      <a:ext uri="{53640926-AAD7-44D8-BBD7-CCE9431645EC}">
+                        <a14:shadowObscured xmlns:a14="http://schemas.microsoft.com/office/drawing/2010/main"/>
+                      </a:ext>
+                    </a:extLst>
+                  </pic:spPr>
+                </pic:pic>
+              </a:graphicData>
+            </a:graphic>
+          </wp:anchor>
+        </w:drawing>
+      </w:r>
+      <w:r>
+        <w:t xml:space="preserve"> </w:t>
+      </w:r>
       <w:r>
         <w:br w:type="page"/>
       </w:r>
@@ -7452,7 +7811,6 @@
         <w:t>: (Άρης)</w:t>
       </w:r>
     </w:p>
-    <w:p/>
     <w:p/>
     <w:tbl>
       <w:tblPr>
@@ -8793,7 +9151,7 @@
           </w:tcPr>
           <w:p>
             <w:r>
-              <w:t xml:space="preserve">                  1,100 ευρώ</w:t>
+              <w:t xml:space="preserve">               1,100 ευρώ</w:t>
             </w:r>
           </w:p>
         </w:tc>
@@ -8825,7 +9183,7 @@
           </w:tcPr>
           <w:p>
             <w:r>
-              <w:t xml:space="preserve">                  1,100 ευρώ</w:t>
+              <w:t xml:space="preserve">               1,100 ευρώ</w:t>
             </w:r>
           </w:p>
         </w:tc>
@@ -8857,7 +9215,7 @@
           </w:tcPr>
           <w:p>
             <w:r>
-              <w:t xml:space="preserve">                  1,100 ευρώ</w:t>
+              <w:t xml:space="preserve">               1,100 ευρώ</w:t>
             </w:r>
           </w:p>
         </w:tc>
@@ -8889,7 +9247,7 @@
           </w:tcPr>
           <w:p>
             <w:r>
-              <w:t xml:space="preserve">                  1,100 ευρώ</w:t>
+              <w:t xml:space="preserve">               1,100 ευρώ</w:t>
             </w:r>
           </w:p>
         </w:tc>
@@ -8989,7 +9347,7 @@
       <w:r>
         <w:t xml:space="preserve"> (</w:t>
       </w:r>
-      <w:hyperlink r:id="rId10" w:history="1">
+      <w:hyperlink r:id="rId11" w:history="1">
         <w:r>
           <w:rPr>
             <w:rStyle w:val="-"/>
@@ -9125,26 +9483,29 @@
     </w:p>
     <w:p>
       <w:r>
+        <w:t xml:space="preserve">Για μέσο διαφήμισης διαλέξαμε το </w:t>
+      </w:r>
+      <w:r>
+        <w:rPr>
+          <w:lang w:val="en-GB"/>
+        </w:rPr>
+        <w:t>Facebook</w:t>
+      </w:r>
+      <w:r>
+        <w:t xml:space="preserve"> και το </w:t>
+      </w:r>
+      <w:r>
+        <w:rPr>
+          <w:lang w:val="en-GB"/>
+        </w:rPr>
+        <w:t>Instagram</w:t>
+      </w:r>
+      <w:r>
+        <w:t xml:space="preserve"> διότι αυτά είναι τα πιο δημοφιλή μέσα ενημέρωσης. Το κόστος διαφήμισης σε αυτά τα μέσα θα είναι υψηλό. Το </w:t>
+      </w:r>
+      <w:r>
         <w:lastRenderedPageBreak/>
-        <w:t xml:space="preserve">Για μέσο διαφήμισης διαλέξαμε το </w:t>
-      </w:r>
-      <w:r>
-        <w:rPr>
-          <w:lang w:val="en-GB"/>
-        </w:rPr>
-        <w:t>Facebook</w:t>
-      </w:r>
-      <w:r>
-        <w:t xml:space="preserve"> και το </w:t>
-      </w:r>
-      <w:r>
-        <w:rPr>
-          <w:lang w:val="en-GB"/>
-        </w:rPr>
-        <w:t>Instagram</w:t>
-      </w:r>
-      <w:r>
-        <w:t xml:space="preserve"> διότι αυτά είναι τα πιο δημοφιλή μέσα ενημέρωσης. Το κόστος διαφήμισης σε αυτά τα μέσα θα είναι υψηλό. Το ποσό κυμαίνεται γύρω στα 1000 ευρώ την βδομάδα. Υπολογίζοντας ότι θα διαφημίζουμε την εφαρμογή μας καθ’ όλη την διάρκεια του σχεδιασμού της το κόστος της διαφήμισης θα είναι: </w:t>
+        <w:t xml:space="preserve">ποσό κυμαίνεται γύρω στα 1000 ευρώ την βδομάδα. Υπολογίζοντας ότι θα διαφημίζουμε την εφαρμογή μας καθ’ όλη την διάρκεια του σχεδιασμού της το κόστος της διαφήμισης θα είναι: </w:t>
       </w:r>
       <w:r>
         <w:rPr>
@@ -9300,7 +9661,7 @@
       <w:r>
         <w:t>(</w:t>
       </w:r>
-      <w:hyperlink r:id="rId11" w:history="1">
+      <w:hyperlink r:id="rId12" w:history="1">
         <w:r>
           <w:rPr>
             <w:rStyle w:val="-"/>
@@ -9340,7 +9701,7 @@
       <w:r>
         <w:t>(</w:t>
       </w:r>
-      <w:hyperlink r:id="rId12" w:history="1">
+      <w:hyperlink r:id="rId13" w:history="1">
         <w:r>
           <w:rPr>
             <w:rStyle w:val="-"/>
@@ -9367,7 +9728,7 @@
       <w:r>
         <w:t>(</w:t>
       </w:r>
-      <w:hyperlink r:id="rId13" w:history="1">
+      <w:hyperlink r:id="rId14" w:history="1">
         <w:r>
           <w:rPr>
             <w:rStyle w:val="-"/>
@@ -9395,7 +9756,7 @@
       <w:r>
         <w:t>(</w:t>
       </w:r>
-      <w:hyperlink r:id="rId14" w:history="1">
+      <w:hyperlink r:id="rId15" w:history="1">
         <w:r>
           <w:rPr>
             <w:rStyle w:val="-"/>

</xml_diff>

<commit_message>
changing the version title
</commit_message>
<xml_diff>
--- a/Project Plan.docx
+++ b/Project Plan.docx
@@ -25,7 +25,13 @@
         <w:rPr>
           <w:lang w:val="en-US"/>
         </w:rPr>
-        <w:t>v0.1</w:t>
+        <w:t>v0.</w:t>
+      </w:r>
+      <w:r>
+        <w:rPr>
+          <w:lang w:val="en-US"/>
+        </w:rPr>
+        <w:t>2</w:t>
       </w:r>
     </w:p>
     <w:p>
@@ -37,7 +43,6 @@
           <w:lang w:val="en-US"/>
         </w:rPr>
       </w:pPr>
-      <w:proofErr w:type="spellStart"/>
       <w:r>
         <w:rPr>
           <w:sz w:val="24"/>
@@ -46,7 +51,6 @@
         </w:rPr>
         <w:t>GymBuddy</w:t>
       </w:r>
-      <w:proofErr w:type="spellEnd"/>
     </w:p>
     <w:p>
       <w:pPr>
@@ -426,19 +430,11 @@
           <w:rStyle w:val="ac"/>
         </w:rPr>
       </w:pPr>
-      <w:proofErr w:type="spellStart"/>
       <w:r>
         <w:rPr>
           <w:rStyle w:val="ac"/>
         </w:rPr>
-        <w:t>Editors</w:t>
-      </w:r>
-      <w:proofErr w:type="spellEnd"/>
-      <w:r>
-        <w:rPr>
-          <w:rStyle w:val="ac"/>
-        </w:rPr>
-        <w:t>: Βασίλειος Μηλιώνης, Αριστείδης Μπολιάς</w:t>
+        <w:t>Editors: Βασίλειος Μηλιώνης, Αριστείδης Μπολιάς</w:t>
       </w:r>
     </w:p>
     <w:p>
@@ -447,42 +443,12 @@
           <w:rStyle w:val="ac"/>
         </w:rPr>
       </w:pPr>
-      <w:proofErr w:type="spellStart"/>
       <w:r>
         <w:rPr>
           <w:rStyle w:val="ac"/>
         </w:rPr>
-        <w:t>Peer</w:t>
-      </w:r>
-      <w:proofErr w:type="spellEnd"/>
-      <w:r>
-        <w:rPr>
-          <w:rStyle w:val="ac"/>
-        </w:rPr>
-        <w:t xml:space="preserve"> </w:t>
-      </w:r>
-      <w:proofErr w:type="spellStart"/>
-      <w:r>
-        <w:rPr>
-          <w:rStyle w:val="ac"/>
-        </w:rPr>
-        <w:t>Reviewer</w:t>
-      </w:r>
-      <w:proofErr w:type="spellEnd"/>
-      <w:r>
-        <w:rPr>
-          <w:rStyle w:val="ac"/>
-        </w:rPr>
-        <w:t xml:space="preserve">: Αλέξανδρος </w:t>
-      </w:r>
-      <w:proofErr w:type="spellStart"/>
-      <w:r>
-        <w:rPr>
-          <w:rStyle w:val="ac"/>
-        </w:rPr>
-        <w:t>Καβούλ</w:t>
-      </w:r>
-      <w:proofErr w:type="spellEnd"/>
+        <w:t>Peer Reviewer: Αλέξανδρος Καβούλ</w:t>
+      </w:r>
       <w:r>
         <w:rPr>
           <w:rStyle w:val="ac"/>
@@ -762,7 +728,6 @@
         </w:rPr>
         <w:t xml:space="preserve">μας αναπτύσσεται στο </w:t>
       </w:r>
-      <w:proofErr w:type="spellStart"/>
       <w:r>
         <w:rPr>
           <w:i/>
@@ -781,7 +746,6 @@
         </w:rPr>
         <w:t>ithub</w:t>
       </w:r>
-      <w:proofErr w:type="spellEnd"/>
       <w:r>
         <w:rPr>
           <w:i/>
@@ -1024,9 +988,6 @@
     </w:p>
     <w:p>
       <w:r>
-        <w:rPr>
-          <w:lang w:val="en-US"/>
-        </w:rPr>
         <w:tab/>
       </w:r>
       <w:r>
@@ -1106,9 +1067,6 @@
     <w:p>
       <w:pPr>
         <w:pStyle w:val="2"/>
-        <w:rPr>
-          <w:lang w:val="en-US"/>
-        </w:rPr>
       </w:pPr>
       <w:r>
         <w:rPr>
@@ -1118,9 +1076,6 @@
         <w:t>Gantt</w:t>
       </w:r>
       <w:r>
-        <w:rPr>
-          <w:lang w:val="en-US"/>
-        </w:rPr>
         <w:t xml:space="preserve"> </w:t>
       </w:r>
       <w:r>
@@ -1130,51 +1085,30 @@
         <w:t>Chart</w:t>
       </w:r>
       <w:r>
-        <w:rPr>
-          <w:lang w:val="en-US"/>
-        </w:rPr>
         <w:t>: (</w:t>
       </w:r>
       <w:r>
-        <w:rPr>
-          <w:lang w:val="en-US"/>
-        </w:rPr>
         <w:t>50</w:t>
       </w:r>
       <w:r>
-        <w:rPr>
-          <w:lang w:val="en-US"/>
-        </w:rPr>
         <w:t xml:space="preserve">% </w:t>
       </w:r>
       <w:r>
         <w:t>Βασίλης</w:t>
       </w:r>
       <w:r>
-        <w:rPr>
-          <w:lang w:val="en-US"/>
-        </w:rPr>
         <w:t xml:space="preserve"> / </w:t>
       </w:r>
       <w:r>
-        <w:rPr>
-          <w:lang w:val="en-US"/>
-        </w:rPr>
         <w:t>50</w:t>
       </w:r>
       <w:r>
-        <w:rPr>
-          <w:lang w:val="en-US"/>
-        </w:rPr>
         <w:t xml:space="preserve">% </w:t>
       </w:r>
       <w:r>
         <w:t>Άρης</w:t>
       </w:r>
       <w:r>
-        <w:rPr>
-          <w:lang w:val="en-US"/>
-        </w:rPr>
         <w:t>)</w:t>
       </w:r>
     </w:p>
@@ -1404,7 +1338,7 @@
                 <v:stroke joinstyle="miter"/>
                 <v:path gradientshapeok="t" o:connecttype="rect"/>
               </v:shapetype>
-              <v:shape id="Πλαίσιο κειμένου 1" o:spid="_x0000_s1026" type="#_x0000_t202" style="position:absolute;left:0;text-align:left;margin-left:-26.5pt;margin-top:346.7pt;width:203.05pt;height:16.3pt;z-index:-251644928;visibility:visible;mso-wrap-style:square;mso-width-percent:0;mso-height-percent:0;mso-wrap-distance-left:9pt;mso-wrap-distance-top:0;mso-wrap-distance-right:9pt;mso-wrap-distance-bottom:0;mso-position-horizontal:absolute;mso-position-horizontal-relative:text;mso-position-vertical:absolute;mso-position-vertical-relative:text;mso-width-percent:0;mso-height-percent:0;mso-width-relative:margin;mso-height-relative:margin;v-text-anchor:top" o:gfxdata="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" stroked="f">
+              <v:shape id="Πλαίσιο κειμένου 1" o:spid="_x0000_s1026" type="#_x0000_t202" style="position:absolute;left:0;text-align:left;margin-left:-26.5pt;margin-top:346.7pt;width:203.05pt;height:16.3pt;z-index:-251644928;visibility:visible;mso-wrap-style:square;mso-width-percent:0;mso-height-percent:0;mso-wrap-distance-left:9pt;mso-wrap-distance-top:0;mso-wrap-distance-right:9pt;mso-wrap-distance-bottom:0;mso-position-horizontal:absolute;mso-position-horizontal-relative:text;mso-position-vertical:absolute;mso-position-vertical-relative:text;mso-width-percent:0;mso-height-percent:0;mso-width-relative:margin;mso-height-relative:margin;v-text-anchor:top" o:gfxdata="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" stroked="f">
                 <v:textbox inset="0,0,0,0">
                   <w:txbxContent>
                     <w:p>
@@ -1485,9 +1419,8 @@
           <w:sz w:val="22"/>
           <w:szCs w:val="22"/>
         </w:rPr>
-        <w:t xml:space="preserve">Στο παρακάτω </w:t>
-      </w:r>
-      <w:proofErr w:type="spellStart"/>
+        <w:t>Στο παρακάτω Gantt διάγραμμα  (</w:t>
+      </w:r>
       <w:r>
         <w:rPr>
           <w:rFonts w:asciiTheme="minorHAnsi" w:eastAsiaTheme="minorHAnsi" w:hAnsiTheme="minorHAnsi" w:cstheme="minorBidi"/>
@@ -1495,9 +1428,8 @@
           <w:sz w:val="22"/>
           <w:szCs w:val="22"/>
         </w:rPr>
-        <w:t>Gantt</w:t>
-      </w:r>
-      <w:proofErr w:type="spellEnd"/>
+        <w:fldChar w:fldCharType="begin"/>
+      </w:r>
       <w:r>
         <w:rPr>
           <w:rFonts w:asciiTheme="minorHAnsi" w:eastAsiaTheme="minorHAnsi" w:hAnsiTheme="minorHAnsi" w:cstheme="minorBidi"/>
@@ -1505,9 +1437,8 @@
           <w:sz w:val="22"/>
           <w:szCs w:val="22"/>
         </w:rPr>
-        <w:t xml:space="preserve"> διάγραμμα  (</w:t>
-      </w:r>
-      <w:proofErr w:type="spellStart"/>
+        <w:instrText xml:space="preserve"> REF _Ref98159018 \h </w:instrText>
+      </w:r>
       <w:r>
         <w:rPr>
           <w:rFonts w:asciiTheme="minorHAnsi" w:eastAsiaTheme="minorHAnsi" w:hAnsiTheme="minorHAnsi" w:cstheme="minorBidi"/>
@@ -1515,7 +1446,7 @@
           <w:sz w:val="22"/>
           <w:szCs w:val="22"/>
         </w:rPr>
-        <w:fldChar w:fldCharType="begin"/>
+        <w:instrText xml:space="preserve"> \* MERGEFORMAT </w:instrText>
       </w:r>
       <w:r>
         <w:rPr>
@@ -1524,7 +1455,6 @@
           <w:sz w:val="22"/>
           <w:szCs w:val="22"/>
         </w:rPr>
-        <w:instrText xml:space="preserve"> REF _Ref98159018 \h </w:instrText>
       </w:r>
       <w:r>
         <w:rPr>
@@ -1533,7 +1463,7 @@
           <w:sz w:val="22"/>
           <w:szCs w:val="22"/>
         </w:rPr>
-        <w:instrText xml:space="preserve"> \* MERGEFORMAT </w:instrText>
+        <w:fldChar w:fldCharType="separate"/>
       </w:r>
       <w:r>
         <w:rPr>
@@ -1542,6 +1472,7 @@
           <w:sz w:val="22"/>
           <w:szCs w:val="22"/>
         </w:rPr>
+        <w:t>Figure 1</w:t>
       </w:r>
       <w:r>
         <w:rPr>
@@ -1550,7 +1481,7 @@
           <w:sz w:val="22"/>
           <w:szCs w:val="22"/>
         </w:rPr>
-        <w:fldChar w:fldCharType="separate"/>
+        <w:fldChar w:fldCharType="end"/>
       </w:r>
       <w:r>
         <w:rPr>
@@ -1559,9 +1490,8 @@
           <w:sz w:val="22"/>
           <w:szCs w:val="22"/>
         </w:rPr>
-        <w:t>Figure</w:t>
-      </w:r>
-      <w:proofErr w:type="spellEnd"/>
+        <w:t>) φαίν</w:t>
+      </w:r>
       <w:r>
         <w:rPr>
           <w:rFonts w:asciiTheme="minorHAnsi" w:eastAsiaTheme="minorHAnsi" w:hAnsiTheme="minorHAnsi" w:cstheme="minorBidi"/>
@@ -1569,7 +1499,7 @@
           <w:sz w:val="22"/>
           <w:szCs w:val="22"/>
         </w:rPr>
-        <w:t xml:space="preserve"> 1</w:t>
+        <w:t>εται ο χρονοπρογραμματισμός του project μας, καθώς και ο διαμερισμός του έργου μας σε επιμέρους task και milestone. Πρέπει να σημειώσουμε ότι ο χρονοπρογραμματισμός έγινε, χωρίς να υπολογίζουμε Σαββατοκύριακα και αργίες, αλλά με το σκεπτικό ότι χρειαζόμαστε x μέρες για το συγκεκριμένο task. Την ίδια υπόθεση κάνουμε και στο Pert Chart (</w:t>
       </w:r>
       <w:r>
         <w:rPr>
@@ -1578,7 +1508,7 @@
           <w:sz w:val="22"/>
           <w:szCs w:val="22"/>
         </w:rPr>
-        <w:fldChar w:fldCharType="end"/>
+        <w:fldChar w:fldCharType="begin"/>
       </w:r>
       <w:r>
         <w:rPr>
@@ -1587,7 +1517,7 @@
           <w:sz w:val="22"/>
           <w:szCs w:val="22"/>
         </w:rPr>
-        <w:t>) φαίν</w:t>
+        <w:instrText xml:space="preserve"> REF _Ref98438557 \h </w:instrText>
       </w:r>
       <w:r>
         <w:rPr>
@@ -1596,9 +1526,8 @@
           <w:sz w:val="22"/>
           <w:szCs w:val="22"/>
         </w:rPr>
-        <w:t xml:space="preserve">εται ο χρονοπρογραμματισμός του </w:t>
-      </w:r>
-      <w:proofErr w:type="spellStart"/>
+        <w:instrText xml:space="preserve"> \* MERGEFORMAT </w:instrText>
+      </w:r>
       <w:r>
         <w:rPr>
           <w:rFonts w:asciiTheme="minorHAnsi" w:eastAsiaTheme="minorHAnsi" w:hAnsiTheme="minorHAnsi" w:cstheme="minorBidi"/>
@@ -1606,9 +1535,7 @@
           <w:sz w:val="22"/>
           <w:szCs w:val="22"/>
         </w:rPr>
-        <w:t>project</w:t>
-      </w:r>
-      <w:proofErr w:type="spellEnd"/>
+      </w:r>
       <w:r>
         <w:rPr>
           <w:rFonts w:asciiTheme="minorHAnsi" w:eastAsiaTheme="minorHAnsi" w:hAnsiTheme="minorHAnsi" w:cstheme="minorBidi"/>
@@ -1616,9 +1543,8 @@
           <w:sz w:val="22"/>
           <w:szCs w:val="22"/>
         </w:rPr>
-        <w:t xml:space="preserve"> μας, καθώς και ο διαμερισμός του έργου μας σε επιμέρους </w:t>
-      </w:r>
-      <w:proofErr w:type="spellStart"/>
+        <w:fldChar w:fldCharType="separate"/>
+      </w:r>
       <w:r>
         <w:rPr>
           <w:rFonts w:asciiTheme="minorHAnsi" w:eastAsiaTheme="minorHAnsi" w:hAnsiTheme="minorHAnsi" w:cstheme="minorBidi"/>
@@ -1626,9 +1552,8 @@
           <w:sz w:val="22"/>
           <w:szCs w:val="22"/>
         </w:rPr>
-        <w:t>task</w:t>
-      </w:r>
-      <w:proofErr w:type="spellEnd"/>
+        <w:t>Figure 2</w:t>
+      </w:r>
       <w:r>
         <w:rPr>
           <w:rFonts w:asciiTheme="minorHAnsi" w:eastAsiaTheme="minorHAnsi" w:hAnsiTheme="minorHAnsi" w:cstheme="minorBidi"/>
@@ -1636,9 +1561,8 @@
           <w:sz w:val="22"/>
           <w:szCs w:val="22"/>
         </w:rPr>
-        <w:t xml:space="preserve"> και </w:t>
-      </w:r>
-      <w:proofErr w:type="spellStart"/>
+        <w:fldChar w:fldCharType="end"/>
+      </w:r>
       <w:r>
         <w:rPr>
           <w:rFonts w:asciiTheme="minorHAnsi" w:eastAsiaTheme="minorHAnsi" w:hAnsiTheme="minorHAnsi" w:cstheme="minorBidi"/>
@@ -1646,179 +1570,7 @@
           <w:sz w:val="22"/>
           <w:szCs w:val="22"/>
         </w:rPr>
-        <w:t>milestone</w:t>
-      </w:r>
-      <w:proofErr w:type="spellEnd"/>
-      <w:r>
-        <w:rPr>
-          <w:rFonts w:asciiTheme="minorHAnsi" w:eastAsiaTheme="minorHAnsi" w:hAnsiTheme="minorHAnsi" w:cstheme="minorBidi"/>
-          <w:color w:val="auto"/>
-          <w:sz w:val="22"/>
-          <w:szCs w:val="22"/>
-        </w:rPr>
-        <w:t xml:space="preserve">. Πρέπει να σημειώσουμε ότι ο χρονοπρογραμματισμός έγινε, χωρίς να υπολογίζουμε Σαββατοκύριακα και αργίες, αλλά με το σκεπτικό ότι χρειαζόμαστε x μέρες για το συγκεκριμένο </w:t>
-      </w:r>
-      <w:proofErr w:type="spellStart"/>
-      <w:r>
-        <w:rPr>
-          <w:rFonts w:asciiTheme="minorHAnsi" w:eastAsiaTheme="minorHAnsi" w:hAnsiTheme="minorHAnsi" w:cstheme="minorBidi"/>
-          <w:color w:val="auto"/>
-          <w:sz w:val="22"/>
-          <w:szCs w:val="22"/>
-        </w:rPr>
-        <w:t>task</w:t>
-      </w:r>
-      <w:proofErr w:type="spellEnd"/>
-      <w:r>
-        <w:rPr>
-          <w:rFonts w:asciiTheme="minorHAnsi" w:eastAsiaTheme="minorHAnsi" w:hAnsiTheme="minorHAnsi" w:cstheme="minorBidi"/>
-          <w:color w:val="auto"/>
-          <w:sz w:val="22"/>
-          <w:szCs w:val="22"/>
-        </w:rPr>
-        <w:t xml:space="preserve">. Την ίδια υπόθεση κάνουμε και στο </w:t>
-      </w:r>
-      <w:proofErr w:type="spellStart"/>
-      <w:r>
-        <w:rPr>
-          <w:rFonts w:asciiTheme="minorHAnsi" w:eastAsiaTheme="minorHAnsi" w:hAnsiTheme="minorHAnsi" w:cstheme="minorBidi"/>
-          <w:color w:val="auto"/>
-          <w:sz w:val="22"/>
-          <w:szCs w:val="22"/>
-        </w:rPr>
-        <w:t>Pert</w:t>
-      </w:r>
-      <w:proofErr w:type="spellEnd"/>
-      <w:r>
-        <w:rPr>
-          <w:rFonts w:asciiTheme="minorHAnsi" w:eastAsiaTheme="minorHAnsi" w:hAnsiTheme="minorHAnsi" w:cstheme="minorBidi"/>
-          <w:color w:val="auto"/>
-          <w:sz w:val="22"/>
-          <w:szCs w:val="22"/>
-        </w:rPr>
-        <w:t xml:space="preserve"> </w:t>
-      </w:r>
-      <w:proofErr w:type="spellStart"/>
-      <w:r>
-        <w:rPr>
-          <w:rFonts w:asciiTheme="minorHAnsi" w:eastAsiaTheme="minorHAnsi" w:hAnsiTheme="minorHAnsi" w:cstheme="minorBidi"/>
-          <w:color w:val="auto"/>
-          <w:sz w:val="22"/>
-          <w:szCs w:val="22"/>
-        </w:rPr>
-        <w:t>Chart</w:t>
-      </w:r>
-      <w:proofErr w:type="spellEnd"/>
-      <w:r>
-        <w:rPr>
-          <w:rFonts w:asciiTheme="minorHAnsi" w:eastAsiaTheme="minorHAnsi" w:hAnsiTheme="minorHAnsi" w:cstheme="minorBidi"/>
-          <w:color w:val="auto"/>
-          <w:sz w:val="22"/>
-          <w:szCs w:val="22"/>
-        </w:rPr>
-        <w:t xml:space="preserve"> (</w:t>
-      </w:r>
-      <w:proofErr w:type="spellStart"/>
-      <w:r>
-        <w:rPr>
-          <w:rFonts w:asciiTheme="minorHAnsi" w:eastAsiaTheme="minorHAnsi" w:hAnsiTheme="minorHAnsi" w:cstheme="minorBidi"/>
-          <w:color w:val="auto"/>
-          <w:sz w:val="22"/>
-          <w:szCs w:val="22"/>
-        </w:rPr>
-        <w:fldChar w:fldCharType="begin"/>
-      </w:r>
-      <w:r>
-        <w:rPr>
-          <w:rFonts w:asciiTheme="minorHAnsi" w:eastAsiaTheme="minorHAnsi" w:hAnsiTheme="minorHAnsi" w:cstheme="minorBidi"/>
-          <w:color w:val="auto"/>
-          <w:sz w:val="22"/>
-          <w:szCs w:val="22"/>
-        </w:rPr>
-        <w:instrText xml:space="preserve"> REF _Ref98438557 \h </w:instrText>
-      </w:r>
-      <w:r>
-        <w:rPr>
-          <w:rFonts w:asciiTheme="minorHAnsi" w:eastAsiaTheme="minorHAnsi" w:hAnsiTheme="minorHAnsi" w:cstheme="minorBidi"/>
-          <w:color w:val="auto"/>
-          <w:sz w:val="22"/>
-          <w:szCs w:val="22"/>
-        </w:rPr>
-        <w:instrText xml:space="preserve"> \* MERGEFORMAT </w:instrText>
-      </w:r>
-      <w:r>
-        <w:rPr>
-          <w:rFonts w:asciiTheme="minorHAnsi" w:eastAsiaTheme="minorHAnsi" w:hAnsiTheme="minorHAnsi" w:cstheme="minorBidi"/>
-          <w:color w:val="auto"/>
-          <w:sz w:val="22"/>
-          <w:szCs w:val="22"/>
-        </w:rPr>
-      </w:r>
-      <w:r>
-        <w:rPr>
-          <w:rFonts w:asciiTheme="minorHAnsi" w:eastAsiaTheme="minorHAnsi" w:hAnsiTheme="minorHAnsi" w:cstheme="minorBidi"/>
-          <w:color w:val="auto"/>
-          <w:sz w:val="22"/>
-          <w:szCs w:val="22"/>
-        </w:rPr>
-        <w:fldChar w:fldCharType="separate"/>
-      </w:r>
-      <w:r>
-        <w:rPr>
-          <w:rFonts w:asciiTheme="minorHAnsi" w:eastAsiaTheme="minorHAnsi" w:hAnsiTheme="minorHAnsi" w:cstheme="minorBidi"/>
-          <w:color w:val="auto"/>
-          <w:sz w:val="22"/>
-          <w:szCs w:val="22"/>
-        </w:rPr>
-        <w:t>Figure</w:t>
-      </w:r>
-      <w:proofErr w:type="spellEnd"/>
-      <w:r>
-        <w:rPr>
-          <w:rFonts w:asciiTheme="minorHAnsi" w:eastAsiaTheme="minorHAnsi" w:hAnsiTheme="minorHAnsi" w:cstheme="minorBidi"/>
-          <w:color w:val="auto"/>
-          <w:sz w:val="22"/>
-          <w:szCs w:val="22"/>
-        </w:rPr>
-        <w:t xml:space="preserve"> 2</w:t>
-      </w:r>
-      <w:r>
-        <w:rPr>
-          <w:rFonts w:asciiTheme="minorHAnsi" w:eastAsiaTheme="minorHAnsi" w:hAnsiTheme="minorHAnsi" w:cstheme="minorBidi"/>
-          <w:color w:val="auto"/>
-          <w:sz w:val="22"/>
-          <w:szCs w:val="22"/>
-        </w:rPr>
-        <w:fldChar w:fldCharType="end"/>
-      </w:r>
-      <w:r>
-        <w:rPr>
-          <w:rFonts w:asciiTheme="minorHAnsi" w:eastAsiaTheme="minorHAnsi" w:hAnsiTheme="minorHAnsi" w:cstheme="minorBidi"/>
-          <w:color w:val="auto"/>
-          <w:sz w:val="22"/>
-          <w:szCs w:val="22"/>
-        </w:rPr>
-        <w:t xml:space="preserve">), οπότε έχουμε και τις ίδιες ημερομηνίες έναρξης / λήξης κάθε </w:t>
-      </w:r>
-      <w:proofErr w:type="spellStart"/>
-      <w:r>
-        <w:rPr>
-          <w:rFonts w:asciiTheme="minorHAnsi" w:eastAsiaTheme="minorHAnsi" w:hAnsiTheme="minorHAnsi" w:cstheme="minorBidi"/>
-          <w:color w:val="auto"/>
-          <w:sz w:val="22"/>
-          <w:szCs w:val="22"/>
-        </w:rPr>
-        <w:t>task</w:t>
-      </w:r>
-      <w:proofErr w:type="spellEnd"/>
-      <w:r>
-        <w:rPr>
-          <w:rFonts w:asciiTheme="minorHAnsi" w:eastAsiaTheme="minorHAnsi" w:hAnsiTheme="minorHAnsi" w:cstheme="minorBidi"/>
-          <w:color w:val="auto"/>
-          <w:sz w:val="22"/>
-          <w:szCs w:val="22"/>
-        </w:rPr>
-        <w:t xml:space="preserve">  (ανάμεσα στα δύο γραφήματα).</w:t>
+        <w:t>), οπότε έχουμε και τις ίδιες ημερομηνίες έναρξης / λήξης κάθε task  (ανάμεσα στα δύο γραφήματα).</w:t>
       </w:r>
     </w:p>
     <w:p>
@@ -2082,7 +1834,7 @@
           </mc:Choice>
           <mc:Fallback>
             <w:pict>
-              <v:shape w14:anchorId="45923D01" id="Πλαίσιο κειμένου 3" o:spid="_x0000_s1027" type="#_x0000_t202" style="position:absolute;margin-left:0;margin-top:375.55pt;width:20in;height:.05pt;z-index:-251641856;visibility:visible;mso-wrap-style:square;mso-wrap-distance-left:9pt;mso-wrap-distance-top:0;mso-wrap-distance-right:9pt;mso-wrap-distance-bottom:0;mso-position-horizontal:absolute;mso-position-horizontal-relative:text;mso-position-vertical:absolute;mso-position-vertical-relative:text;v-text-anchor:top" o:gfxdata="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" stroked="f">
+              <v:shape w14:anchorId="45923D01" id="Πλαίσιο κειμένου 3" o:spid="_x0000_s1027" type="#_x0000_t202" style="position:absolute;margin-left:0;margin-top:375.55pt;width:20in;height:.05pt;z-index:-251641856;visibility:visible;mso-wrap-style:square;mso-wrap-distance-left:9pt;mso-wrap-distance-top:0;mso-wrap-distance-right:9pt;mso-wrap-distance-bottom:0;mso-position-horizontal:absolute;mso-position-horizontal-relative:text;mso-position-vertical:absolute;mso-position-vertical-relative:text;v-text-anchor:top" o:gfxdata="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" stroked="f">
                 <v:textbox style="mso-fit-shape-to-text:t" inset="0,0,0,0">
                   <w:txbxContent>
                     <w:p>
@@ -2316,23 +2068,7 @@
         <w:t xml:space="preserve"> και ο Βασίλης Μηλιώνης, μιας και ήταν εκείνοι που είχαν την ιδέα ανάπτυξης μιας τέτοιας εφαρμογής.</w:t>
       </w:r>
       <w:r>
-        <w:t xml:space="preserve"> Παράλληλα ο Αλέξανδρος </w:t>
-      </w:r>
-      <w:proofErr w:type="spellStart"/>
-      <w:r>
-        <w:t>Καβούλας</w:t>
-      </w:r>
-      <w:proofErr w:type="spellEnd"/>
-      <w:r>
-        <w:t xml:space="preserve">, μαζί με τον Άρη </w:t>
-      </w:r>
-      <w:proofErr w:type="spellStart"/>
-      <w:r>
-        <w:t>Μπολιά</w:t>
-      </w:r>
-      <w:proofErr w:type="spellEnd"/>
-      <w:r>
-        <w:t>, μπορούν να πραγματοποιούν έρευνα για παρόμοιες εφαρμογές και υπηρεσίες</w:t>
+        <w:t xml:space="preserve"> Παράλληλα ο Αλέξανδρος Καβούλας, μαζί με τον Άρη Μπολιά, μπορούν να πραγματοποιούν έρευνα για παρόμοιες εφαρμογές και υπηρεσίες</w:t>
       </w:r>
       <w:r>
         <w:t xml:space="preserve"> (</w:t>
@@ -2349,14 +2085,12 @@
       <w:r>
         <w:t xml:space="preserve">, ώστε να είμαστε σίγουροι ότι το </w:t>
       </w:r>
-      <w:proofErr w:type="spellStart"/>
       <w:r>
         <w:rPr>
           <w:lang w:val="en-US"/>
         </w:rPr>
         <w:t>GymBuddy</w:t>
       </w:r>
-      <w:proofErr w:type="spellEnd"/>
       <w:r>
         <w:t xml:space="preserve"> </w:t>
       </w:r>
@@ -2874,15 +2608,7 @@
         <w:t xml:space="preserve"> 008) </w:t>
       </w:r>
       <w:r>
-        <w:t xml:space="preserve">καθώς και την ευθύνη συγγραφής της έκθεσης προόδου, όταν πιάσουμε το τρίτο ορόσημο του </w:t>
-      </w:r>
-      <w:proofErr w:type="spellStart"/>
-      <w:r>
-        <w:t>πρότζεκτ</w:t>
-      </w:r>
-      <w:proofErr w:type="spellEnd"/>
-      <w:r>
-        <w:t>.</w:t>
+        <w:t>καθώς και την ευθύνη συγγραφής της έκθεσης προόδου, όταν πιάσουμε το τρίτο ορόσημο του πρότζεκτ.</w:t>
       </w:r>
     </w:p>
     <w:p>
@@ -3282,15 +3008,7 @@
         <w:t xml:space="preserve"> 015) </w:t>
       </w:r>
       <w:r>
-        <w:t xml:space="preserve">δεν μπορούμε σίγουρα να εκτιμήσουμε το χρόνο που θα απαιτηθεί, αφού εξαρτάται από τον εκάστοτε </w:t>
-      </w:r>
-      <w:proofErr w:type="spellStart"/>
-      <w:r>
-        <w:t>πάροχο</w:t>
-      </w:r>
-      <w:proofErr w:type="spellEnd"/>
-      <w:r>
-        <w:t xml:space="preserve">, το πότε θα εγκρίνει την εφαρμογή. Ο </w:t>
+        <w:t xml:space="preserve">δεν μπορούμε σίγουρα να εκτιμήσουμε το χρόνο που θα απαιτηθεί, αφού εξαρτάται από τον εκάστοτε πάροχο, το πότε θα εγκρίνει την εφαρμογή. Ο </w:t>
       </w:r>
       <w:r>
         <w:rPr>
@@ -3765,13 +3483,8 @@
               <w:t>Cost</w:t>
             </w:r>
             <w:r>
-              <w:t xml:space="preserve"> </w:t>
-            </w:r>
-            <w:proofErr w:type="spellStart"/>
-            <w:r>
-              <w:t>Αnalysis</w:t>
-            </w:r>
-            <w:proofErr w:type="spellEnd"/>
+              <w:t xml:space="preserve"> Αnalysis</w:t>
+            </w:r>
           </w:p>
         </w:tc>
         <w:tc>
@@ -4680,21 +4393,7 @@
               <w:rPr>
                 <w:lang w:val="en-US"/>
               </w:rPr>
-              <w:t xml:space="preserve">Release (Appstore/ </w:t>
-            </w:r>
-            <w:proofErr w:type="spellStart"/>
-            <w:r>
-              <w:rPr>
-                <w:lang w:val="en-US"/>
-              </w:rPr>
-              <w:t>Playstore</w:t>
-            </w:r>
-            <w:proofErr w:type="spellEnd"/>
-            <w:r>
-              <w:rPr>
-                <w:lang w:val="en-US"/>
-              </w:rPr>
-              <w:t>)</w:t>
+              <w:t>Release (Appstore/ Playstore)</w:t>
             </w:r>
           </w:p>
         </w:tc>
@@ -4731,22 +4430,30 @@
       <w:pPr>
         <w:pStyle w:val="a3"/>
       </w:pPr>
-      <w:proofErr w:type="spellStart"/>
-      <w:r>
-        <w:t>Table</w:t>
-      </w:r>
-      <w:proofErr w:type="spellEnd"/>
-      <w:r>
-        <w:t xml:space="preserve"> </w:t>
-      </w:r>
-      <w:fldSimple w:instr=" SEQ Table \* ARABIC ">
-        <w:r>
-          <w:rPr>
-            <w:noProof/>
-          </w:rPr>
-          <w:t>1</w:t>
-        </w:r>
-      </w:fldSimple>
+      <w:r>
+        <w:t xml:space="preserve">Table </w:t>
+      </w:r>
+      <w:r>
+        <w:fldChar w:fldCharType="begin"/>
+      </w:r>
+      <w:r>
+        <w:instrText xml:space="preserve"> SEQ Table \* ARABIC </w:instrText>
+      </w:r>
+      <w:r>
+        <w:fldChar w:fldCharType="separate"/>
+      </w:r>
+      <w:r>
+        <w:rPr>
+          <w:noProof/>
+        </w:rPr>
+        <w:t>1</w:t>
+      </w:r>
+      <w:r>
+        <w:rPr>
+          <w:noProof/>
+        </w:rPr>
+        <w:fldChar w:fldCharType="end"/>
+      </w:r>
       <w:r>
         <w:t xml:space="preserve">: </w:t>
       </w:r>
@@ -4840,14 +4547,12 @@
       <w:r>
         <w:t xml:space="preserve">Όλα όσα έχουν αναφερθεί παραπάνω αιτιολογούν τις επιλογές μας για την κάθε ανάθεση. Ο τρόπος όμως με τον οποίο παρατίθενται τα στοιχεία δεν διευκολύνει την εκτίμηση κόστους του </w:t>
       </w:r>
-      <w:proofErr w:type="spellStart"/>
       <w:r>
         <w:rPr>
           <w:lang w:val="en-US"/>
         </w:rPr>
         <w:t>GymBuddy</w:t>
       </w:r>
-      <w:proofErr w:type="spellEnd"/>
       <w:r>
         <w:t xml:space="preserve">, </w:t>
       </w:r>
@@ -4897,15 +4602,7 @@
         <w:t xml:space="preserve"> </w:t>
       </w:r>
       <w:r>
-        <w:t xml:space="preserve">της κάθε φάσης θα αναφέρεται στο τυπικό </w:t>
-      </w:r>
-      <w:proofErr w:type="spellStart"/>
-      <w:r>
-        <w:t>υποέργο</w:t>
-      </w:r>
-      <w:proofErr w:type="spellEnd"/>
-      <w:r>
-        <w:t xml:space="preserve"> που βρίσκεται επάνω στο κρίσιμο μονοπάτι.</w:t>
+        <w:t>της κάθε φάσης θα αναφέρεται στο τυπικό υποέργο που βρίσκεται επάνω στο κρίσιμο μονοπάτι.</w:t>
       </w:r>
     </w:p>
     <w:p>
@@ -5378,42 +5075,42 @@
     </w:p>
     <w:p>
       <w:pPr>
+        <w:pStyle w:val="a3"/>
+      </w:pPr>
+      <w:r>
+        <w:t xml:space="preserve">Οι αναθέσεις που αφορούν το κρίσιμο μονοπάτι του </w:t>
+      </w:r>
+      <w:r>
+        <w:t>έργου μας (</w:t>
+      </w:r>
+      <w:r>
+        <w:rPr>
+          <w:lang w:val="en-US"/>
+        </w:rPr>
+        <w:t>task</w:t>
+      </w:r>
+      <w:r>
+        <w:t xml:space="preserve"> 001, 003, 005, 006, 008, 009, 013, 014, 015)</w:t>
+      </w:r>
+      <w:r>
+        <w:t xml:space="preserve">, φαίνονται στο </w:t>
+      </w:r>
+      <w:r>
+        <w:fldChar w:fldCharType="begin"/>
+      </w:r>
+      <w:r>
+        <w:instrText xml:space="preserve"> REF _Ref99365487 \h </w:instrText>
+      </w:r>
+      <w:r>
+        <w:fldChar w:fldCharType="separate"/>
+      </w:r>
+    </w:p>
+    <w:p>
+      <w:pPr>
         <w:ind w:firstLine="720"/>
       </w:pPr>
       <w:r>
-        <w:t xml:space="preserve">Οι αναθέσεις που αφορούν το κρίσιμο μονοπάτι του </w:t>
-      </w:r>
-      <w:r>
-        <w:t>έργου μας (</w:t>
-      </w:r>
-      <w:r>
-        <w:rPr>
-          <w:lang w:val="en-US"/>
-        </w:rPr>
-        <w:t>task</w:t>
-      </w:r>
-      <w:r>
-        <w:t xml:space="preserve"> 001, 003, 005, 006, 008, 009, 013, 014, 015)</w:t>
-      </w:r>
-      <w:r>
-        <w:t xml:space="preserve">, φαίνονται στο </w:t>
-      </w:r>
-      <w:r>
-        <w:fldChar w:fldCharType="begin"/>
-      </w:r>
-      <w:r>
-        <w:instrText xml:space="preserve"> REF _Ref99365487 \h </w:instrText>
-      </w:r>
-      <w:r>
-        <w:fldChar w:fldCharType="separate"/>
-      </w:r>
-      <w:proofErr w:type="spellStart"/>
-      <w:r>
-        <w:t>Table</w:t>
-      </w:r>
-      <w:proofErr w:type="spellEnd"/>
-      <w:r>
-        <w:t xml:space="preserve"> </w:t>
+        <w:t xml:space="preserve">Table </w:t>
       </w:r>
       <w:r>
         <w:rPr>
@@ -5561,27 +5258,7 @@
                 <w:sz w:val="24"/>
                 <w:szCs w:val="24"/>
               </w:rPr>
-              <w:t>Προσπάθεια (</w:t>
-            </w:r>
-            <w:proofErr w:type="spellStart"/>
-            <w:r>
-              <w:rPr>
-                <w:b/>
-                <w:bCs/>
-                <w:sz w:val="24"/>
-                <w:szCs w:val="24"/>
-              </w:rPr>
-              <w:t>ανθρωποημέρες</w:t>
-            </w:r>
-            <w:proofErr w:type="spellEnd"/>
-            <w:r>
-              <w:rPr>
-                <w:b/>
-                <w:bCs/>
-                <w:sz w:val="24"/>
-                <w:szCs w:val="24"/>
-              </w:rPr>
-              <w:t>)</w:t>
+              <w:t>Προσπάθεια (ανθρωποημέρες)</w:t>
             </w:r>
           </w:p>
         </w:tc>
@@ -6544,33 +6221,34 @@
       <w:pPr>
         <w:pStyle w:val="a3"/>
       </w:pPr>
-      <w:proofErr w:type="spellStart"/>
-      <w:r>
-        <w:t>Table</w:t>
-      </w:r>
-      <w:proofErr w:type="spellEnd"/>
-      <w:r>
-        <w:t xml:space="preserve"> </w:t>
-      </w:r>
-      <w:fldSimple w:instr=" SEQ Table \* ARABIC ">
-        <w:r>
-          <w:rPr>
-            <w:noProof/>
-          </w:rPr>
-          <w:t>2</w:t>
-        </w:r>
-      </w:fldSimple>
+      <w:r>
+        <w:lastRenderedPageBreak/>
+        <w:t xml:space="preserve">Table </w:t>
+      </w:r>
+      <w:r>
+        <w:fldChar w:fldCharType="begin"/>
+      </w:r>
+      <w:r>
+        <w:instrText xml:space="preserve"> SEQ Table \* ARABIC </w:instrText>
+      </w:r>
+      <w:r>
+        <w:fldChar w:fldCharType="separate"/>
+      </w:r>
+      <w:r>
+        <w:rPr>
+          <w:noProof/>
+        </w:rPr>
+        <w:t>2</w:t>
+      </w:r>
+      <w:r>
+        <w:rPr>
+          <w:noProof/>
+        </w:rPr>
+        <w:fldChar w:fldCharType="end"/>
+      </w:r>
       <w:bookmarkEnd w:id="4"/>
       <w:r>
-        <w:t xml:space="preserve">: Ανάθεση ανθρώπινου δυναμικού στα τυπικά </w:t>
-      </w:r>
-      <w:proofErr w:type="spellStart"/>
-      <w:r>
-        <w:t>υποέργα</w:t>
-      </w:r>
-      <w:proofErr w:type="spellEnd"/>
-      <w:r>
-        <w:t xml:space="preserve"> του κρίσιμου μονοπατιού.</w:t>
+        <w:t>: Ανάθεση ανθρώπινου δυναμικού στα τυπικά υποέργα του κρίσιμου μονοπατιού.</w:t>
       </w:r>
     </w:p>
     <w:p>
@@ -6578,7 +6256,6 @@
         <w:rPr>
           <w:noProof/>
         </w:rPr>
-        <w:lastRenderedPageBreak/>
         <mc:AlternateContent>
           <mc:Choice Requires="wps">
             <w:drawing>
@@ -6654,15 +6331,7 @@
         <w:t xml:space="preserve">Για τα υπόλοιπα </w:t>
       </w:r>
       <w:r>
-        <w:t xml:space="preserve">τυπικά </w:t>
-      </w:r>
-      <w:proofErr w:type="spellStart"/>
-      <w:r>
-        <w:t>υποέργα</w:t>
-      </w:r>
-      <w:proofErr w:type="spellEnd"/>
-      <w:r>
-        <w:t xml:space="preserve"> παραθέτουμε το</w:t>
+        <w:t>τυπικά υποέργα παραθέτουμε το</w:t>
       </w:r>
       <w:r>
         <w:t xml:space="preserve"> </w:t>
@@ -6676,13 +6345,8 @@
       <w:r>
         <w:fldChar w:fldCharType="separate"/>
       </w:r>
-      <w:proofErr w:type="spellStart"/>
-      <w:r>
-        <w:t>Table</w:t>
-      </w:r>
-      <w:proofErr w:type="spellEnd"/>
-      <w:r>
-        <w:t xml:space="preserve"> </w:t>
+      <w:r>
+        <w:t xml:space="preserve">Table </w:t>
       </w:r>
       <w:r>
         <w:rPr>
@@ -6830,27 +6494,7 @@
                 <w:sz w:val="24"/>
                 <w:szCs w:val="24"/>
               </w:rPr>
-              <w:t>Προσπάθεια (</w:t>
-            </w:r>
-            <w:proofErr w:type="spellStart"/>
-            <w:r>
-              <w:rPr>
-                <w:b/>
-                <w:bCs/>
-                <w:sz w:val="24"/>
-                <w:szCs w:val="24"/>
-              </w:rPr>
-              <w:t>ανθρωποημέρες</w:t>
-            </w:r>
-            <w:proofErr w:type="spellEnd"/>
-            <w:r>
-              <w:rPr>
-                <w:b/>
-                <w:bCs/>
-                <w:sz w:val="24"/>
-                <w:szCs w:val="24"/>
-              </w:rPr>
-              <w:t>)</w:t>
+              <w:t>Προσπάθεια (ανθρωποημέρες)</w:t>
             </w:r>
           </w:p>
         </w:tc>
@@ -6952,11 +6596,9 @@
             <w:pPr>
               <w:jc w:val="center"/>
             </w:pPr>
-            <w:proofErr w:type="spellStart"/>
             <w:r>
               <w:t>Άλεξανδρος</w:t>
             </w:r>
-            <w:proofErr w:type="spellEnd"/>
             <w:r>
               <w:t xml:space="preserve">, </w:t>
             </w:r>
@@ -7067,13 +6709,8 @@
             <w:pPr>
               <w:jc w:val="center"/>
             </w:pPr>
-            <w:proofErr w:type="spellStart"/>
-            <w:r>
-              <w:t>Άλεξανδρος</w:t>
-            </w:r>
-            <w:proofErr w:type="spellEnd"/>
-            <w:r>
-              <w:t>, Αλέξης</w:t>
+            <w:r>
+              <w:t>Άλεξανδρος, Αλέξης</w:t>
             </w:r>
           </w:p>
         </w:tc>
@@ -7357,11 +6994,9 @@
             <w:pPr>
               <w:jc w:val="center"/>
             </w:pPr>
-            <w:proofErr w:type="spellStart"/>
             <w:r>
               <w:t>Άλεξανδρος</w:t>
             </w:r>
-            <w:proofErr w:type="spellEnd"/>
           </w:p>
         </w:tc>
         <w:tc>
@@ -7528,36 +7163,36 @@
         <w:pStyle w:val="a3"/>
       </w:pPr>
       <w:bookmarkStart w:id="5" w:name="_Ref99367916"/>
-      <w:proofErr w:type="spellStart"/>
-      <w:r>
-        <w:t>Table</w:t>
-      </w:r>
-      <w:proofErr w:type="spellEnd"/>
-      <w:r>
-        <w:t xml:space="preserve"> </w:t>
-      </w:r>
-      <w:fldSimple w:instr=" SEQ Table \* ARABIC ">
-        <w:r>
-          <w:rPr>
-            <w:noProof/>
-          </w:rPr>
-          <w:t>3</w:t>
-        </w:r>
-      </w:fldSimple>
+      <w:r>
+        <w:t xml:space="preserve">Table </w:t>
+      </w:r>
+      <w:r>
+        <w:fldChar w:fldCharType="begin"/>
+      </w:r>
+      <w:r>
+        <w:instrText xml:space="preserve"> SEQ Table \* ARABIC </w:instrText>
+      </w:r>
+      <w:r>
+        <w:fldChar w:fldCharType="separate"/>
+      </w:r>
+      <w:r>
+        <w:rPr>
+          <w:noProof/>
+        </w:rPr>
+        <w:t>3</w:t>
+      </w:r>
+      <w:r>
+        <w:rPr>
+          <w:noProof/>
+        </w:rPr>
+        <w:fldChar w:fldCharType="end"/>
+      </w:r>
       <w:bookmarkEnd w:id="5"/>
       <w:r>
         <w:t xml:space="preserve">: </w:t>
       </w:r>
       <w:r>
-        <w:t xml:space="preserve">Ανάθεση ανθρώπινου δυναμικού στα τυπικά </w:t>
-      </w:r>
-      <w:proofErr w:type="spellStart"/>
-      <w:r>
-        <w:t>υποέργα</w:t>
-      </w:r>
-      <w:proofErr w:type="spellEnd"/>
-      <w:r>
-        <w:t xml:space="preserve"> </w:t>
+        <w:t xml:space="preserve">Ανάθεση ανθρώπινου δυναμικού στα τυπικά υποέργα </w:t>
       </w:r>
       <w:r>
         <w:t>που δεν ανήκουν στο κρίσιμο μονοπάτι</w:t>
@@ -7649,7 +7284,7 @@
           </mc:Choice>
           <mc:Fallback>
             <w:pict>
-              <v:shape w14:anchorId="5427BCF4" id="Πλαίσιο κειμένου 12" o:spid="_x0000_s1028" type="#_x0000_t202" style="position:absolute;margin-left:42.7pt;margin-top:95pt;width:1357.1pt;height:474.75pt;z-index:251683840;visibility:visible;mso-wrap-style:square;mso-wrap-distance-left:9pt;mso-wrap-distance-top:0;mso-wrap-distance-right:9pt;mso-wrap-distance-bottom:0;mso-position-horizontal:absolute;mso-position-horizontal-relative:text;mso-position-vertical:absolute;mso-position-vertical-relative:text;v-text-anchor:top" o:gfxdata="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" filled="f" strokecolor="#00b050" strokeweight=".5pt">
+              <v:shape w14:anchorId="5427BCF4" id="Πλαίσιο κειμένου 12" o:spid="_x0000_s1028" type="#_x0000_t202" style="position:absolute;margin-left:42.7pt;margin-top:95pt;width:1357.1pt;height:474.75pt;z-index:251683840;visibility:visible;mso-wrap-style:square;mso-wrap-distance-left:9pt;mso-wrap-distance-top:0;mso-wrap-distance-right:9pt;mso-wrap-distance-bottom:0;mso-position-horizontal:absolute;mso-position-horizontal-relative:text;mso-position-vertical:absolute;mso-position-vertical-relative:text;v-text-anchor:top" o:gfxdata="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" filled="f" strokecolor="#00b050" strokeweight=".5pt">
                 <v:textbox>
                   <w:txbxContent>
                     <w:p/>
@@ -7708,22 +7343,30 @@
                                 <w:noProof/>
                               </w:rPr>
                             </w:pPr>
-                            <w:proofErr w:type="spellStart"/>
                             <w:r>
-                              <w:t>Figure</w:t>
+                              <w:t xml:space="preserve">Figure </w:t>
                             </w:r>
-                            <w:proofErr w:type="spellEnd"/>
                             <w:r>
-                              <w:t xml:space="preserve"> </w:t>
+                              <w:fldChar w:fldCharType="begin"/>
                             </w:r>
-                            <w:fldSimple w:instr=" SEQ Figure \* ARABIC ">
-                              <w:r>
-                                <w:rPr>
-                                  <w:noProof/>
-                                </w:rPr>
-                                <w:t>3</w:t>
-                              </w:r>
-                            </w:fldSimple>
+                            <w:r>
+                              <w:instrText xml:space="preserve"> SEQ Figure \* ARABIC </w:instrText>
+                            </w:r>
+                            <w:r>
+                              <w:fldChar w:fldCharType="separate"/>
+                            </w:r>
+                            <w:r>
+                              <w:rPr>
+                                <w:noProof/>
+                              </w:rPr>
+                              <w:t>3</w:t>
+                            </w:r>
+                            <w:r>
+                              <w:rPr>
+                                <w:noProof/>
+                              </w:rPr>
+                              <w:fldChar w:fldCharType="end"/>
+                            </w:r>
                             <w:r>
                               <w:t xml:space="preserve">: </w:t>
                             </w:r>
@@ -7765,7 +7408,7 @@
           </mc:Choice>
           <mc:Fallback>
             <w:pict>
-              <v:shape w14:anchorId="55F54F3A" id="Πλαίσιο κειμένου 11" o:spid="_x0000_s1029" type="#_x0000_t202" style="position:absolute;margin-left:56.25pt;margin-top:549.1pt;width:1327.5pt;height:.05pt;z-index:251682816;visibility:visible;mso-wrap-style:square;mso-wrap-distance-left:9pt;mso-wrap-distance-top:0;mso-wrap-distance-right:9pt;mso-wrap-distance-bottom:0;mso-position-horizontal:absolute;mso-position-horizontal-relative:text;mso-position-vertical:absolute;mso-position-vertical-relative:text;v-text-anchor:top" o:gfxdata="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" stroked="f">
+              <v:shape w14:anchorId="55F54F3A" id="Πλαίσιο κειμένου 11" o:spid="_x0000_s1029" type="#_x0000_t202" style="position:absolute;margin-left:56.25pt;margin-top:549.1pt;width:1327.5pt;height:.05pt;z-index:251682816;visibility:visible;mso-wrap-style:square;mso-wrap-distance-left:9pt;mso-wrap-distance-top:0;mso-wrap-distance-right:9pt;mso-wrap-distance-bottom:0;mso-position-horizontal:absolute;mso-position-horizontal-relative:text;mso-position-vertical:absolute;mso-position-vertical-relative:text;v-text-anchor:top" o:gfxdata="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" stroked="f">
                 <v:textbox style="mso-fit-shape-to-text:t" inset="0,0,0,0">
                   <w:txbxContent>
                     <w:p>
@@ -7775,22 +7418,30 @@
                           <w:noProof/>
                         </w:rPr>
                       </w:pPr>
-                      <w:proofErr w:type="spellStart"/>
                       <w:r>
-                        <w:t>Figure</w:t>
+                        <w:t xml:space="preserve">Figure </w:t>
                       </w:r>
-                      <w:proofErr w:type="spellEnd"/>
                       <w:r>
-                        <w:t xml:space="preserve"> </w:t>
+                        <w:fldChar w:fldCharType="begin"/>
                       </w:r>
-                      <w:fldSimple w:instr=" SEQ Figure \* ARABIC ">
-                        <w:r>
-                          <w:rPr>
-                            <w:noProof/>
-                          </w:rPr>
-                          <w:t>3</w:t>
-                        </w:r>
-                      </w:fldSimple>
+                      <w:r>
+                        <w:instrText xml:space="preserve"> SEQ Figure \* ARABIC </w:instrText>
+                      </w:r>
+                      <w:r>
+                        <w:fldChar w:fldCharType="separate"/>
+                      </w:r>
+                      <w:r>
+                        <w:rPr>
+                          <w:noProof/>
+                        </w:rPr>
+                        <w:t>3</w:t>
+                      </w:r>
+                      <w:r>
+                        <w:rPr>
+                          <w:noProof/>
+                        </w:rPr>
+                        <w:fldChar w:fldCharType="end"/>
+                      </w:r>
                       <w:r>
                         <w:t xml:space="preserve">: </w:t>
                       </w:r>
@@ -7934,13 +7585,8 @@
                 <w:lang w:val="en-GB"/>
               </w:rPr>
             </w:pPr>
-            <w:proofErr w:type="spellStart"/>
-            <w:r>
-              <w:t>Task</w:t>
-            </w:r>
-            <w:proofErr w:type="spellEnd"/>
-            <w:r>
-              <w:t xml:space="preserve"> 001</w:t>
+            <w:r>
+              <w:t>Task 001</w:t>
             </w:r>
           </w:p>
         </w:tc>
@@ -7949,13 +7595,8 @@
             <w:tcW w:w="858" w:type="dxa"/>
           </w:tcPr>
           <w:p>
-            <w:proofErr w:type="spellStart"/>
-            <w:r>
-              <w:t>Task</w:t>
-            </w:r>
-            <w:proofErr w:type="spellEnd"/>
-            <w:r>
-              <w:t xml:space="preserve"> 002</w:t>
+            <w:r>
+              <w:t>Task 002</w:t>
             </w:r>
           </w:p>
         </w:tc>
@@ -7964,13 +7605,8 @@
             <w:tcW w:w="858" w:type="dxa"/>
           </w:tcPr>
           <w:p>
-            <w:proofErr w:type="spellStart"/>
-            <w:r>
-              <w:t>Task</w:t>
-            </w:r>
-            <w:proofErr w:type="spellEnd"/>
-            <w:r>
-              <w:t xml:space="preserve"> 003</w:t>
+            <w:r>
+              <w:t>Task 003</w:t>
             </w:r>
           </w:p>
         </w:tc>
@@ -7979,13 +7615,8 @@
             <w:tcW w:w="859" w:type="dxa"/>
           </w:tcPr>
           <w:p>
-            <w:proofErr w:type="spellStart"/>
-            <w:r>
-              <w:t>Task</w:t>
-            </w:r>
-            <w:proofErr w:type="spellEnd"/>
-            <w:r>
-              <w:t xml:space="preserve"> 004</w:t>
+            <w:r>
+              <w:t>Task 004</w:t>
             </w:r>
           </w:p>
         </w:tc>
@@ -7999,13 +7630,8 @@
                 <w:lang w:val="en-GB"/>
               </w:rPr>
             </w:pPr>
-            <w:proofErr w:type="spellStart"/>
-            <w:r>
-              <w:t>Task</w:t>
-            </w:r>
-            <w:proofErr w:type="spellEnd"/>
-            <w:r>
-              <w:t xml:space="preserve"> 005</w:t>
+            <w:r>
+              <w:t>Task 005</w:t>
             </w:r>
           </w:p>
         </w:tc>
@@ -8019,13 +7645,8 @@
                 <w:lang w:val="en-GB"/>
               </w:rPr>
             </w:pPr>
-            <w:proofErr w:type="spellStart"/>
-            <w:r>
-              <w:t>Task</w:t>
-            </w:r>
-            <w:proofErr w:type="spellEnd"/>
-            <w:r>
-              <w:t xml:space="preserve"> 006</w:t>
+            <w:r>
+              <w:t>Task 006</w:t>
             </w:r>
           </w:p>
         </w:tc>
@@ -8039,13 +7660,8 @@
                 <w:lang w:val="en-GB"/>
               </w:rPr>
             </w:pPr>
-            <w:proofErr w:type="spellStart"/>
-            <w:r>
-              <w:t>Task</w:t>
-            </w:r>
-            <w:proofErr w:type="spellEnd"/>
-            <w:r>
-              <w:t xml:space="preserve"> 007</w:t>
+            <w:r>
+              <w:t>Task 007</w:t>
             </w:r>
           </w:p>
         </w:tc>
@@ -8059,13 +7675,8 @@
                 <w:lang w:val="en-GB"/>
               </w:rPr>
             </w:pPr>
-            <w:proofErr w:type="spellStart"/>
-            <w:r>
-              <w:t>Task</w:t>
-            </w:r>
-            <w:proofErr w:type="spellEnd"/>
-            <w:r>
-              <w:t xml:space="preserve"> 008</w:t>
+            <w:r>
+              <w:t>Task 008</w:t>
             </w:r>
           </w:p>
         </w:tc>
@@ -8079,13 +7690,8 @@
                 <w:lang w:val="en-GB"/>
               </w:rPr>
             </w:pPr>
-            <w:proofErr w:type="spellStart"/>
-            <w:r>
-              <w:t>Task</w:t>
-            </w:r>
-            <w:proofErr w:type="spellEnd"/>
-            <w:r>
-              <w:t xml:space="preserve"> 009</w:t>
+            <w:r>
+              <w:t>Task 009</w:t>
             </w:r>
           </w:p>
         </w:tc>
@@ -8635,13 +8241,8 @@
             <w:tcW w:w="901" w:type="dxa"/>
           </w:tcPr>
           <w:p>
-            <w:proofErr w:type="spellStart"/>
-            <w:r>
-              <w:t>Task</w:t>
-            </w:r>
-            <w:proofErr w:type="spellEnd"/>
-            <w:r>
-              <w:t xml:space="preserve"> 010</w:t>
+            <w:r>
+              <w:t>Task 010</w:t>
             </w:r>
           </w:p>
         </w:tc>
@@ -8650,13 +8251,8 @@
             <w:tcW w:w="901" w:type="dxa"/>
           </w:tcPr>
           <w:p>
-            <w:proofErr w:type="spellStart"/>
-            <w:r>
-              <w:t>Task</w:t>
-            </w:r>
-            <w:proofErr w:type="spellEnd"/>
-            <w:r>
-              <w:t xml:space="preserve"> 011</w:t>
+            <w:r>
+              <w:t>Task 011</w:t>
             </w:r>
           </w:p>
         </w:tc>
@@ -8665,13 +8261,8 @@
             <w:tcW w:w="901" w:type="dxa"/>
           </w:tcPr>
           <w:p>
-            <w:proofErr w:type="spellStart"/>
-            <w:r>
-              <w:t>Task</w:t>
-            </w:r>
-            <w:proofErr w:type="spellEnd"/>
-            <w:r>
-              <w:t xml:space="preserve"> 012</w:t>
+            <w:r>
+              <w:t>Task 012</w:t>
             </w:r>
           </w:p>
         </w:tc>
@@ -8680,13 +8271,8 @@
             <w:tcW w:w="902" w:type="dxa"/>
           </w:tcPr>
           <w:p>
-            <w:proofErr w:type="spellStart"/>
-            <w:r>
-              <w:t>Task</w:t>
-            </w:r>
-            <w:proofErr w:type="spellEnd"/>
-            <w:r>
-              <w:t xml:space="preserve"> 013</w:t>
+            <w:r>
+              <w:t>Task 013</w:t>
             </w:r>
           </w:p>
         </w:tc>
@@ -8695,13 +8281,8 @@
             <w:tcW w:w="902" w:type="dxa"/>
           </w:tcPr>
           <w:p>
-            <w:proofErr w:type="spellStart"/>
-            <w:r>
-              <w:t>Task</w:t>
-            </w:r>
-            <w:proofErr w:type="spellEnd"/>
-            <w:r>
-              <w:t xml:space="preserve"> 014</w:t>
+            <w:r>
+              <w:t>Task 014</w:t>
             </w:r>
           </w:p>
         </w:tc>
@@ -8710,13 +8291,8 @@
             <w:tcW w:w="902" w:type="dxa"/>
           </w:tcPr>
           <w:p>
-            <w:proofErr w:type="spellStart"/>
-            <w:r>
-              <w:t>Task</w:t>
-            </w:r>
-            <w:proofErr w:type="spellEnd"/>
-            <w:r>
-              <w:t xml:space="preserve"> 015</w:t>
+            <w:r>
+              <w:t>Task 015</w:t>
             </w:r>
           </w:p>
         </w:tc>
@@ -8735,13 +8311,8 @@
             <w:tcW w:w="902" w:type="dxa"/>
           </w:tcPr>
           <w:p>
-            <w:proofErr w:type="spellStart"/>
-            <w:r>
-              <w:t>Διαθ</w:t>
-            </w:r>
-            <w:proofErr w:type="spellEnd"/>
-            <w:r>
-              <w:t>.</w:t>
+            <w:r>
+              <w:t>Διαθ.</w:t>
             </w:r>
           </w:p>
         </w:tc>
@@ -9455,13 +9026,8 @@
     <w:p/>
     <w:p>
       <w:r>
-        <w:t xml:space="preserve">*Σε όλα τα </w:t>
-      </w:r>
-      <w:proofErr w:type="spellStart"/>
-      <w:r>
-        <w:t>tasks</w:t>
-      </w:r>
-      <w:proofErr w:type="spellEnd"/>
+        <w:t>*Σε όλα τα tasks</w:t>
+      </w:r>
       <w:r>
         <w:t xml:space="preserve"> </w:t>
       </w:r>
@@ -9474,43 +9040,26 @@
         <w:t xml:space="preserve">* </w:t>
       </w:r>
       <w:r>
-        <w:t xml:space="preserve">Μισθός του κάθε μέλους μια ομάδας υπολογίστηκε από τον μισθό που αμείβεται ένας </w:t>
-      </w:r>
-      <w:proofErr w:type="spellStart"/>
-      <w:r>
-        <w:t>junior</w:t>
-      </w:r>
-      <w:proofErr w:type="spellEnd"/>
+        <w:t>Μισθός του κάθε μέλους μια ομάδας υπολογίστηκε από τον μισθό που αμείβεται ένας junior</w:t>
+      </w:r>
       <w:r>
         <w:t xml:space="preserve"> </w:t>
       </w:r>
-      <w:proofErr w:type="spellStart"/>
       <w:r>
         <w:t>software</w:t>
       </w:r>
-      <w:proofErr w:type="spellEnd"/>
       <w:r>
         <w:t xml:space="preserve"> </w:t>
       </w:r>
-      <w:proofErr w:type="spellStart"/>
-      <w:r>
-        <w:t>engineer</w:t>
-      </w:r>
-      <w:proofErr w:type="spellEnd"/>
-      <w:r>
-        <w:t xml:space="preserve"> στην Ελλάδα βάσ</w:t>
+      <w:r>
+        <w:t>engineer στην Ελλάδα βάσ</w:t>
       </w:r>
       <w:r>
         <w:t>ει</w:t>
       </w:r>
       <w:r>
-        <w:t xml:space="preserve"> αυτού του </w:t>
-      </w:r>
-      <w:proofErr w:type="spellStart"/>
-      <w:r>
-        <w:t>site</w:t>
-      </w:r>
-      <w:proofErr w:type="spellEnd"/>
+        <w:t xml:space="preserve"> αυτού του site</w:t>
+      </w:r>
       <w:r>
         <w:t xml:space="preserve"> (</w:t>
       </w:r>
@@ -9629,21 +9178,8 @@
         <w:t>140.7</w:t>
       </w:r>
       <w:r>
-        <w:t xml:space="preserve"> ευρώ συνολικά για τον </w:t>
-      </w:r>
-      <w:proofErr w:type="spellStart"/>
-      <w:r>
-        <w:t>server</w:t>
-      </w:r>
-      <w:proofErr w:type="spellEnd"/>
-      <w:r>
-        <w:t xml:space="preserve"> μέχρι να τελειώσουμε το </w:t>
-      </w:r>
-      <w:proofErr w:type="spellStart"/>
-      <w:r>
-        <w:t>project</w:t>
-      </w:r>
-      <w:proofErr w:type="spellEnd"/>
+        <w:t xml:space="preserve"> ευρώ συνολικά για τον server μέχρι να τελειώσουμε το project</w:t>
+      </w:r>
       <w:r>
         <w:t>.</w:t>
       </w:r>
@@ -9702,15 +9238,7 @@
         <w:t xml:space="preserve"> θα είναι δυνατόν να αποφύγουμε αυτά τα έξοδα και να εργαστούμε με τηλεργασία.</w:t>
       </w:r>
       <w:r>
-        <w:t xml:space="preserve"> Κόστος ενοικίασης μέχρι να τελειώσει το </w:t>
-      </w:r>
-      <w:proofErr w:type="spellStart"/>
-      <w:r>
-        <w:t>project</w:t>
-      </w:r>
-      <w:proofErr w:type="spellEnd"/>
-      <w:r>
-        <w:t xml:space="preserve"> </w:t>
+        <w:t xml:space="preserve"> Κόστος ενοικίασης μέχρι να τελειώσει το project </w:t>
       </w:r>
       <w:r>
         <w:rPr>
@@ -9733,67 +9261,37 @@
           <w:b/>
           <w:bCs/>
         </w:rPr>
-        <w:t xml:space="preserve">το συνολικό κόστος του </w:t>
-      </w:r>
-      <w:proofErr w:type="spellStart"/>
+        <w:t>το συνολικό κόστος του project</w:t>
+      </w:r>
+      <w:r>
+        <w:t xml:space="preserve"> </w:t>
+      </w:r>
+      <w:r>
+        <w:t xml:space="preserve">θα είναι </w:t>
+      </w:r>
+      <w:r>
+        <w:t>:</w:t>
+      </w:r>
+      <w:r>
+        <w:t xml:space="preserve"> </w:t>
+      </w:r>
       <w:r>
         <w:rPr>
           <w:b/>
           <w:bCs/>
         </w:rPr>
-        <w:t>project</w:t>
-      </w:r>
-      <w:proofErr w:type="spellEnd"/>
-      <w:r>
-        <w:t xml:space="preserve"> </w:t>
-      </w:r>
-      <w:r>
-        <w:t xml:space="preserve">θα είναι </w:t>
-      </w:r>
-      <w:r>
-        <w:t>:</w:t>
-      </w:r>
-      <w:r>
-        <w:t xml:space="preserve"> </w:t>
+        <w:t>28,666.7 ευρώ</w:t>
       </w:r>
       <w:r>
         <w:rPr>
           <w:b/>
           <w:bCs/>
         </w:rPr>
-        <w:t>28,666.7 ευρώ</w:t>
-      </w:r>
-      <w:r>
-        <w:rPr>
-          <w:b/>
-          <w:bCs/>
-        </w:rPr>
         <w:t xml:space="preserve"> </w:t>
       </w:r>
       <w:r>
-        <w:t xml:space="preserve">+ 1046,90 ευρώ ανά μήνα μετά το τέλος του </w:t>
-      </w:r>
-      <w:proofErr w:type="spellStart"/>
-      <w:r>
-        <w:t>project</w:t>
-      </w:r>
-      <w:proofErr w:type="spellEnd"/>
-      <w:r>
-        <w:t xml:space="preserve"> για την μισθοδοσία ενός </w:t>
-      </w:r>
-      <w:proofErr w:type="spellStart"/>
-      <w:r>
-        <w:t>admin</w:t>
-      </w:r>
-      <w:proofErr w:type="spellEnd"/>
-      <w:r>
-        <w:t xml:space="preserve"> και την ενοικίαση του </w:t>
-      </w:r>
-      <w:proofErr w:type="spellStart"/>
-      <w:r>
-        <w:t>server</w:t>
-      </w:r>
-      <w:proofErr w:type="spellEnd"/>
+        <w:t>+ 1046,90 ευρώ ανά μήνα μετά το τέλος του project για την μισθοδοσία ενός admin και την ενοικίαση του server</w:t>
+      </w:r>
       <w:r>
         <w:t>.</w:t>
       </w:r>
@@ -9806,15 +9304,7 @@
         <w:t>*</w:t>
       </w:r>
       <w:r>
-        <w:t xml:space="preserve">  Την ενοικίαση ενός </w:t>
-      </w:r>
-      <w:proofErr w:type="spellStart"/>
-      <w:r>
-        <w:t>server</w:t>
-      </w:r>
-      <w:proofErr w:type="spellEnd"/>
-      <w:r>
-        <w:t xml:space="preserve"> την κοστολογήσαμε</w:t>
+        <w:t xml:space="preserve">  Την ενοικίαση ενός server την κοστολογήσαμε</w:t>
       </w:r>
       <w:r>
         <w:t xml:space="preserve"> </w:t>
@@ -9850,13 +9340,8 @@
     </w:p>
     <w:p>
       <w:r>
-        <w:t xml:space="preserve">* Την μισθοδοσία ενός </w:t>
-      </w:r>
-      <w:proofErr w:type="spellStart"/>
-      <w:r>
-        <w:t>admin</w:t>
-      </w:r>
-      <w:proofErr w:type="spellEnd"/>
+        <w:t>* Την μισθοδοσία ενός admin</w:t>
+      </w:r>
       <w:r>
         <w:t xml:space="preserve"> </w:t>
       </w:r>
@@ -10161,10 +9646,10 @@
       </w:pPr>
     </w:lvl>
   </w:abstractNum>
-  <w:num w:numId="1" w16cid:durableId="1682388652">
+  <w:num w:numId="1">
     <w:abstractNumId w:val="0"/>
   </w:num>
-  <w:num w:numId="2" w16cid:durableId="709652184">
+  <w:num w:numId="2">
     <w:abstractNumId w:val="1"/>
   </w:num>
 </w:numbering>

</xml_diff>